<commit_message>
Parziale modifica relazione 2
</commit_message>
<xml_diff>
--- a/Assignment 2/Consegna - da Testare/Report Assignment 2.docx
+++ b/Assignment 2/Consegna - da Testare/Report Assignment 2.docx
@@ -1,6 +1,6 @@
 
 <file path=word/document.xml><?xml version="1.0" encoding="utf-8"?>
-<w:document xmlns:wpc="http://schemas.microsoft.com/office/word/2010/wordprocessingCanvas" xmlns:cx="http://schemas.microsoft.com/office/drawing/2014/chartex" xmlns:cx1="http://schemas.microsoft.com/office/drawing/2015/9/8/chartex" xmlns:cx2="http://schemas.microsoft.com/office/drawing/2015/10/21/chartex" xmlns:cx3="http://schemas.microsoft.com/office/drawing/2016/5/9/chartex" xmlns:cx4="http://schemas.microsoft.com/office/drawing/2016/5/10/chartex" xmlns:cx5="http://schemas.microsoft.com/office/drawing/2016/5/11/chartex" xmlns:cx6="http://schemas.microsoft.com/office/drawing/2016/5/12/chartex" xmlns:cx7="http://schemas.microsoft.com/office/drawing/2016/5/13/chartex" xmlns:cx8="http://schemas.microsoft.com/office/drawing/2016/5/14/chartex" xmlns:mc="http://schemas.openxmlformats.org/markup-compatibility/2006" xmlns:aink="http://schemas.microsoft.com/office/drawing/2016/ink" xmlns:am3d="http://schemas.microsoft.com/office/drawing/2017/model3d" xmlns:o="urn:schemas-microsoft-com:office:office" xmlns:r="http://schemas.openxmlformats.org/officeDocument/2006/relationships" xmlns:m="http://schemas.openxmlformats.org/officeDocument/2006/math" xmlns:v="urn:schemas-microsoft-com:vml" xmlns:wp14="http://schemas.microsoft.com/office/word/2010/wordprocessingDrawing" xmlns:wp="http://schemas.openxmlformats.org/drawingml/2006/wordprocessingDrawing" xmlns:w10="urn:schemas-microsoft-com:office:word" xmlns:w="http://schemas.openxmlformats.org/wordprocessingml/2006/main" xmlns:w14="http://schemas.microsoft.com/office/word/2010/wordml" xmlns:w15="http://schemas.microsoft.com/office/word/2012/wordml" xmlns:w16cid="http://schemas.microsoft.com/office/word/2016/wordml/cid" xmlns:w16se="http://schemas.microsoft.com/office/word/2015/wordml/symex" xmlns:wpg="http://schemas.microsoft.com/office/word/2010/wordprocessingGroup" xmlns:wpi="http://schemas.microsoft.com/office/word/2010/wordprocessingInk" xmlns:wne="http://schemas.microsoft.com/office/word/2006/wordml" xmlns:wps="http://schemas.microsoft.com/office/word/2010/wordprocessingShape" mc:Ignorable="w14 w15 w16se w16cid wp14">
+<w:document xmlns:wpc="http://schemas.microsoft.com/office/word/2010/wordprocessingCanvas" xmlns:cx="http://schemas.microsoft.com/office/drawing/2014/chartex" xmlns:cx1="http://schemas.microsoft.com/office/drawing/2015/9/8/chartex" xmlns:mc="http://schemas.openxmlformats.org/markup-compatibility/2006" xmlns:o="urn:schemas-microsoft-com:office:office" xmlns:r="http://schemas.openxmlformats.org/officeDocument/2006/relationships" xmlns:m="http://schemas.openxmlformats.org/officeDocument/2006/math" xmlns:v="urn:schemas-microsoft-com:vml" xmlns:wp14="http://schemas.microsoft.com/office/word/2010/wordprocessingDrawing" xmlns:wp="http://schemas.openxmlformats.org/drawingml/2006/wordprocessingDrawing" xmlns:w10="urn:schemas-microsoft-com:office:word" xmlns:w="http://schemas.openxmlformats.org/wordprocessingml/2006/main" xmlns:w14="http://schemas.microsoft.com/office/word/2010/wordml" xmlns:w15="http://schemas.microsoft.com/office/word/2012/wordml" xmlns:w16se="http://schemas.microsoft.com/office/word/2015/wordml/symex" xmlns:wpg="http://schemas.microsoft.com/office/word/2010/wordprocessingGroup" xmlns:wpi="http://schemas.microsoft.com/office/word/2010/wordprocessingInk" xmlns:wne="http://schemas.microsoft.com/office/word/2006/wordml" xmlns:wps="http://schemas.microsoft.com/office/word/2010/wordprocessingShape" mc:Ignorable="w14 w15 w16se wp14">
   <w:body>
     <w:p>
       <w:pPr>
@@ -121,7 +121,7 @@
               </wp:anchor>
             </w:drawing>
           </mc:Choice>
-          <mc:Fallback>
+          <mc:Fallback xmlns:w16cid="http://schemas.microsoft.com/office/word/2016/wordml/cid" xmlns:am3d="http://schemas.microsoft.com/office/drawing/2017/model3d" xmlns:aink="http://schemas.microsoft.com/office/drawing/2016/ink" xmlns:cx8="http://schemas.microsoft.com/office/drawing/2016/5/14/chartex" xmlns:cx7="http://schemas.microsoft.com/office/drawing/2016/5/13/chartex" xmlns:cx6="http://schemas.microsoft.com/office/drawing/2016/5/12/chartex" xmlns:cx5="http://schemas.microsoft.com/office/drawing/2016/5/11/chartex" xmlns:cx4="http://schemas.microsoft.com/office/drawing/2016/5/10/chartex" xmlns:cx3="http://schemas.microsoft.com/office/drawing/2016/5/9/chartex" xmlns:cx2="http://schemas.microsoft.com/office/drawing/2015/10/21/chartex">
             <w:pict>
               <v:rect w14:anchorId="58709CD2" id="Rettangolo 132" o:spid="_x0000_s1026" style="position:absolute;margin-left:493.35pt;margin-top:19.35pt;width:45.2pt;height:82.05pt;z-index:251662336;visibility:visible;mso-wrap-style:square;mso-wrap-distance-left:9pt;mso-wrap-distance-top:0;mso-wrap-distance-right:9pt;mso-wrap-distance-bottom:0;mso-position-horizontal:absolute;mso-position-horizontal-relative:page;mso-position-vertical:absolute;mso-position-vertical-relative:page;v-text-anchor:bottom" o:gfxdata="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" fillcolor="#4472c4" stroked="f">
                 <v:textbox inset="3.6pt,,3.6pt">
@@ -298,7 +298,7 @@
               </wp:anchor>
             </w:drawing>
           </mc:Choice>
-          <mc:Fallback>
+          <mc:Fallback xmlns:w16cid="http://schemas.microsoft.com/office/word/2016/wordml/cid" xmlns:am3d="http://schemas.microsoft.com/office/drawing/2017/model3d" xmlns:aink="http://schemas.microsoft.com/office/drawing/2016/ink" xmlns:cx8="http://schemas.microsoft.com/office/drawing/2016/5/14/chartex" xmlns:cx7="http://schemas.microsoft.com/office/drawing/2016/5/13/chartex" xmlns:cx6="http://schemas.microsoft.com/office/drawing/2016/5/12/chartex" xmlns:cx5="http://schemas.microsoft.com/office/drawing/2016/5/11/chartex" xmlns:cx4="http://schemas.microsoft.com/office/drawing/2016/5/10/chartex" xmlns:cx3="http://schemas.microsoft.com/office/drawing/2016/5/9/chartex" xmlns:cx2="http://schemas.microsoft.com/office/drawing/2015/10/21/chartex">
             <w:pict>
               <v:shapetype w14:anchorId="080A715A" id="_x0000_t202" coordsize="21600,21600" o:spt="202" path="m,l,21600r21600,l21600,xe">
                 <v:stroke joinstyle="miter"/>
@@ -1593,7 +1593,31 @@
         <w:rPr>
           <w:rFonts w:ascii="Garamond" w:hAnsi="Garamond"/>
         </w:rPr>
-        <w:t xml:space="preserve">, codice univoco dei processi figli che sono stati creati. Questo parametro serve per gestire i servizi di tipo </w:t>
+        <w:t xml:space="preserve">, codice univoco </w:t>
+      </w:r>
+      <w:r>
+        <w:rPr>
+          <w:rFonts w:ascii="Garamond" w:hAnsi="Garamond"/>
+        </w:rPr>
+        <w:t xml:space="preserve">del processo figlio creato per soddisfare </w:t>
+      </w:r>
+      <w:r>
+        <w:rPr>
+          <w:rFonts w:ascii="Garamond" w:hAnsi="Garamond"/>
+        </w:rPr>
+        <w:t>la</w:t>
+      </w:r>
+      <w:r>
+        <w:rPr>
+          <w:rFonts w:ascii="Garamond" w:hAnsi="Garamond"/>
+        </w:rPr>
+        <w:t xml:space="preserve"> richiesta di quel servizio</w:t>
+      </w:r>
+      <w:r>
+        <w:rPr>
+          <w:rFonts w:ascii="Garamond" w:hAnsi="Garamond"/>
+        </w:rPr>
+        <w:t xml:space="preserve">. Questo parametro serve per gestire i servizi di tipo </w:t>
       </w:r>
       <w:proofErr w:type="spellStart"/>
       <w:r>
@@ -1827,6 +1851,7 @@
           <w:color w:val="7030A0"/>
         </w:rPr>
       </w:pPr>
+      <w:commentRangeStart w:id="0"/>
       <w:r>
         <w:rPr>
           <w:rFonts w:ascii="Garamond" w:hAnsi="Garamond"/>
@@ -1890,7 +1915,6 @@
         <w:t xml:space="preserve">Viene chiamata la funzione </w:t>
       </w:r>
       <w:proofErr w:type="spellStart"/>
-      <w:proofErr w:type="gramStart"/>
       <w:r>
         <w:rPr>
           <w:rFonts w:ascii="Garamond" w:hAnsi="Garamond"/>
@@ -1912,19 +1936,7 @@
           <w:iCs/>
           <w:color w:val="7030A0"/>
         </w:rPr>
-        <w:t>(</w:t>
-      </w:r>
-      <w:proofErr w:type="gramEnd"/>
-      <w:r>
-        <w:rPr>
-          <w:rFonts w:ascii="Garamond" w:hAnsi="Garamond"/>
-          <w:b/>
-          <w:bCs/>
-          <w:i/>
-          <w:iCs/>
-          <w:color w:val="7030A0"/>
-        </w:rPr>
-        <w:t>)</w:t>
+        <w:t>()</w:t>
       </w:r>
       <w:r>
         <w:rPr>
@@ -1959,6 +1971,13 @@
           <w:color w:val="7030A0"/>
         </w:rPr>
         <w:t xml:space="preserve"> l’indirizzo del servizio descritto nella struttura dati.</w:t>
+      </w:r>
+      <w:commentRangeEnd w:id="0"/>
+      <w:r>
+        <w:rPr>
+          <w:rStyle w:val="Rimandocommento"/>
+        </w:rPr>
+        <w:commentReference w:id="0"/>
       </w:r>
     </w:p>
     <w:p>
@@ -2509,6 +2528,7 @@
         </w:rPr>
         <w:t xml:space="preserve"> della </w:t>
       </w:r>
+      <w:commentRangeStart w:id="1"/>
       <w:r>
         <w:rPr>
           <w:rFonts w:ascii="Garamond" w:hAnsi="Garamond"/>
@@ -2539,7 +2559,20 @@
         <w:rPr>
           <w:rFonts w:ascii="Garamond" w:hAnsi="Garamond"/>
         </w:rPr>
-        <w:t xml:space="preserve">predisposta alla comunicazione con il client. Una volta chiusi, viene sostituita l’immagine del processo figlio con quella del processo server </w:t>
+        <w:t>predisposta alla comunicazione con il client</w:t>
+      </w:r>
+      <w:commentRangeEnd w:id="1"/>
+      <w:r>
+        <w:rPr>
+          <w:rStyle w:val="Rimandocommento"/>
+        </w:rPr>
+        <w:commentReference w:id="1"/>
+      </w:r>
+      <w:r>
+        <w:rPr>
+          <w:rFonts w:ascii="Garamond" w:hAnsi="Garamond"/>
+        </w:rPr>
+        <w:t xml:space="preserve">. Una volta chiusi, viene sostituita l’immagine del processo figlio con quella del processo server </w:t>
       </w:r>
       <w:r>
         <w:rPr>
@@ -2551,7 +2584,14 @@
         <w:rPr>
           <w:rFonts w:ascii="Garamond" w:hAnsi="Garamond"/>
         </w:rPr>
-        <w:t xml:space="preserve">. Il processo padre ha il compito di rimuovere la </w:t>
+        <w:t xml:space="preserve">. </w:t>
+      </w:r>
+      <w:commentRangeStart w:id="2"/>
+      <w:r>
+        <w:rPr>
+          <w:rFonts w:ascii="Garamond" w:hAnsi="Garamond"/>
+        </w:rPr>
+        <w:t xml:space="preserve">Il processo padre ha il compito di rimuovere la </w:t>
       </w:r>
       <w:proofErr w:type="spellStart"/>
       <w:r>
@@ -2585,21 +2625,7 @@
         <w:rPr>
           <w:rFonts w:ascii="Garamond" w:hAnsi="Garamond"/>
         </w:rPr>
-        <w:t xml:space="preserve"> fornita alla </w:t>
-      </w:r>
-      <w:proofErr w:type="spellStart"/>
-      <w:r>
-        <w:rPr>
-          <w:rFonts w:ascii="Garamond" w:hAnsi="Garamond"/>
-        </w:rPr>
-        <w:t>select</w:t>
-      </w:r>
-      <w:proofErr w:type="spellEnd"/>
-      <w:r>
-        <w:rPr>
-          <w:rFonts w:ascii="Garamond" w:hAnsi="Garamond"/>
-        </w:rPr>
-        <w:t>,</w:t>
+        <w:t xml:space="preserve"> fornita alla select,</w:t>
       </w:r>
       <w:r>
         <w:rPr>
@@ -2633,22 +2659,30 @@
         </w:rPr>
         <w:t>.</w:t>
       </w:r>
-    </w:p>
-    <w:p>
-      <w:pPr>
-        <w:spacing w:after="0" w:line="240" w:lineRule="auto"/>
-        <w:rPr>
-          <w:rFonts w:ascii="Garamond" w:hAnsi="Garamond"/>
-        </w:rPr>
-      </w:pPr>
-    </w:p>
-    <w:p>
-      <w:pPr>
-        <w:spacing w:after="0" w:line="240" w:lineRule="auto"/>
-        <w:rPr>
-          <w:rFonts w:ascii="Garamond" w:hAnsi="Garamond"/>
-        </w:rPr>
-      </w:pPr>
+      <w:commentRangeEnd w:id="2"/>
+      <w:r>
+        <w:rPr>
+          <w:rStyle w:val="Rimandocommento"/>
+        </w:rPr>
+        <w:commentReference w:id="2"/>
+      </w:r>
+    </w:p>
+    <w:p>
+      <w:pPr>
+        <w:spacing w:after="0" w:line="240" w:lineRule="auto"/>
+        <w:rPr>
+          <w:rFonts w:ascii="Garamond" w:hAnsi="Garamond"/>
+        </w:rPr>
+      </w:pPr>
+    </w:p>
+    <w:p>
+      <w:pPr>
+        <w:spacing w:after="0" w:line="240" w:lineRule="auto"/>
+        <w:rPr>
+          <w:rFonts w:ascii="Garamond" w:hAnsi="Garamond"/>
+        </w:rPr>
+      </w:pPr>
+      <w:commentRangeStart w:id="3"/>
       <w:r>
         <w:rPr>
           <w:rFonts w:ascii="Garamond" w:hAnsi="Garamond"/>
@@ -2789,29 +2823,26 @@
         </w:rPr>
         <w:t xml:space="preserve"> alla </w:t>
       </w:r>
-      <w:proofErr w:type="gramStart"/>
       <w:r>
         <w:rPr>
           <w:rFonts w:ascii="Garamond" w:hAnsi="Garamond"/>
           <w:i/>
           <w:iCs/>
         </w:rPr>
-        <w:t>select(</w:t>
-      </w:r>
-      <w:proofErr w:type="gramEnd"/>
-      <w:r>
-        <w:rPr>
-          <w:rFonts w:ascii="Garamond" w:hAnsi="Garamond"/>
-          <w:i/>
-          <w:iCs/>
-        </w:rPr>
-        <w:t xml:space="preserve">) </w:t>
+        <w:t xml:space="preserve">select() </w:t>
       </w:r>
       <w:r>
         <w:rPr>
           <w:rFonts w:ascii="Garamond" w:hAnsi="Garamond"/>
         </w:rPr>
         <w:t>di controllarla per nuove richieste di connessione.</w:t>
+      </w:r>
+      <w:commentRangeEnd w:id="3"/>
+      <w:r>
+        <w:rPr>
+          <w:rStyle w:val="Rimandocommento"/>
+        </w:rPr>
+        <w:commentReference w:id="3"/>
       </w:r>
     </w:p>
     <w:p>
@@ -4600,12 +4631,141 @@
         <w:spacing w:after="120"/>
         <w:rPr>
           <w:rFonts w:ascii="Garamond" w:hAnsi="Garamond"/>
-        </w:rPr>
-      </w:pPr>
-      <w:proofErr w:type="spellStart"/>
-      <w:r>
-        <w:rPr>
-          <w:rFonts w:ascii="Garamond" w:hAnsi="Garamond"/>
+          <w:b/>
+          <w:color w:val="auto"/>
+        </w:rPr>
+      </w:pPr>
+      <w:proofErr w:type="spellStart"/>
+      <w:r>
+        <w:rPr>
+          <w:rFonts w:ascii="Garamond" w:hAnsi="Garamond"/>
+          <w:b/>
+          <w:color w:val="auto"/>
+        </w:rPr>
+        <w:t>U</w:t>
+      </w:r>
+      <w:r>
+        <w:rPr>
+          <w:rFonts w:ascii="Garamond" w:hAnsi="Garamond"/>
+          <w:b/>
+          <w:color w:val="auto"/>
+        </w:rPr>
+        <w:t>dpServer</w:t>
+      </w:r>
+      <w:proofErr w:type="spellEnd"/>
+      <w:r>
+        <w:rPr>
+          <w:rFonts w:ascii="Garamond" w:hAnsi="Garamond"/>
+          <w:b/>
+          <w:color w:val="auto"/>
+        </w:rPr>
+        <w:t xml:space="preserve"> </w:t>
+      </w:r>
+      <w:proofErr w:type="spellStart"/>
+      <w:r>
+        <w:rPr>
+          <w:rFonts w:ascii="Garamond" w:hAnsi="Garamond"/>
+          <w:b/>
+          <w:color w:val="auto"/>
+        </w:rPr>
+        <w:t>behavior</w:t>
+      </w:r>
+      <w:proofErr w:type="spellEnd"/>
+      <w:r>
+        <w:rPr>
+          <w:rFonts w:ascii="Garamond" w:hAnsi="Garamond"/>
+          <w:b/>
+          <w:color w:val="auto"/>
+        </w:rPr>
+        <w:t xml:space="preserve"> in </w:t>
+      </w:r>
+      <w:proofErr w:type="spellStart"/>
+      <w:r>
+        <w:rPr>
+          <w:rFonts w:ascii="Garamond" w:hAnsi="Garamond"/>
+          <w:b/>
+          <w:color w:val="auto"/>
+        </w:rPr>
+        <w:t>wait</w:t>
+      </w:r>
+      <w:proofErr w:type="spellEnd"/>
+      <w:r>
+        <w:rPr>
+          <w:rFonts w:ascii="Garamond" w:hAnsi="Garamond"/>
+          <w:b/>
+          <w:color w:val="auto"/>
+        </w:rPr>
+        <w:t xml:space="preserve"> mode</w:t>
+      </w:r>
+    </w:p>
+    <w:p>
+      <w:pPr>
+        <w:spacing w:after="0" w:line="240" w:lineRule="auto"/>
+        <w:rPr>
+          <w:rFonts w:ascii="Garamond" w:hAnsi="Garamond"/>
+          <w:color w:val="FF0000"/>
+        </w:rPr>
+      </w:pPr>
+      <w:r>
+        <w:rPr>
+          <w:rFonts w:ascii="Garamond" w:hAnsi="Garamond"/>
+          <w:color w:val="FF0000"/>
+        </w:rPr>
+        <w:t xml:space="preserve">Quando il superserver riceve una richiesta da parte di un client </w:t>
+      </w:r>
+      <w:proofErr w:type="spellStart"/>
+      <w:r>
+        <w:rPr>
+          <w:rFonts w:ascii="Garamond" w:hAnsi="Garamond"/>
+          <w:color w:val="FF0000"/>
+        </w:rPr>
+        <w:t>udp</w:t>
+      </w:r>
+      <w:proofErr w:type="spellEnd"/>
+      <w:r>
+        <w:rPr>
+          <w:rFonts w:ascii="Garamond" w:hAnsi="Garamond"/>
+          <w:color w:val="FF0000"/>
+        </w:rPr>
+        <w:t xml:space="preserve"> per un servizio </w:t>
+      </w:r>
+      <w:proofErr w:type="spellStart"/>
+      <w:r>
+        <w:rPr>
+          <w:rFonts w:ascii="Garamond" w:hAnsi="Garamond"/>
+          <w:color w:val="FF0000"/>
+        </w:rPr>
+        <w:t>udp</w:t>
+      </w:r>
+      <w:proofErr w:type="spellEnd"/>
+      <w:r>
+        <w:rPr>
+          <w:rFonts w:ascii="Garamond" w:hAnsi="Garamond"/>
+          <w:color w:val="FF0000"/>
+        </w:rPr>
+        <w:t xml:space="preserve"> in </w:t>
+      </w:r>
+      <w:proofErr w:type="spellStart"/>
+      <w:r>
+        <w:rPr>
+          <w:rFonts w:ascii="Garamond" w:hAnsi="Garamond"/>
+          <w:color w:val="FF0000"/>
+        </w:rPr>
+        <w:t>wait</w:t>
+      </w:r>
+      <w:proofErr w:type="spellEnd"/>
+      <w:r>
+        <w:rPr>
+          <w:rFonts w:ascii="Garamond" w:hAnsi="Garamond"/>
+          <w:color w:val="FF0000"/>
+        </w:rPr>
+        <w:t xml:space="preserve"> mode, esso si occupa di eseguire un </w:t>
+      </w:r>
+      <w:proofErr w:type="spellStart"/>
+      <w:r>
+        <w:rPr>
+          <w:rFonts w:ascii="Garamond" w:hAnsi="Garamond"/>
+          <w:color w:val="FF0000"/>
         </w:rPr>
         <w:t>udpServer</w:t>
       </w:r>
@@ -4613,6 +4773,75 @@
       <w:r>
         <w:rPr>
           <w:rFonts w:ascii="Garamond" w:hAnsi="Garamond"/>
+          <w:color w:val="FF0000"/>
+        </w:rPr>
+        <w:t xml:space="preserve"> per gestirne la richiesta. Nel momento in cui sopraggiunge un nuovo client a richiedere lo stesso servizio, il superserver non accetta richieste in quanto in </w:t>
+      </w:r>
+      <w:proofErr w:type="spellStart"/>
+      <w:r>
+        <w:rPr>
+          <w:rFonts w:ascii="Garamond" w:hAnsi="Garamond"/>
+          <w:color w:val="FF0000"/>
+        </w:rPr>
+        <w:t>wait</w:t>
+      </w:r>
+      <w:proofErr w:type="spellEnd"/>
+      <w:r>
+        <w:rPr>
+          <w:rFonts w:ascii="Garamond" w:hAnsi="Garamond"/>
+          <w:color w:val="FF0000"/>
+        </w:rPr>
+        <w:t xml:space="preserve"> mode, dunque non vengono eseguiti ulteriori server. Il server precedentemente attivato rimane attivo sempre sulla stessa porta, quindi risponde anche al nuovo client. </w:t>
+      </w:r>
+    </w:p>
+    <w:p>
+      <w:pPr>
+        <w:spacing w:after="0" w:line="240" w:lineRule="auto"/>
+        <w:rPr>
+          <w:rFonts w:ascii="Garamond" w:hAnsi="Garamond"/>
+        </w:rPr>
+      </w:pPr>
+    </w:p>
+    <w:p>
+      <w:pPr>
+        <w:spacing w:after="0" w:line="240" w:lineRule="auto"/>
+        <w:rPr>
+          <w:rFonts w:ascii="Garamond" w:hAnsi="Garamond"/>
+        </w:rPr>
+      </w:pPr>
+      <w:r>
+        <w:rPr>
+          <w:rFonts w:ascii="Garamond" w:hAnsi="Garamond"/>
+        </w:rPr>
+        <w:t xml:space="preserve">Quando il superserver riceve una richiesta da parte di un client </w:t>
+      </w:r>
+      <w:r>
+        <w:rPr>
+          <w:rFonts w:ascii="Garamond" w:hAnsi="Garamond"/>
+        </w:rPr>
+        <w:t>UDP</w:t>
+      </w:r>
+      <w:r>
+        <w:rPr>
+          <w:rFonts w:ascii="Garamond" w:hAnsi="Garamond"/>
+        </w:rPr>
+        <w:t xml:space="preserve"> per un servizio </w:t>
+      </w:r>
+      <w:r>
+        <w:rPr>
+          <w:rFonts w:ascii="Garamond" w:hAnsi="Garamond"/>
+        </w:rPr>
+        <w:t>UDP</w:t>
+      </w:r>
+      <w:r>
+        <w:rPr>
+          <w:rFonts w:ascii="Garamond" w:hAnsi="Garamond"/>
+        </w:rPr>
+        <w:t xml:space="preserve"> in</w:t>
+      </w:r>
+      <w:r>
+        <w:rPr>
+          <w:rFonts w:ascii="Garamond" w:hAnsi="Garamond"/>
         </w:rPr>
         <w:t xml:space="preserve"> </w:t>
       </w:r>
@@ -4620,20 +4849,7 @@
       <w:r>
         <w:rPr>
           <w:rFonts w:ascii="Garamond" w:hAnsi="Garamond"/>
-        </w:rPr>
-        <w:t>behavior</w:t>
-      </w:r>
-      <w:proofErr w:type="spellEnd"/>
-      <w:r>
-        <w:rPr>
-          <w:rFonts w:ascii="Garamond" w:hAnsi="Garamond"/>
-        </w:rPr>
-        <w:t xml:space="preserve"> in </w:t>
-      </w:r>
-      <w:proofErr w:type="spellStart"/>
-      <w:r>
-        <w:rPr>
-          <w:rFonts w:ascii="Garamond" w:hAnsi="Garamond"/>
+          <w:i/>
         </w:rPr>
         <w:t>wait</w:t>
       </w:r>
@@ -4641,50 +4857,77 @@
       <w:r>
         <w:rPr>
           <w:rFonts w:ascii="Garamond" w:hAnsi="Garamond"/>
+          <w:i/>
         </w:rPr>
         <w:t xml:space="preserve"> mode</w:t>
       </w:r>
-    </w:p>
-    <w:p>
-      <w:pPr>
-        <w:spacing w:after="0" w:line="240" w:lineRule="auto"/>
-        <w:rPr>
-          <w:rFonts w:ascii="Garamond" w:hAnsi="Garamond"/>
-        </w:rPr>
-      </w:pPr>
-      <w:r>
-        <w:rPr>
-          <w:rFonts w:ascii="Garamond" w:hAnsi="Garamond"/>
-        </w:rPr>
-        <w:t xml:space="preserve">Quando il superserver riceve una richiesta da parte di un client </w:t>
-      </w:r>
-      <w:proofErr w:type="spellStart"/>
-      <w:r>
-        <w:rPr>
-          <w:rFonts w:ascii="Garamond" w:hAnsi="Garamond"/>
-        </w:rPr>
-        <w:t>udp</w:t>
-      </w:r>
-      <w:proofErr w:type="spellEnd"/>
-      <w:r>
-        <w:rPr>
-          <w:rFonts w:ascii="Garamond" w:hAnsi="Garamond"/>
-        </w:rPr>
-        <w:t xml:space="preserve"> per un servizio </w:t>
-      </w:r>
-      <w:proofErr w:type="spellStart"/>
-      <w:r>
-        <w:rPr>
-          <w:rFonts w:ascii="Garamond" w:hAnsi="Garamond"/>
-        </w:rPr>
-        <w:t>udp</w:t>
-      </w:r>
-      <w:proofErr w:type="spellEnd"/>
-      <w:r>
-        <w:rPr>
-          <w:rFonts w:ascii="Garamond" w:hAnsi="Garamond"/>
-        </w:rPr>
-        <w:t xml:space="preserve"> in </w:t>
+      <w:r>
+        <w:rPr>
+          <w:rFonts w:ascii="Garamond" w:hAnsi="Garamond"/>
+        </w:rPr>
+        <w:t xml:space="preserve">, </w:t>
+      </w:r>
+      <w:r>
+        <w:rPr>
+          <w:rFonts w:ascii="Garamond" w:hAnsi="Garamond"/>
+        </w:rPr>
+        <w:t xml:space="preserve">esegue </w:t>
+      </w:r>
+      <w:r>
+        <w:rPr>
+          <w:rFonts w:ascii="Garamond" w:hAnsi="Garamond"/>
+        </w:rPr>
+        <w:t xml:space="preserve">un </w:t>
+      </w:r>
+      <w:proofErr w:type="spellStart"/>
+      <w:r>
+        <w:rPr>
+          <w:rFonts w:ascii="Garamond" w:hAnsi="Garamond"/>
+        </w:rPr>
+        <w:t>udpServer</w:t>
+      </w:r>
+      <w:proofErr w:type="spellEnd"/>
+      <w:r>
+        <w:rPr>
+          <w:rFonts w:ascii="Garamond" w:hAnsi="Garamond"/>
+        </w:rPr>
+        <w:t xml:space="preserve"> per gestirne la richiesta. </w:t>
+      </w:r>
+      <w:r>
+        <w:rPr>
+          <w:rFonts w:ascii="Garamond" w:hAnsi="Garamond"/>
+        </w:rPr>
+        <w:t>I</w:t>
+      </w:r>
+      <w:r>
+        <w:rPr>
+          <w:rFonts w:ascii="Garamond" w:hAnsi="Garamond"/>
+        </w:rPr>
+        <w:t xml:space="preserve">l superserver non accetta </w:t>
+      </w:r>
+      <w:r>
+        <w:rPr>
+          <w:rFonts w:ascii="Garamond" w:hAnsi="Garamond"/>
+        </w:rPr>
+        <w:t xml:space="preserve">ulteriori </w:t>
+      </w:r>
+      <w:r>
+        <w:rPr>
+          <w:rFonts w:ascii="Garamond" w:hAnsi="Garamond"/>
+        </w:rPr>
+        <w:t>richieste</w:t>
+      </w:r>
+      <w:r>
+        <w:rPr>
+          <w:rFonts w:ascii="Garamond" w:hAnsi="Garamond"/>
+        </w:rPr>
+        <w:t xml:space="preserve"> contemporanee al soddisfacimento di un’altra</w:t>
+      </w:r>
+      <w:r>
+        <w:rPr>
+          <w:rFonts w:ascii="Garamond" w:hAnsi="Garamond"/>
+        </w:rPr>
+        <w:t xml:space="preserve"> in quanto in </w:t>
       </w:r>
       <w:proofErr w:type="spellStart"/>
       <w:r>
@@ -4698,35 +4941,49 @@
         <w:rPr>
           <w:rFonts w:ascii="Garamond" w:hAnsi="Garamond"/>
         </w:rPr>
-        <w:t xml:space="preserve"> mode, esso si occupa di eseguire un </w:t>
-      </w:r>
-      <w:proofErr w:type="spellStart"/>
-      <w:r>
-        <w:rPr>
-          <w:rFonts w:ascii="Garamond" w:hAnsi="Garamond"/>
-        </w:rPr>
-        <w:t>udpServer</w:t>
-      </w:r>
-      <w:proofErr w:type="spellEnd"/>
-      <w:r>
-        <w:rPr>
-          <w:rFonts w:ascii="Garamond" w:hAnsi="Garamond"/>
-        </w:rPr>
-        <w:t xml:space="preserve"> per gestirne la richiesta. Nel momento in cui sopraggiunge un nuovo client a richiedere lo stesso servizio, il superserver non accetta richieste in quanto in </w:t>
-      </w:r>
-      <w:proofErr w:type="spellStart"/>
-      <w:r>
-        <w:rPr>
-          <w:rFonts w:ascii="Garamond" w:hAnsi="Garamond"/>
-        </w:rPr>
-        <w:t>wait</w:t>
-      </w:r>
-      <w:proofErr w:type="spellEnd"/>
-      <w:r>
-        <w:rPr>
-          <w:rFonts w:ascii="Garamond" w:hAnsi="Garamond"/>
-        </w:rPr>
-        <w:t xml:space="preserve"> mode, dunque non vengono eseguiti ulteriori server. Il server precedentemente attivato rimane attivo sempre sulla stessa porta, quindi risponde anche al nuovo client. </w:t>
+        <w:t xml:space="preserve"> mode, dunque non vengono eseguiti ulteriori server</w:t>
+      </w:r>
+      <w:r>
+        <w:rPr>
+          <w:rFonts w:ascii="Garamond" w:hAnsi="Garamond"/>
+        </w:rPr>
+        <w:t xml:space="preserve"> per soddisfare nuove richieste</w:t>
+      </w:r>
+      <w:r>
+        <w:rPr>
+          <w:rFonts w:ascii="Garamond" w:hAnsi="Garamond"/>
+        </w:rPr>
+        <w:t xml:space="preserve">. Il server precedentemente </w:t>
+      </w:r>
+      <w:r>
+        <w:rPr>
+          <w:rFonts w:ascii="Garamond" w:hAnsi="Garamond"/>
+        </w:rPr>
+        <w:t>creato</w:t>
+      </w:r>
+      <w:r>
+        <w:rPr>
+          <w:rFonts w:ascii="Garamond" w:hAnsi="Garamond"/>
+        </w:rPr>
+        <w:t xml:space="preserve"> rimane </w:t>
+      </w:r>
+      <w:r>
+        <w:rPr>
+          <w:rFonts w:ascii="Garamond" w:hAnsi="Garamond"/>
+        </w:rPr>
+        <w:t xml:space="preserve">comunque attivo sulla </w:t>
+      </w:r>
+      <w:r>
+        <w:rPr>
+          <w:rFonts w:ascii="Garamond" w:hAnsi="Garamond"/>
+        </w:rPr>
+        <w:t>stessa porta, quindi risponde anche al nuovo client.</w:t>
+      </w:r>
+      <w:r>
+        <w:rPr>
+          <w:rFonts w:ascii="Garamond" w:hAnsi="Garamond"/>
+        </w:rPr>
+        <w:t xml:space="preserve"> </w:t>
       </w:r>
     </w:p>
     <w:p>
@@ -4750,7 +5007,22 @@
         <w:rPr>
           <w:rFonts w:ascii="Garamond" w:hAnsi="Garamond"/>
         </w:rPr>
-        <w:t xml:space="preserve">Abbiamo effettuato con il client A la richiesta “Prova Client 1”, ottenendo l’allocazione di un processo server che risponde correttamente al messaggio e rimane in attesa di ulteriori messaggi. </w:t>
+        <w:t xml:space="preserve">Abbiamo effettuato con il client A la richiesta “Prova Client 1”, ottenendo </w:t>
+      </w:r>
+      <w:r>
+        <w:rPr>
+          <w:rFonts w:ascii="Garamond" w:hAnsi="Garamond"/>
+          <w:color w:val="FF0000"/>
+        </w:rPr>
+        <w:t xml:space="preserve">l’esecuzione </w:t>
+      </w:r>
+      <w:bookmarkStart w:id="4" w:name="_GoBack"/>
+      <w:bookmarkEnd w:id="4"/>
+      <w:r>
+        <w:rPr>
+          <w:rFonts w:ascii="Garamond" w:hAnsi="Garamond"/>
+        </w:rPr>
+        <w:t xml:space="preserve">di un processo server che risponde correttamente al messaggio e rimane in attesa di ulteriori messaggi. </w:t>
       </w:r>
       <w:proofErr w:type="gramStart"/>
       <w:r>
@@ -4831,7 +5103,7 @@
                     </pic:cNvPicPr>
                   </pic:nvPicPr>
                   <pic:blipFill>
-                    <a:blip r:embed="rId6" cstate="print">
+                    <a:blip r:embed="rId8" cstate="print">
                       <a:extLst>
                         <a:ext uri="{28A0092B-C50C-407E-A947-70E740481C1C}">
                           <a14:useLocalDpi xmlns:a14="http://schemas.microsoft.com/office/drawing/2010/main" val="0"/>
@@ -4869,19 +5141,33 @@
         <w:spacing w:after="120"/>
         <w:rPr>
           <w:rFonts w:ascii="Garamond" w:hAnsi="Garamond"/>
-        </w:rPr>
-      </w:pPr>
-      <w:proofErr w:type="spellStart"/>
-      <w:r>
-        <w:rPr>
-          <w:rFonts w:ascii="Garamond" w:hAnsi="Garamond"/>
-        </w:rPr>
-        <w:t>udpServer</w:t>
-      </w:r>
-      <w:proofErr w:type="spellEnd"/>
-      <w:r>
-        <w:rPr>
-          <w:rFonts w:ascii="Garamond" w:hAnsi="Garamond"/>
+          <w:b/>
+          <w:color w:val="auto"/>
+        </w:rPr>
+      </w:pPr>
+      <w:proofErr w:type="spellStart"/>
+      <w:r>
+        <w:rPr>
+          <w:rFonts w:ascii="Garamond" w:hAnsi="Garamond"/>
+          <w:b/>
+          <w:color w:val="auto"/>
+        </w:rPr>
+        <w:t>U</w:t>
+      </w:r>
+      <w:r>
+        <w:rPr>
+          <w:rFonts w:ascii="Garamond" w:hAnsi="Garamond"/>
+          <w:b/>
+          <w:color w:val="auto"/>
+        </w:rPr>
+        <w:t>dpServer</w:t>
+      </w:r>
+      <w:proofErr w:type="spellEnd"/>
+      <w:r>
+        <w:rPr>
+          <w:rFonts w:ascii="Garamond" w:hAnsi="Garamond"/>
+          <w:b/>
+          <w:color w:val="auto"/>
         </w:rPr>
         <w:t xml:space="preserve"> </w:t>
       </w:r>
@@ -4889,6 +5175,8 @@
       <w:r>
         <w:rPr>
           <w:rFonts w:ascii="Garamond" w:hAnsi="Garamond"/>
+          <w:b/>
+          <w:color w:val="auto"/>
         </w:rPr>
         <w:t>behavior</w:t>
       </w:r>
@@ -4896,6 +5184,8 @@
       <w:r>
         <w:rPr>
           <w:rFonts w:ascii="Garamond" w:hAnsi="Garamond"/>
+          <w:b/>
+          <w:color w:val="auto"/>
         </w:rPr>
         <w:t xml:space="preserve"> in no-</w:t>
       </w:r>
@@ -4903,6 +5193,8 @@
       <w:r>
         <w:rPr>
           <w:rFonts w:ascii="Garamond" w:hAnsi="Garamond"/>
+          <w:b/>
+          <w:color w:val="auto"/>
         </w:rPr>
         <w:t>wait</w:t>
       </w:r>
@@ -4910,6 +5202,8 @@
       <w:r>
         <w:rPr>
           <w:rFonts w:ascii="Garamond" w:hAnsi="Garamond"/>
+          <w:b/>
+          <w:color w:val="auto"/>
         </w:rPr>
         <w:t xml:space="preserve"> mode</w:t>
       </w:r>
@@ -5121,7 +5415,7 @@
                     </pic:cNvPicPr>
                   </pic:nvPicPr>
                   <pic:blipFill>
-                    <a:blip r:embed="rId7" cstate="print">
+                    <a:blip r:embed="rId9" cstate="print">
                       <a:extLst>
                         <a:ext uri="{28A0092B-C50C-407E-A947-70E740481C1C}">
                           <a14:useLocalDpi xmlns:a14="http://schemas.microsoft.com/office/drawing/2010/main" val="0"/>
@@ -5159,20 +5453,34 @@
         <w:spacing w:after="120"/>
         <w:rPr>
           <w:rFonts w:ascii="Garamond" w:hAnsi="Garamond"/>
-        </w:rPr>
-      </w:pPr>
-      <w:proofErr w:type="spellStart"/>
-      <w:r>
-        <w:rPr>
-          <w:rFonts w:ascii="Garamond" w:hAnsi="Garamond"/>
+          <w:b/>
+          <w:color w:val="auto"/>
+        </w:rPr>
+      </w:pPr>
+      <w:proofErr w:type="spellStart"/>
+      <w:r>
+        <w:rPr>
+          <w:rFonts w:ascii="Garamond" w:hAnsi="Garamond"/>
+          <w:b/>
+          <w:color w:val="auto"/>
         </w:rPr>
         <w:lastRenderedPageBreak/>
-        <w:t>tcpServer</w:t>
-      </w:r>
-      <w:proofErr w:type="spellEnd"/>
-      <w:r>
-        <w:rPr>
-          <w:rFonts w:ascii="Garamond" w:hAnsi="Garamond"/>
+        <w:t>T</w:t>
+      </w:r>
+      <w:r>
+        <w:rPr>
+          <w:rFonts w:ascii="Garamond" w:hAnsi="Garamond"/>
+          <w:b/>
+          <w:color w:val="auto"/>
+        </w:rPr>
+        <w:t>cpServer</w:t>
+      </w:r>
+      <w:proofErr w:type="spellEnd"/>
+      <w:r>
+        <w:rPr>
+          <w:rFonts w:ascii="Garamond" w:hAnsi="Garamond"/>
+          <w:b/>
+          <w:color w:val="auto"/>
         </w:rPr>
         <w:t xml:space="preserve"> </w:t>
       </w:r>
@@ -5180,6 +5488,8 @@
       <w:r>
         <w:rPr>
           <w:rFonts w:ascii="Garamond" w:hAnsi="Garamond"/>
+          <w:b/>
+          <w:color w:val="auto"/>
         </w:rPr>
         <w:t>behavior</w:t>
       </w:r>
@@ -5187,6 +5497,8 @@
       <w:r>
         <w:rPr>
           <w:rFonts w:ascii="Garamond" w:hAnsi="Garamond"/>
+          <w:b/>
+          <w:color w:val="auto"/>
         </w:rPr>
         <w:t xml:space="preserve"> in </w:t>
       </w:r>
@@ -5194,6 +5506,8 @@
       <w:r>
         <w:rPr>
           <w:rFonts w:ascii="Garamond" w:hAnsi="Garamond"/>
+          <w:b/>
+          <w:color w:val="auto"/>
         </w:rPr>
         <w:t>wait</w:t>
       </w:r>
@@ -5201,6 +5515,8 @@
       <w:r>
         <w:rPr>
           <w:rFonts w:ascii="Garamond" w:hAnsi="Garamond"/>
+          <w:b/>
+          <w:color w:val="auto"/>
         </w:rPr>
         <w:t xml:space="preserve"> mode</w:t>
       </w:r>
@@ -5292,7 +5608,7 @@
                     </pic:cNvPicPr>
                   </pic:nvPicPr>
                   <pic:blipFill>
-                    <a:blip r:embed="rId8" cstate="print">
+                    <a:blip r:embed="rId10" cstate="print">
                       <a:extLst>
                         <a:ext uri="{28A0092B-C50C-407E-A947-70E740481C1C}">
                           <a14:useLocalDpi xmlns:a14="http://schemas.microsoft.com/office/drawing/2010/main" val="0"/>
@@ -5405,7 +5721,7 @@
                     </pic:cNvPicPr>
                   </pic:nvPicPr>
                   <pic:blipFill>
-                    <a:blip r:embed="rId9" cstate="print">
+                    <a:blip r:embed="rId11" cstate="print">
                       <a:extLst>
                         <a:ext uri="{28A0092B-C50C-407E-A947-70E740481C1C}">
                           <a14:useLocalDpi xmlns:a14="http://schemas.microsoft.com/office/drawing/2010/main" val="0"/>
@@ -5444,8 +5760,6 @@
           <w:rFonts w:ascii="Garamond" w:hAnsi="Garamond"/>
         </w:rPr>
       </w:pPr>
-      <w:bookmarkStart w:id="0" w:name="_GoBack"/>
-      <w:bookmarkEnd w:id="0"/>
     </w:p>
     <w:p>
       <w:pPr>
@@ -5453,20 +5767,34 @@
         <w:spacing w:after="120"/>
         <w:rPr>
           <w:rFonts w:ascii="Garamond" w:hAnsi="Garamond"/>
-        </w:rPr>
-      </w:pPr>
-      <w:proofErr w:type="spellStart"/>
-      <w:r>
-        <w:rPr>
-          <w:rFonts w:ascii="Garamond" w:hAnsi="Garamond"/>
+          <w:b/>
+          <w:color w:val="auto"/>
+        </w:rPr>
+      </w:pPr>
+      <w:proofErr w:type="spellStart"/>
+      <w:r>
+        <w:rPr>
+          <w:rFonts w:ascii="Garamond" w:hAnsi="Garamond"/>
+          <w:b/>
+          <w:color w:val="auto"/>
         </w:rPr>
         <w:lastRenderedPageBreak/>
-        <w:t>tcpServer</w:t>
-      </w:r>
-      <w:proofErr w:type="spellEnd"/>
-      <w:r>
-        <w:rPr>
-          <w:rFonts w:ascii="Garamond" w:hAnsi="Garamond"/>
+        <w:t>T</w:t>
+      </w:r>
+      <w:r>
+        <w:rPr>
+          <w:rFonts w:ascii="Garamond" w:hAnsi="Garamond"/>
+          <w:b/>
+          <w:color w:val="auto"/>
+        </w:rPr>
+        <w:t>cpServer</w:t>
+      </w:r>
+      <w:proofErr w:type="spellEnd"/>
+      <w:r>
+        <w:rPr>
+          <w:rFonts w:ascii="Garamond" w:hAnsi="Garamond"/>
+          <w:b/>
+          <w:color w:val="auto"/>
         </w:rPr>
         <w:t xml:space="preserve"> </w:t>
       </w:r>
@@ -5474,6 +5802,8 @@
       <w:r>
         <w:rPr>
           <w:rFonts w:ascii="Garamond" w:hAnsi="Garamond"/>
+          <w:b/>
+          <w:color w:val="auto"/>
         </w:rPr>
         <w:t>behavior</w:t>
       </w:r>
@@ -5481,6 +5811,8 @@
       <w:r>
         <w:rPr>
           <w:rFonts w:ascii="Garamond" w:hAnsi="Garamond"/>
+          <w:b/>
+          <w:color w:val="auto"/>
         </w:rPr>
         <w:t xml:space="preserve"> in no-</w:t>
       </w:r>
@@ -5488,6 +5820,8 @@
       <w:r>
         <w:rPr>
           <w:rFonts w:ascii="Garamond" w:hAnsi="Garamond"/>
+          <w:b/>
+          <w:color w:val="auto"/>
         </w:rPr>
         <w:t>wait</w:t>
       </w:r>
@@ -5495,6 +5829,8 @@
       <w:r>
         <w:rPr>
           <w:rFonts w:ascii="Garamond" w:hAnsi="Garamond"/>
+          <w:b/>
+          <w:color w:val="auto"/>
         </w:rPr>
         <w:t xml:space="preserve"> mode</w:t>
       </w:r>
@@ -5558,7 +5894,7 @@
                     </pic:cNvPicPr>
                   </pic:nvPicPr>
                   <pic:blipFill>
-                    <a:blip r:embed="rId10" cstate="print">
+                    <a:blip r:embed="rId12" cstate="print">
                       <a:extLst>
                         <a:ext uri="{28A0092B-C50C-407E-A947-70E740481C1C}">
                           <a14:useLocalDpi xmlns:a14="http://schemas.microsoft.com/office/drawing/2010/main" val="0"/>
@@ -5608,8 +5944,714 @@
 </w:document>
 </file>
 
+<file path=word/comments.xml><?xml version="1.0" encoding="utf-8"?>
+<w:comments xmlns:wpc="http://schemas.microsoft.com/office/word/2010/wordprocessingCanvas" xmlns:cx="http://schemas.microsoft.com/office/drawing/2014/chartex" xmlns:cx1="http://schemas.microsoft.com/office/drawing/2015/9/8/chartex" xmlns:mc="http://schemas.openxmlformats.org/markup-compatibility/2006" xmlns:o="urn:schemas-microsoft-com:office:office" xmlns:r="http://schemas.openxmlformats.org/officeDocument/2006/relationships" xmlns:m="http://schemas.openxmlformats.org/officeDocument/2006/math" xmlns:v="urn:schemas-microsoft-com:vml" xmlns:wp14="http://schemas.microsoft.com/office/word/2010/wordprocessingDrawing" xmlns:wp="http://schemas.openxmlformats.org/drawingml/2006/wordprocessingDrawing" xmlns:w10="urn:schemas-microsoft-com:office:word" xmlns:w="http://schemas.openxmlformats.org/wordprocessingml/2006/main" xmlns:w14="http://schemas.microsoft.com/office/word/2010/wordml" xmlns:w15="http://schemas.microsoft.com/office/word/2012/wordml" xmlns:w16se="http://schemas.microsoft.com/office/word/2015/wordml/symex" xmlns:wpg="http://schemas.microsoft.com/office/word/2010/wordprocessingGroup" xmlns:wpi="http://schemas.microsoft.com/office/word/2010/wordprocessingInk" xmlns:wne="http://schemas.microsoft.com/office/word/2006/wordml" xmlns:wps="http://schemas.microsoft.com/office/word/2010/wordprocessingShape" mc:Ignorable="w14 w15 w16se wp14">
+  <w:comment w:id="0" w:author="Alessandro Lombardini - alessandr.lombardin3@studio.unibo.it" w:date="2019-12-18T18:46:00Z" w:initials="AL-a">
+    <w:p>
+      <w:pPr>
+        <w:pStyle w:val="Testocommento"/>
+      </w:pPr>
+      <w:r>
+        <w:rPr>
+          <w:rStyle w:val="Rimandocommento"/>
+        </w:rPr>
+        <w:annotationRef/>
+      </w:r>
+      <w:r>
+        <w:t xml:space="preserve">Se vuoi mettere </w:t>
+      </w:r>
+      <w:proofErr w:type="spellStart"/>
+      <w:r>
+        <w:t>sockadrr_in</w:t>
+      </w:r>
+      <w:proofErr w:type="spellEnd"/>
+      <w:r>
+        <w:t xml:space="preserve"> specifica a cosa serve (ovvero dove viene usato-&gt;io non mi ricordo mai a cosa serve).</w:t>
+      </w:r>
+    </w:p>
+    <w:p>
+      <w:pPr>
+        <w:pStyle w:val="Testocommento"/>
+      </w:pPr>
+      <w:r>
+        <w:t>‘l’indirizzo del servizio richiesto’ non penso vada bene, a cosa si riferisce (io non l’ho capito)?</w:t>
+      </w:r>
+    </w:p>
+    <w:p>
+      <w:pPr>
+        <w:pStyle w:val="Testocommento"/>
+      </w:pPr>
+    </w:p>
+  </w:comment>
+  <w:comment w:id="1" w:author="Alessandro Lombardini - alessandr.lombardin3@studio.unibo.it" w:date="2019-12-18T18:44:00Z" w:initials="AL-a">
+    <w:p>
+      <w:pPr>
+        <w:pStyle w:val="Testocommento"/>
+      </w:pPr>
+      <w:r>
+        <w:rPr>
+          <w:rStyle w:val="Rimandocommento"/>
+        </w:rPr>
+        <w:annotationRef/>
+      </w:r>
+      <w:proofErr w:type="spellStart"/>
+      <w:r>
+        <w:rPr>
+          <w:rFonts w:ascii="Garamond" w:hAnsi="Garamond"/>
+        </w:rPr>
+        <w:t>socket</w:t>
+      </w:r>
+      <w:proofErr w:type="spellEnd"/>
+      <w:r>
+        <w:rPr>
+          <w:rFonts w:ascii="Garamond" w:hAnsi="Garamond"/>
+        </w:rPr>
+        <w:t xml:space="preserve"> predisposta alla comunicazione con il client</w:t>
+      </w:r>
+      <w:r>
+        <w:rPr>
+          <w:rFonts w:ascii="Garamond" w:hAnsi="Garamond"/>
+        </w:rPr>
+        <w:t>: quella appena creata nel caso di TCP e quella di benvenuto nel caso si UDP.</w:t>
+      </w:r>
+    </w:p>
+  </w:comment>
+  <w:comment w:id="2" w:author="Alessandro Lombardini - alessandr.lombardin3@studio.unibo.it" w:date="2019-12-18T18:41:00Z" w:initials="AL-a">
+    <w:p>
+      <w:pPr>
+        <w:pStyle w:val="Testocommento"/>
+      </w:pPr>
+      <w:r>
+        <w:rPr>
+          <w:rStyle w:val="Rimandocommento"/>
+        </w:rPr>
+        <w:annotationRef/>
+      </w:r>
+      <w:r>
+        <w:rPr>
+          <w:rFonts w:ascii="Garamond" w:hAnsi="Garamond"/>
+        </w:rPr>
+        <w:t xml:space="preserve">Il processo padre ha il compito di rimuovere la </w:t>
+      </w:r>
+      <w:proofErr w:type="spellStart"/>
+      <w:r>
+        <w:rPr>
+          <w:rFonts w:ascii="Garamond" w:hAnsi="Garamond"/>
+        </w:rPr>
+        <w:t>socket</w:t>
+      </w:r>
+      <w:proofErr w:type="spellEnd"/>
+      <w:r>
+        <w:rPr>
+          <w:rFonts w:ascii="Garamond" w:hAnsi="Garamond"/>
+        </w:rPr>
+        <w:t xml:space="preserve"> di benvenuto del servizio aperto</w:t>
+      </w:r>
+      <w:r>
+        <w:rPr>
+          <w:rFonts w:ascii="Garamond" w:hAnsi="Garamond"/>
+        </w:rPr>
+        <w:t xml:space="preserve"> dalla lista </w:t>
+      </w:r>
+      <w:proofErr w:type="spellStart"/>
+      <w:r>
+        <w:rPr>
+          <w:rFonts w:ascii="Garamond" w:hAnsi="Garamond"/>
+        </w:rPr>
+        <w:t>fd_set</w:t>
+      </w:r>
+      <w:proofErr w:type="spellEnd"/>
+      <w:r>
+        <w:rPr>
+          <w:rFonts w:ascii="Garamond" w:hAnsi="Garamond"/>
+        </w:rPr>
+        <w:t xml:space="preserve"> fornita alla select,</w:t>
+      </w:r>
+      <w:r>
+        <w:rPr>
+          <w:rFonts w:ascii="Garamond" w:hAnsi="Garamond"/>
+        </w:rPr>
+        <w:t xml:space="preserve"> solo nel caso in cui questo </w:t>
+      </w:r>
+      <w:r>
+        <w:rPr>
+          <w:rFonts w:ascii="Garamond" w:hAnsi="Garamond"/>
+        </w:rPr>
+        <w:t xml:space="preserve">sia </w:t>
+      </w:r>
+      <w:r>
+        <w:rPr>
+          <w:rFonts w:ascii="Garamond" w:hAnsi="Garamond"/>
+        </w:rPr>
+        <w:t xml:space="preserve">di tipo </w:t>
+      </w:r>
+      <w:proofErr w:type="spellStart"/>
+      <w:r>
+        <w:rPr>
+          <w:rFonts w:ascii="Garamond" w:hAnsi="Garamond"/>
+          <w:i/>
+          <w:iCs/>
+        </w:rPr>
+        <w:t>wait</w:t>
+      </w:r>
+      <w:proofErr w:type="spellEnd"/>
+      <w:r>
+        <w:rPr>
+          <w:rFonts w:ascii="Garamond" w:hAnsi="Garamond"/>
+        </w:rPr>
+        <w:t xml:space="preserve">; in tal caso viene inoltre registrato, all’interno della struttura dati, il PID del processo figlio. Se di tipo </w:t>
+      </w:r>
+      <w:proofErr w:type="spellStart"/>
+      <w:r>
+        <w:rPr>
+          <w:rFonts w:ascii="Garamond" w:hAnsi="Garamond"/>
+          <w:i/>
+          <w:iCs/>
+        </w:rPr>
+        <w:t>nowait</w:t>
+      </w:r>
+      <w:proofErr w:type="spellEnd"/>
+      <w:r>
+        <w:rPr>
+          <w:rFonts w:ascii="Garamond" w:hAnsi="Garamond"/>
+        </w:rPr>
+        <w:t>, invece, r</w:t>
+      </w:r>
+      <w:r>
+        <w:rPr>
+          <w:rFonts w:ascii="Garamond" w:hAnsi="Garamond"/>
+        </w:rPr>
+        <w:t>itorna diretta</w:t>
+      </w:r>
+      <w:r>
+        <w:rPr>
+          <w:rFonts w:ascii="Garamond" w:hAnsi="Garamond"/>
+        </w:rPr>
+        <w:t xml:space="preserve">mente alla </w:t>
+      </w:r>
+      <w:proofErr w:type="gramStart"/>
+      <w:r>
+        <w:rPr>
+          <w:rFonts w:ascii="Garamond" w:hAnsi="Garamond"/>
+          <w:i/>
+          <w:iCs/>
+        </w:rPr>
+        <w:t>select(</w:t>
+      </w:r>
+      <w:proofErr w:type="gramEnd"/>
+      <w:r>
+        <w:rPr>
+          <w:rFonts w:ascii="Garamond" w:hAnsi="Garamond"/>
+          <w:i/>
+          <w:iCs/>
+        </w:rPr>
+        <w:t>)</w:t>
+      </w:r>
+      <w:r>
+        <w:rPr>
+          <w:rFonts w:ascii="Garamond" w:hAnsi="Garamond"/>
+        </w:rPr>
+        <w:t xml:space="preserve">. Processo padre e processo figlio hanno rispettivamente il compito di chiudere la </w:t>
+      </w:r>
+      <w:proofErr w:type="spellStart"/>
+      <w:r>
+        <w:rPr>
+          <w:rFonts w:ascii="Garamond" w:hAnsi="Garamond"/>
+        </w:rPr>
+        <w:t>socket</w:t>
+      </w:r>
+      <w:proofErr w:type="spellEnd"/>
+      <w:r>
+        <w:rPr>
+          <w:rFonts w:ascii="Garamond" w:hAnsi="Garamond"/>
+        </w:rPr>
+        <w:t xml:space="preserve"> appena creata e lo </w:t>
+      </w:r>
+      <w:proofErr w:type="spellStart"/>
+      <w:r>
+        <w:rPr>
+          <w:rFonts w:ascii="Garamond" w:hAnsi="Garamond"/>
+        </w:rPr>
+        <w:t>socket</w:t>
+      </w:r>
+      <w:proofErr w:type="spellEnd"/>
+      <w:r>
+        <w:rPr>
+          <w:rFonts w:ascii="Garamond" w:hAnsi="Garamond"/>
+        </w:rPr>
+        <w:t xml:space="preserve"> di benvenuto</w:t>
+      </w:r>
+    </w:p>
+  </w:comment>
+  <w:comment w:id="3" w:author="Alessandro Lombardini - alessandr.lombardin3@studio.unibo.it" w:date="2019-12-18T18:42:00Z" w:initials="AL-a">
+    <w:p>
+      <w:pPr>
+        <w:spacing w:after="0" w:line="240" w:lineRule="auto"/>
+        <w:rPr>
+          <w:rFonts w:ascii="Garamond" w:hAnsi="Garamond"/>
+        </w:rPr>
+      </w:pPr>
+      <w:r>
+        <w:rPr>
+          <w:rStyle w:val="Rimandocommento"/>
+        </w:rPr>
+        <w:annotationRef/>
+      </w:r>
+      <w:r>
+        <w:rPr>
+          <w:rFonts w:ascii="Garamond" w:hAnsi="Garamond"/>
+        </w:rPr>
+        <w:t>Infine, per gestire i segnali SIGCHLD inviati dai processi figli quando termina</w:t>
+      </w:r>
+      <w:r>
+        <w:rPr>
+          <w:rFonts w:ascii="Garamond" w:hAnsi="Garamond"/>
+        </w:rPr>
+        <w:t>no</w:t>
+      </w:r>
+      <w:r>
+        <w:rPr>
+          <w:rFonts w:ascii="Garamond" w:hAnsi="Garamond"/>
+        </w:rPr>
+        <w:t xml:space="preserve">, è stata disposta la procedura </w:t>
+      </w:r>
+      <w:proofErr w:type="spellStart"/>
+      <w:r>
+        <w:rPr>
+          <w:rFonts w:ascii="Garamond" w:hAnsi="Garamond"/>
+          <w:i/>
+          <w:iCs/>
+        </w:rPr>
+        <w:t>handle_</w:t>
+      </w:r>
+      <w:proofErr w:type="gramStart"/>
+      <w:r>
+        <w:rPr>
+          <w:rFonts w:ascii="Garamond" w:hAnsi="Garamond"/>
+          <w:i/>
+          <w:iCs/>
+        </w:rPr>
+        <w:t>signal</w:t>
+      </w:r>
+      <w:proofErr w:type="spellEnd"/>
+      <w:r>
+        <w:rPr>
+          <w:rFonts w:ascii="Garamond" w:hAnsi="Garamond"/>
+          <w:i/>
+          <w:iCs/>
+        </w:rPr>
+        <w:t>(</w:t>
+      </w:r>
+      <w:proofErr w:type="gramEnd"/>
+      <w:r>
+        <w:rPr>
+          <w:rFonts w:ascii="Garamond" w:hAnsi="Garamond"/>
+          <w:i/>
+          <w:iCs/>
+        </w:rPr>
+        <w:t>)</w:t>
+      </w:r>
+      <w:r>
+        <w:rPr>
+          <w:rFonts w:ascii="Garamond" w:hAnsi="Garamond"/>
+          <w:i/>
+          <w:iCs/>
+        </w:rPr>
+        <w:t>.</w:t>
+      </w:r>
+      <w:r>
+        <w:rPr>
+          <w:rFonts w:ascii="Garamond" w:hAnsi="Garamond"/>
+        </w:rPr>
+        <w:t xml:space="preserve"> </w:t>
+      </w:r>
+      <w:r>
+        <w:rPr>
+          <w:rFonts w:ascii="Garamond" w:hAnsi="Garamond"/>
+        </w:rPr>
+        <w:t xml:space="preserve">Viene </w:t>
+      </w:r>
+      <w:r>
+        <w:rPr>
+          <w:rFonts w:ascii="Garamond" w:hAnsi="Garamond"/>
+        </w:rPr>
+        <w:t>controlla</w:t>
+      </w:r>
+      <w:r>
+        <w:rPr>
+          <w:rFonts w:ascii="Garamond" w:hAnsi="Garamond"/>
+        </w:rPr>
+        <w:t>to</w:t>
+      </w:r>
+      <w:r>
+        <w:rPr>
+          <w:rFonts w:ascii="Garamond" w:hAnsi="Garamond"/>
+        </w:rPr>
+        <w:t xml:space="preserve"> che il segnale arrivato sia effettivamente un SIGCHLD</w:t>
+      </w:r>
+      <w:r>
+        <w:rPr>
+          <w:rFonts w:ascii="Garamond" w:hAnsi="Garamond"/>
+        </w:rPr>
+        <w:t xml:space="preserve"> e, tramite una chiamata </w:t>
+      </w:r>
+      <w:proofErr w:type="spellStart"/>
+      <w:proofErr w:type="gramStart"/>
+      <w:r>
+        <w:rPr>
+          <w:rFonts w:ascii="Garamond" w:hAnsi="Garamond"/>
+          <w:i/>
+          <w:iCs/>
+        </w:rPr>
+        <w:t>wait</w:t>
+      </w:r>
+      <w:proofErr w:type="spellEnd"/>
+      <w:r>
+        <w:rPr>
+          <w:rFonts w:ascii="Garamond" w:hAnsi="Garamond"/>
+          <w:i/>
+          <w:iCs/>
+        </w:rPr>
+        <w:t>(</w:t>
+      </w:r>
+      <w:proofErr w:type="gramEnd"/>
+      <w:r>
+        <w:rPr>
+          <w:rFonts w:ascii="Garamond" w:hAnsi="Garamond"/>
+          <w:i/>
+          <w:iCs/>
+        </w:rPr>
+        <w:t>)</w:t>
+      </w:r>
+      <w:r>
+        <w:rPr>
+          <w:rFonts w:ascii="Garamond" w:hAnsi="Garamond"/>
+        </w:rPr>
+        <w:t xml:space="preserve">, è possibile ottenere il PID del processo terminato. Essendo il processo già morto la chiamata, che di per </w:t>
+      </w:r>
+      <w:proofErr w:type="gramStart"/>
+      <w:r>
+        <w:rPr>
+          <w:rFonts w:ascii="Garamond" w:hAnsi="Garamond"/>
+        </w:rPr>
+        <w:t>se</w:t>
+      </w:r>
+      <w:proofErr w:type="gramEnd"/>
+      <w:r>
+        <w:rPr>
+          <w:rFonts w:ascii="Garamond" w:hAnsi="Garamond"/>
+        </w:rPr>
+        <w:t xml:space="preserve"> è bloccante, restituirà immediatamente il risultato. </w:t>
+      </w:r>
+      <w:r>
+        <w:rPr>
+          <w:rFonts w:ascii="Garamond" w:hAnsi="Garamond"/>
+        </w:rPr>
+        <w:t>Se il processo terminato</w:t>
+      </w:r>
+      <w:r>
+        <w:rPr>
+          <w:rFonts w:ascii="Garamond" w:hAnsi="Garamond"/>
+        </w:rPr>
+        <w:t xml:space="preserve"> si occupava di soddisfare </w:t>
+      </w:r>
+      <w:r>
+        <w:rPr>
+          <w:rFonts w:ascii="Garamond" w:hAnsi="Garamond"/>
+        </w:rPr>
+        <w:t>un</w:t>
+      </w:r>
+      <w:r>
+        <w:rPr>
+          <w:rFonts w:ascii="Garamond" w:hAnsi="Garamond"/>
+        </w:rPr>
+        <w:t>a richiesta di</w:t>
+      </w:r>
+      <w:r>
+        <w:rPr>
+          <w:rFonts w:ascii="Garamond" w:hAnsi="Garamond"/>
+        </w:rPr>
+        <w:t xml:space="preserve"> servizio di tipo </w:t>
+      </w:r>
+      <w:proofErr w:type="spellStart"/>
+      <w:r>
+        <w:rPr>
+          <w:rFonts w:ascii="Garamond" w:hAnsi="Garamond"/>
+        </w:rPr>
+        <w:t>wait</w:t>
+      </w:r>
+      <w:proofErr w:type="spellEnd"/>
+      <w:r>
+        <w:rPr>
+          <w:rFonts w:ascii="Garamond" w:hAnsi="Garamond"/>
+        </w:rPr>
+        <w:t>,</w:t>
+      </w:r>
+      <w:r>
+        <w:rPr>
+          <w:rFonts w:ascii="Garamond" w:hAnsi="Garamond"/>
+        </w:rPr>
+        <w:t xml:space="preserve"> la </w:t>
+      </w:r>
+      <w:proofErr w:type="spellStart"/>
+      <w:r>
+        <w:rPr>
+          <w:rFonts w:ascii="Garamond" w:hAnsi="Garamond"/>
+        </w:rPr>
+        <w:t>socket</w:t>
+      </w:r>
+      <w:proofErr w:type="spellEnd"/>
+      <w:r>
+        <w:rPr>
+          <w:rFonts w:ascii="Garamond" w:hAnsi="Garamond"/>
+        </w:rPr>
+        <w:t xml:space="preserve"> di benvenuto di quel particolare servizio</w:t>
+      </w:r>
+      <w:r>
+        <w:rPr>
+          <w:rFonts w:ascii="Garamond" w:hAnsi="Garamond"/>
+        </w:rPr>
+        <w:t xml:space="preserve"> viene </w:t>
+      </w:r>
+      <w:proofErr w:type="spellStart"/>
+      <w:r>
+        <w:rPr>
+          <w:rFonts w:ascii="Garamond" w:hAnsi="Garamond"/>
+        </w:rPr>
+        <w:t>riaggiunta</w:t>
+      </w:r>
+      <w:proofErr w:type="spellEnd"/>
+      <w:r>
+        <w:rPr>
+          <w:rFonts w:ascii="Garamond" w:hAnsi="Garamond"/>
+        </w:rPr>
+        <w:t xml:space="preserve"> alla lista </w:t>
+      </w:r>
+      <w:proofErr w:type="spellStart"/>
+      <w:r>
+        <w:rPr>
+          <w:rFonts w:ascii="Garamond" w:hAnsi="Garamond"/>
+        </w:rPr>
+        <w:t>fd_set</w:t>
+      </w:r>
+      <w:proofErr w:type="spellEnd"/>
+      <w:r>
+        <w:rPr>
+          <w:rFonts w:ascii="Garamond" w:hAnsi="Garamond"/>
+        </w:rPr>
+        <w:t xml:space="preserve">; </w:t>
+      </w:r>
+      <w:r>
+        <w:rPr>
+          <w:rFonts w:ascii="Garamond" w:hAnsi="Garamond"/>
+        </w:rPr>
+        <w:t>questo</w:t>
+      </w:r>
+      <w:r>
+        <w:rPr>
+          <w:rFonts w:ascii="Garamond" w:hAnsi="Garamond"/>
+        </w:rPr>
+        <w:t xml:space="preserve"> consentirà</w:t>
+      </w:r>
+      <w:r>
+        <w:rPr>
+          <w:rFonts w:ascii="Garamond" w:hAnsi="Garamond"/>
+        </w:rPr>
+        <w:t xml:space="preserve"> alla </w:t>
+      </w:r>
+      <w:proofErr w:type="gramStart"/>
+      <w:r>
+        <w:rPr>
+          <w:rFonts w:ascii="Garamond" w:hAnsi="Garamond"/>
+          <w:i/>
+          <w:iCs/>
+        </w:rPr>
+        <w:t>select(</w:t>
+      </w:r>
+      <w:proofErr w:type="gramEnd"/>
+      <w:r>
+        <w:rPr>
+          <w:rFonts w:ascii="Garamond" w:hAnsi="Garamond"/>
+          <w:i/>
+          <w:iCs/>
+        </w:rPr>
+        <w:t xml:space="preserve">) </w:t>
+      </w:r>
+      <w:r>
+        <w:rPr>
+          <w:rFonts w:ascii="Garamond" w:hAnsi="Garamond"/>
+        </w:rPr>
+        <w:t xml:space="preserve">di </w:t>
+      </w:r>
+      <w:r>
+        <w:rPr>
+          <w:rFonts w:ascii="Garamond" w:hAnsi="Garamond"/>
+        </w:rPr>
+        <w:t xml:space="preserve">riprendere a </w:t>
+      </w:r>
+      <w:r>
+        <w:rPr>
+          <w:rFonts w:ascii="Garamond" w:hAnsi="Garamond"/>
+        </w:rPr>
+        <w:t xml:space="preserve">controllarla per </w:t>
+      </w:r>
+      <w:r>
+        <w:rPr>
+          <w:rFonts w:ascii="Garamond" w:hAnsi="Garamond"/>
+        </w:rPr>
+        <w:t xml:space="preserve">gestire nuove </w:t>
+      </w:r>
+      <w:r>
+        <w:rPr>
+          <w:rFonts w:ascii="Garamond" w:hAnsi="Garamond"/>
+        </w:rPr>
+        <w:t>richiest</w:t>
+      </w:r>
+      <w:r>
+        <w:rPr>
+          <w:rFonts w:ascii="Garamond" w:hAnsi="Garamond"/>
+        </w:rPr>
+        <w:t>e</w:t>
+      </w:r>
+      <w:r>
+        <w:rPr>
+          <w:rFonts w:ascii="Garamond" w:hAnsi="Garamond"/>
+        </w:rPr>
+        <w:t>.</w:t>
+      </w:r>
+      <w:r>
+        <w:rPr>
+          <w:rFonts w:ascii="Garamond" w:hAnsi="Garamond"/>
+        </w:rPr>
+        <w:t xml:space="preserve"> Per sapere se il servizio è di tipo </w:t>
+      </w:r>
+      <w:proofErr w:type="spellStart"/>
+      <w:r>
+        <w:rPr>
+          <w:rFonts w:ascii="Garamond" w:hAnsi="Garamond"/>
+          <w:i/>
+          <w:iCs/>
+        </w:rPr>
+        <w:t>wait</w:t>
+      </w:r>
+      <w:proofErr w:type="spellEnd"/>
+      <w:r>
+        <w:rPr>
+          <w:rFonts w:ascii="Garamond" w:hAnsi="Garamond"/>
+        </w:rPr>
+        <w:t xml:space="preserve"> è sufficiente ricercare all’interno della struttura dati se uno dei tanti servizi </w:t>
+      </w:r>
+      <w:proofErr w:type="spellStart"/>
+      <w:r>
+        <w:rPr>
+          <w:rFonts w:ascii="Garamond" w:hAnsi="Garamond"/>
+          <w:i/>
+          <w:iCs/>
+        </w:rPr>
+        <w:t>wait</w:t>
+      </w:r>
+      <w:proofErr w:type="spellEnd"/>
+      <w:r>
+        <w:rPr>
+          <w:rFonts w:ascii="Garamond" w:hAnsi="Garamond"/>
+        </w:rPr>
+        <w:t xml:space="preserve"> disponibili abbia nel campo </w:t>
+      </w:r>
+      <w:proofErr w:type="spellStart"/>
+      <w:r>
+        <w:rPr>
+          <w:rFonts w:ascii="Garamond" w:hAnsi="Garamond"/>
+          <w:i/>
+          <w:iCs/>
+        </w:rPr>
+        <w:t>Process</w:t>
+      </w:r>
+      <w:proofErr w:type="spellEnd"/>
+      <w:r>
+        <w:rPr>
+          <w:rFonts w:ascii="Garamond" w:hAnsi="Garamond"/>
+          <w:i/>
+          <w:iCs/>
+        </w:rPr>
+        <w:t xml:space="preserve"> </w:t>
+      </w:r>
+      <w:proofErr w:type="spellStart"/>
+      <w:r>
+        <w:rPr>
+          <w:rFonts w:ascii="Garamond" w:hAnsi="Garamond"/>
+          <w:i/>
+          <w:iCs/>
+        </w:rPr>
+        <w:t>Identifier</w:t>
+      </w:r>
+      <w:proofErr w:type="spellEnd"/>
+      <w:r>
+        <w:rPr>
+          <w:rFonts w:ascii="Garamond" w:hAnsi="Garamond"/>
+        </w:rPr>
+        <w:t xml:space="preserve"> un PID segnato identifico a quello ottenuto; </w:t>
+      </w:r>
+      <w:r>
+        <w:rPr>
+          <w:rFonts w:ascii="Garamond" w:hAnsi="Garamond"/>
+        </w:rPr>
+        <w:t>in</w:t>
+      </w:r>
+      <w:r>
+        <w:rPr>
+          <w:rFonts w:ascii="Garamond" w:hAnsi="Garamond"/>
+        </w:rPr>
+        <w:t xml:space="preserve"> tal caso viene rimosso. E’ importante ricordarsi che la </w:t>
+      </w:r>
+      <w:proofErr w:type="spellStart"/>
+      <w:r>
+        <w:rPr>
+          <w:rFonts w:ascii="Garamond" w:hAnsi="Garamond"/>
+        </w:rPr>
+        <w:t>signal</w:t>
+      </w:r>
+      <w:proofErr w:type="spellEnd"/>
+      <w:r>
+        <w:rPr>
+          <w:rFonts w:ascii="Garamond" w:hAnsi="Garamond"/>
+        </w:rPr>
+        <w:t xml:space="preserve"> interrompe la </w:t>
+      </w:r>
+      <w:proofErr w:type="gramStart"/>
+      <w:r>
+        <w:rPr>
+          <w:rFonts w:ascii="Garamond" w:hAnsi="Garamond"/>
+        </w:rPr>
+        <w:t>select(</w:t>
+      </w:r>
+      <w:proofErr w:type="gramEnd"/>
+      <w:r>
+        <w:rPr>
+          <w:rFonts w:ascii="Garamond" w:hAnsi="Garamond"/>
+        </w:rPr>
+        <w:t>), è dunque necessario verificare questa eventualità.</w:t>
+      </w:r>
+    </w:p>
+    <w:p>
+      <w:pPr>
+        <w:pStyle w:val="Testocommento"/>
+      </w:pPr>
+    </w:p>
+  </w:comment>
+</w:comments>
+</file>
+
+<file path=word/commentsExtended.xml><?xml version="1.0" encoding="utf-8"?>
+<w15:commentsEx xmlns:wpc="http://schemas.microsoft.com/office/word/2010/wordprocessingCanvas" xmlns:cx="http://schemas.microsoft.com/office/drawing/2014/chartex" xmlns:cx1="http://schemas.microsoft.com/office/drawing/2015/9/8/chartex" xmlns:mc="http://schemas.openxmlformats.org/markup-compatibility/2006" xmlns:o="urn:schemas-microsoft-com:office:office" xmlns:r="http://schemas.openxmlformats.org/officeDocument/2006/relationships" xmlns:m="http://schemas.openxmlformats.org/officeDocument/2006/math" xmlns:v="urn:schemas-microsoft-com:vml" xmlns:wp14="http://schemas.microsoft.com/office/word/2010/wordprocessingDrawing" xmlns:wp="http://schemas.openxmlformats.org/drawingml/2006/wordprocessingDrawing" xmlns:w10="urn:schemas-microsoft-com:office:word" xmlns:w="http://schemas.openxmlformats.org/wordprocessingml/2006/main" xmlns:w14="http://schemas.microsoft.com/office/word/2010/wordml" xmlns:w15="http://schemas.microsoft.com/office/word/2012/wordml" xmlns:w16se="http://schemas.microsoft.com/office/word/2015/wordml/symex" xmlns:wpg="http://schemas.microsoft.com/office/word/2010/wordprocessingGroup" xmlns:wpi="http://schemas.microsoft.com/office/word/2010/wordprocessingInk" xmlns:wne="http://schemas.microsoft.com/office/word/2006/wordml" xmlns:wps="http://schemas.microsoft.com/office/word/2010/wordprocessingShape" mc:Ignorable="w14 w15 w16se wp14">
+  <w15:commentEx w15:paraId="4C4B7878" w15:done="0"/>
+  <w15:commentEx w15:paraId="6AB23116" w15:done="0"/>
+  <w15:commentEx w15:paraId="2F15AFF8" w15:done="0"/>
+  <w15:commentEx w15:paraId="59D42794" w15:done="0"/>
+</w15:commentsEx>
+</file>
+
 <file path=word/numbering.xml><?xml version="1.0" encoding="utf-8"?>
-<w:numbering xmlns:wpc="http://schemas.microsoft.com/office/word/2010/wordprocessingCanvas" xmlns:cx="http://schemas.microsoft.com/office/drawing/2014/chartex" xmlns:cx1="http://schemas.microsoft.com/office/drawing/2015/9/8/chartex" xmlns:cx2="http://schemas.microsoft.com/office/drawing/2015/10/21/chartex" xmlns:cx3="http://schemas.microsoft.com/office/drawing/2016/5/9/chartex" xmlns:cx4="http://schemas.microsoft.com/office/drawing/2016/5/10/chartex" xmlns:cx5="http://schemas.microsoft.com/office/drawing/2016/5/11/chartex" xmlns:cx6="http://schemas.microsoft.com/office/drawing/2016/5/12/chartex" xmlns:cx7="http://schemas.microsoft.com/office/drawing/2016/5/13/chartex" xmlns:cx8="http://schemas.microsoft.com/office/drawing/2016/5/14/chartex" xmlns:mc="http://schemas.openxmlformats.org/markup-compatibility/2006" xmlns:aink="http://schemas.microsoft.com/office/drawing/2016/ink" xmlns:am3d="http://schemas.microsoft.com/office/drawing/2017/model3d" xmlns:o="urn:schemas-microsoft-com:office:office" xmlns:r="http://schemas.openxmlformats.org/officeDocument/2006/relationships" xmlns:m="http://schemas.openxmlformats.org/officeDocument/2006/math" xmlns:v="urn:schemas-microsoft-com:vml" xmlns:wp14="http://schemas.microsoft.com/office/word/2010/wordprocessingDrawing" xmlns:wp="http://schemas.openxmlformats.org/drawingml/2006/wordprocessingDrawing" xmlns:w10="urn:schemas-microsoft-com:office:word" xmlns:w="http://schemas.openxmlformats.org/wordprocessingml/2006/main" xmlns:w14="http://schemas.microsoft.com/office/word/2010/wordml" xmlns:w15="http://schemas.microsoft.com/office/word/2012/wordml" xmlns:w16cid="http://schemas.microsoft.com/office/word/2016/wordml/cid" xmlns:w16se="http://schemas.microsoft.com/office/word/2015/wordml/symex" xmlns:wpg="http://schemas.microsoft.com/office/word/2010/wordprocessingGroup" xmlns:wpi="http://schemas.microsoft.com/office/word/2010/wordprocessingInk" xmlns:wne="http://schemas.microsoft.com/office/word/2006/wordml" xmlns:wps="http://schemas.microsoft.com/office/word/2010/wordprocessingShape" mc:Ignorable="w14 w15 w16se w16cid wp14">
+<w:numbering xmlns:wpc="http://schemas.microsoft.com/office/word/2010/wordprocessingCanvas" xmlns:cx="http://schemas.microsoft.com/office/drawing/2014/chartex" xmlns:cx1="http://schemas.microsoft.com/office/drawing/2015/9/8/chartex" xmlns:mc="http://schemas.openxmlformats.org/markup-compatibility/2006" xmlns:o="urn:schemas-microsoft-com:office:office" xmlns:r="http://schemas.openxmlformats.org/officeDocument/2006/relationships" xmlns:m="http://schemas.openxmlformats.org/officeDocument/2006/math" xmlns:v="urn:schemas-microsoft-com:vml" xmlns:wp14="http://schemas.microsoft.com/office/word/2010/wordprocessingDrawing" xmlns:wp="http://schemas.openxmlformats.org/drawingml/2006/wordprocessingDrawing" xmlns:w10="urn:schemas-microsoft-com:office:word" xmlns:w="http://schemas.openxmlformats.org/wordprocessingml/2006/main" xmlns:w14="http://schemas.microsoft.com/office/word/2010/wordml" xmlns:w15="http://schemas.microsoft.com/office/word/2012/wordml" xmlns:w16se="http://schemas.microsoft.com/office/word/2015/wordml/symex" xmlns:wpg="http://schemas.microsoft.com/office/word/2010/wordprocessingGroup" xmlns:wpi="http://schemas.microsoft.com/office/word/2010/wordprocessingInk" xmlns:wne="http://schemas.microsoft.com/office/word/2006/wordml" xmlns:wps="http://schemas.microsoft.com/office/word/2010/wordprocessingShape" mc:Ignorable="w14 w15 w16se wp14">
   <w:abstractNum w:abstractNumId="0" w15:restartNumberingAfterBreak="0">
     <w:nsid w:val="078A7673"/>
     <w:multiLevelType w:val="hybridMultilevel"/>
@@ -6854,8 +7896,16 @@
 </w:numbering>
 </file>
 
+<file path=word/people.xml><?xml version="1.0" encoding="utf-8"?>
+<w15:people xmlns:wpc="http://schemas.microsoft.com/office/word/2010/wordprocessingCanvas" xmlns:cx="http://schemas.microsoft.com/office/drawing/2014/chartex" xmlns:cx1="http://schemas.microsoft.com/office/drawing/2015/9/8/chartex" xmlns:mc="http://schemas.openxmlformats.org/markup-compatibility/2006" xmlns:o="urn:schemas-microsoft-com:office:office" xmlns:r="http://schemas.openxmlformats.org/officeDocument/2006/relationships" xmlns:m="http://schemas.openxmlformats.org/officeDocument/2006/math" xmlns:v="urn:schemas-microsoft-com:vml" xmlns:wp14="http://schemas.microsoft.com/office/word/2010/wordprocessingDrawing" xmlns:wp="http://schemas.openxmlformats.org/drawingml/2006/wordprocessingDrawing" xmlns:w10="urn:schemas-microsoft-com:office:word" xmlns:w="http://schemas.openxmlformats.org/wordprocessingml/2006/main" xmlns:w14="http://schemas.microsoft.com/office/word/2010/wordml" xmlns:w15="http://schemas.microsoft.com/office/word/2012/wordml" xmlns:w16se="http://schemas.microsoft.com/office/word/2015/wordml/symex" xmlns:wpg="http://schemas.microsoft.com/office/word/2010/wordprocessingGroup" xmlns:wpi="http://schemas.microsoft.com/office/word/2010/wordprocessingInk" xmlns:wne="http://schemas.microsoft.com/office/word/2006/wordml" xmlns:wps="http://schemas.microsoft.com/office/word/2010/wordprocessingShape" mc:Ignorable="w14 w15 w16se wp14">
+  <w15:person w15:author="Alessandro Lombardini - alessandr.lombardin3@studio.unibo.it">
+    <w15:presenceInfo w15:providerId="AD" w15:userId="S-1-5-21-790525478-1035525444-682003330-1536509"/>
+  </w15:person>
+</w15:people>
+</file>
+
 <file path=word/styles.xml><?xml version="1.0" encoding="utf-8"?>
-<w:styles xmlns:mc="http://schemas.openxmlformats.org/markup-compatibility/2006" xmlns:r="http://schemas.openxmlformats.org/officeDocument/2006/relationships" xmlns:w="http://schemas.openxmlformats.org/wordprocessingml/2006/main" xmlns:w14="http://schemas.microsoft.com/office/word/2010/wordml" xmlns:w15="http://schemas.microsoft.com/office/word/2012/wordml" xmlns:w16cid="http://schemas.microsoft.com/office/word/2016/wordml/cid" xmlns:w16se="http://schemas.microsoft.com/office/word/2015/wordml/symex" mc:Ignorable="w14 w15 w16se w16cid">
+<w:styles xmlns:mc="http://schemas.openxmlformats.org/markup-compatibility/2006" xmlns:r="http://schemas.openxmlformats.org/officeDocument/2006/relationships" xmlns:w="http://schemas.openxmlformats.org/wordprocessingml/2006/main" xmlns:w14="http://schemas.microsoft.com/office/word/2010/wordml" xmlns:w15="http://schemas.microsoft.com/office/word/2012/wordml" xmlns:w16se="http://schemas.microsoft.com/office/word/2015/wordml/symex" mc:Ignorable="w14 w15 w16se">
   <w:docDefaults>
     <w:rPrDefault>
       <w:rPr>
@@ -6871,7 +7921,7 @@
       </w:pPr>
     </w:pPrDefault>
   </w:docDefaults>
-  <w:latentStyles w:defLockedState="0" w:defUIPriority="99" w:defSemiHidden="0" w:defUnhideWhenUsed="0" w:defQFormat="0" w:count="376">
+  <w:latentStyles w:defLockedState="0" w:defUIPriority="99" w:defSemiHidden="0" w:defUnhideWhenUsed="0" w:defQFormat="0" w:count="371">
     <w:lsdException w:name="Normal" w:uiPriority="0" w:qFormat="1"/>
     <w:lsdException w:name="heading 1" w:uiPriority="9" w:qFormat="1"/>
     <w:lsdException w:name="heading 2" w:semiHidden="1" w:uiPriority="9" w:unhideWhenUsed="1" w:qFormat="1"/>
@@ -6977,6 +8027,7 @@
     <w:lsdException w:name="HTML Sample" w:semiHidden="1" w:unhideWhenUsed="1"/>
     <w:lsdException w:name="HTML Typewriter" w:semiHidden="1" w:unhideWhenUsed="1"/>
     <w:lsdException w:name="HTML Variable" w:semiHidden="1" w:unhideWhenUsed="1"/>
+    <w:lsdException w:name="Normal Table" w:semiHidden="1" w:unhideWhenUsed="1"/>
     <w:lsdException w:name="annotation subject" w:semiHidden="1" w:unhideWhenUsed="1"/>
     <w:lsdException w:name="No List" w:semiHidden="1" w:unhideWhenUsed="1"/>
     <w:lsdException w:name="Outline List 1" w:semiHidden="1" w:unhideWhenUsed="1"/>
@@ -7019,8 +8070,11 @@
     <w:lsdException w:name="Table Contemporary" w:semiHidden="1" w:unhideWhenUsed="1"/>
     <w:lsdException w:name="Table Elegant" w:semiHidden="1" w:unhideWhenUsed="1"/>
     <w:lsdException w:name="Table Professional" w:semiHidden="1" w:unhideWhenUsed="1"/>
+    <w:lsdException w:name="Table Subtle 1" w:semiHidden="1" w:unhideWhenUsed="1"/>
     <w:lsdException w:name="Table Subtle 2" w:semiHidden="1" w:unhideWhenUsed="1"/>
     <w:lsdException w:name="Table Web 1" w:semiHidden="1" w:unhideWhenUsed="1"/>
+    <w:lsdException w:name="Table Web 2" w:semiHidden="1" w:unhideWhenUsed="1"/>
+    <w:lsdException w:name="Table Web 3" w:semiHidden="1" w:unhideWhenUsed="1"/>
     <w:lsdException w:name="Balloon Text" w:semiHidden="1" w:unhideWhenUsed="1"/>
     <w:lsdException w:name="Table Grid" w:uiPriority="39"/>
     <w:lsdException w:name="Table Theme" w:semiHidden="1" w:unhideWhenUsed="1"/>
@@ -7239,11 +8293,6 @@
     <w:lsdException w:name="List Table 5 Dark Accent 6" w:uiPriority="50"/>
     <w:lsdException w:name="List Table 6 Colorful Accent 6" w:uiPriority="51"/>
     <w:lsdException w:name="List Table 7 Colorful Accent 6" w:uiPriority="52"/>
-    <w:lsdException w:name="Mention" w:semiHidden="1" w:unhideWhenUsed="1"/>
-    <w:lsdException w:name="Smart Hyperlink" w:semiHidden="1" w:unhideWhenUsed="1"/>
-    <w:lsdException w:name="Hashtag" w:semiHidden="1" w:unhideWhenUsed="1"/>
-    <w:lsdException w:name="Unresolved Mention" w:semiHidden="1" w:unhideWhenUsed="1"/>
-    <w:lsdException w:name="Smart Link" w:semiHidden="1" w:unhideWhenUsed="1"/>
   </w:latentStyles>
   <w:style w:type="paragraph" w:default="1" w:styleId="Normale">
     <w:name w:val="Normal"/>
@@ -7418,6 +8467,106 @@
     <w:rPr>
       <w:rFonts w:ascii="Garamond" w:eastAsia="Garamond" w:hAnsi="Garamond" w:cs="Garamond"/>
       <w:sz w:val="28"/>
+    </w:rPr>
+  </w:style>
+  <w:style w:type="character" w:styleId="Rimandocommento">
+    <w:name w:val="annotation reference"/>
+    <w:basedOn w:val="Carpredefinitoparagrafo"/>
+    <w:uiPriority w:val="99"/>
+    <w:semiHidden/>
+    <w:unhideWhenUsed/>
+    <w:rsid w:val="00027109"/>
+    <w:rPr>
+      <w:sz w:val="16"/>
+      <w:szCs w:val="16"/>
+    </w:rPr>
+  </w:style>
+  <w:style w:type="paragraph" w:styleId="Testocommento">
+    <w:name w:val="annotation text"/>
+    <w:basedOn w:val="Normale"/>
+    <w:link w:val="TestocommentoCarattere"/>
+    <w:uiPriority w:val="99"/>
+    <w:semiHidden/>
+    <w:unhideWhenUsed/>
+    <w:rsid w:val="00027109"/>
+    <w:pPr>
+      <w:spacing w:line="240" w:lineRule="auto"/>
+    </w:pPr>
+    <w:rPr>
+      <w:sz w:val="20"/>
+      <w:szCs w:val="20"/>
+    </w:rPr>
+  </w:style>
+  <w:style w:type="character" w:customStyle="1" w:styleId="TestocommentoCarattere">
+    <w:name w:val="Testo commento Carattere"/>
+    <w:basedOn w:val="Carpredefinitoparagrafo"/>
+    <w:link w:val="Testocommento"/>
+    <w:uiPriority w:val="99"/>
+    <w:semiHidden/>
+    <w:rsid w:val="00027109"/>
+    <w:rPr>
+      <w:rFonts w:ascii="Century Gothic" w:hAnsi="Century Gothic"/>
+      <w:sz w:val="20"/>
+      <w:szCs w:val="20"/>
+    </w:rPr>
+  </w:style>
+  <w:style w:type="paragraph" w:styleId="Soggettocommento">
+    <w:name w:val="annotation subject"/>
+    <w:basedOn w:val="Testocommento"/>
+    <w:next w:val="Testocommento"/>
+    <w:link w:val="SoggettocommentoCarattere"/>
+    <w:uiPriority w:val="99"/>
+    <w:semiHidden/>
+    <w:unhideWhenUsed/>
+    <w:rsid w:val="00027109"/>
+    <w:rPr>
+      <w:b/>
+      <w:bCs/>
+    </w:rPr>
+  </w:style>
+  <w:style w:type="character" w:customStyle="1" w:styleId="SoggettocommentoCarattere">
+    <w:name w:val="Soggetto commento Carattere"/>
+    <w:basedOn w:val="TestocommentoCarattere"/>
+    <w:link w:val="Soggettocommento"/>
+    <w:uiPriority w:val="99"/>
+    <w:semiHidden/>
+    <w:rsid w:val="00027109"/>
+    <w:rPr>
+      <w:rFonts w:ascii="Century Gothic" w:hAnsi="Century Gothic"/>
+      <w:b/>
+      <w:bCs/>
+      <w:sz w:val="20"/>
+      <w:szCs w:val="20"/>
+    </w:rPr>
+  </w:style>
+  <w:style w:type="paragraph" w:styleId="Testofumetto">
+    <w:name w:val="Balloon Text"/>
+    <w:basedOn w:val="Normale"/>
+    <w:link w:val="TestofumettoCarattere"/>
+    <w:uiPriority w:val="99"/>
+    <w:semiHidden/>
+    <w:unhideWhenUsed/>
+    <w:rsid w:val="00027109"/>
+    <w:pPr>
+      <w:spacing w:after="0" w:line="240" w:lineRule="auto"/>
+    </w:pPr>
+    <w:rPr>
+      <w:rFonts w:ascii="Segoe UI" w:hAnsi="Segoe UI" w:cs="Segoe UI"/>
+      <w:sz w:val="18"/>
+      <w:szCs w:val="18"/>
+    </w:rPr>
+  </w:style>
+  <w:style w:type="character" w:customStyle="1" w:styleId="TestofumettoCarattere">
+    <w:name w:val="Testo fumetto Carattere"/>
+    <w:basedOn w:val="Carpredefinitoparagrafo"/>
+    <w:link w:val="Testofumetto"/>
+    <w:uiPriority w:val="99"/>
+    <w:semiHidden/>
+    <w:rsid w:val="00027109"/>
+    <w:rPr>
+      <w:rFonts w:ascii="Segoe UI" w:hAnsi="Segoe UI" w:cs="Segoe UI"/>
+      <w:sz w:val="18"/>
+      <w:szCs w:val="18"/>
     </w:rPr>
   </w:style>
 </w:styles>

</xml_diff>

<commit_message>
Ho controllato il Task 2, dacci un'occhiata
</commit_message>
<xml_diff>
--- a/Assignment 2/Consegna - da Testare/Report Assignment 2.docx
+++ b/Assignment 2/Consegna - da Testare/Report Assignment 2.docx
@@ -1,6 +1,6 @@
 
 <file path=word/document.xml><?xml version="1.0" encoding="utf-8"?>
-<w:document xmlns:wpc="http://schemas.microsoft.com/office/word/2010/wordprocessingCanvas" xmlns:cx="http://schemas.microsoft.com/office/drawing/2014/chartex" xmlns:cx1="http://schemas.microsoft.com/office/drawing/2015/9/8/chartex" xmlns:mc="http://schemas.openxmlformats.org/markup-compatibility/2006" xmlns:o="urn:schemas-microsoft-com:office:office" xmlns:r="http://schemas.openxmlformats.org/officeDocument/2006/relationships" xmlns:m="http://schemas.openxmlformats.org/officeDocument/2006/math" xmlns:v="urn:schemas-microsoft-com:vml" xmlns:wp14="http://schemas.microsoft.com/office/word/2010/wordprocessingDrawing" xmlns:wp="http://schemas.openxmlformats.org/drawingml/2006/wordprocessingDrawing" xmlns:w10="urn:schemas-microsoft-com:office:word" xmlns:w="http://schemas.openxmlformats.org/wordprocessingml/2006/main" xmlns:w14="http://schemas.microsoft.com/office/word/2010/wordml" xmlns:w15="http://schemas.microsoft.com/office/word/2012/wordml" xmlns:w16se="http://schemas.microsoft.com/office/word/2015/wordml/symex" xmlns:wpg="http://schemas.microsoft.com/office/word/2010/wordprocessingGroup" xmlns:wpi="http://schemas.microsoft.com/office/word/2010/wordprocessingInk" xmlns:wne="http://schemas.microsoft.com/office/word/2006/wordml" xmlns:wps="http://schemas.microsoft.com/office/word/2010/wordprocessingShape" mc:Ignorable="w14 w15 w16se wp14">
+<w:document xmlns:wpc="http://schemas.microsoft.com/office/word/2010/wordprocessingCanvas" xmlns:cx="http://schemas.microsoft.com/office/drawing/2014/chartex" xmlns:cx1="http://schemas.microsoft.com/office/drawing/2015/9/8/chartex" xmlns:cx2="http://schemas.microsoft.com/office/drawing/2015/10/21/chartex" xmlns:cx3="http://schemas.microsoft.com/office/drawing/2016/5/9/chartex" xmlns:cx4="http://schemas.microsoft.com/office/drawing/2016/5/10/chartex" xmlns:cx5="http://schemas.microsoft.com/office/drawing/2016/5/11/chartex" xmlns:cx6="http://schemas.microsoft.com/office/drawing/2016/5/12/chartex" xmlns:cx7="http://schemas.microsoft.com/office/drawing/2016/5/13/chartex" xmlns:cx8="http://schemas.microsoft.com/office/drawing/2016/5/14/chartex" xmlns:mc="http://schemas.openxmlformats.org/markup-compatibility/2006" xmlns:aink="http://schemas.microsoft.com/office/drawing/2016/ink" xmlns:am3d="http://schemas.microsoft.com/office/drawing/2017/model3d" xmlns:o="urn:schemas-microsoft-com:office:office" xmlns:r="http://schemas.openxmlformats.org/officeDocument/2006/relationships" xmlns:m="http://schemas.openxmlformats.org/officeDocument/2006/math" xmlns:v="urn:schemas-microsoft-com:vml" xmlns:wp14="http://schemas.microsoft.com/office/word/2010/wordprocessingDrawing" xmlns:wp="http://schemas.openxmlformats.org/drawingml/2006/wordprocessingDrawing" xmlns:w10="urn:schemas-microsoft-com:office:word" xmlns:w="http://schemas.openxmlformats.org/wordprocessingml/2006/main" xmlns:w14="http://schemas.microsoft.com/office/word/2010/wordml" xmlns:w15="http://schemas.microsoft.com/office/word/2012/wordml" xmlns:w16cid="http://schemas.microsoft.com/office/word/2016/wordml/cid" xmlns:w16se="http://schemas.microsoft.com/office/word/2015/wordml/symex" xmlns:wpg="http://schemas.microsoft.com/office/word/2010/wordprocessingGroup" xmlns:wpi="http://schemas.microsoft.com/office/word/2010/wordprocessingInk" xmlns:wne="http://schemas.microsoft.com/office/word/2006/wordml" xmlns:wps="http://schemas.microsoft.com/office/word/2010/wordprocessingShape" mc:Ignorable="w14 w15 w16se w16cid wp14">
   <w:body>
     <w:p>
       <w:pPr>
@@ -121,7 +121,7 @@
               </wp:anchor>
             </w:drawing>
           </mc:Choice>
-          <mc:Fallback xmlns:w16cid="http://schemas.microsoft.com/office/word/2016/wordml/cid" xmlns:am3d="http://schemas.microsoft.com/office/drawing/2017/model3d" xmlns:aink="http://schemas.microsoft.com/office/drawing/2016/ink" xmlns:cx8="http://schemas.microsoft.com/office/drawing/2016/5/14/chartex" xmlns:cx7="http://schemas.microsoft.com/office/drawing/2016/5/13/chartex" xmlns:cx6="http://schemas.microsoft.com/office/drawing/2016/5/12/chartex" xmlns:cx5="http://schemas.microsoft.com/office/drawing/2016/5/11/chartex" xmlns:cx4="http://schemas.microsoft.com/office/drawing/2016/5/10/chartex" xmlns:cx3="http://schemas.microsoft.com/office/drawing/2016/5/9/chartex" xmlns:cx2="http://schemas.microsoft.com/office/drawing/2015/10/21/chartex">
+          <mc:Fallback>
             <w:pict>
               <v:rect w14:anchorId="58709CD2" id="Rettangolo 132" o:spid="_x0000_s1026" style="position:absolute;margin-left:493.35pt;margin-top:19.35pt;width:45.2pt;height:82.05pt;z-index:251662336;visibility:visible;mso-wrap-style:square;mso-wrap-distance-left:9pt;mso-wrap-distance-top:0;mso-wrap-distance-right:9pt;mso-wrap-distance-bottom:0;mso-position-horizontal:absolute;mso-position-horizontal-relative:page;mso-position-vertical:absolute;mso-position-vertical-relative:page;v-text-anchor:bottom" o:gfxdata="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" fillcolor="#4472c4" stroked="f">
                 <v:textbox inset="3.6pt,,3.6pt">
@@ -288,7 +288,7 @@
               </wp:anchor>
             </w:drawing>
           </mc:Choice>
-          <mc:Fallback xmlns:w16cid="http://schemas.microsoft.com/office/word/2016/wordml/cid" xmlns:am3d="http://schemas.microsoft.com/office/drawing/2017/model3d" xmlns:aink="http://schemas.microsoft.com/office/drawing/2016/ink" xmlns:cx8="http://schemas.microsoft.com/office/drawing/2016/5/14/chartex" xmlns:cx7="http://schemas.microsoft.com/office/drawing/2016/5/13/chartex" xmlns:cx6="http://schemas.microsoft.com/office/drawing/2016/5/12/chartex" xmlns:cx5="http://schemas.microsoft.com/office/drawing/2016/5/11/chartex" xmlns:cx4="http://schemas.microsoft.com/office/drawing/2016/5/10/chartex" xmlns:cx3="http://schemas.microsoft.com/office/drawing/2016/5/9/chartex" xmlns:cx2="http://schemas.microsoft.com/office/drawing/2015/10/21/chartex">
+          <mc:Fallback>
             <w:pict>
               <v:shapetype w14:anchorId="080A715A" id="_x0000_t202" coordsize="21600,21600" o:spt="202" path="m,l,21600r21600,l21600,xe">
                 <v:stroke joinstyle="miter"/>
@@ -1282,19 +1282,19 @@
         </w:rPr>
         <w:t xml:space="preserve">, indirizzo </w:t>
       </w:r>
-      <w:commentRangeStart w:id="0"/>
-      <w:r>
-        <w:rPr>
-          <w:rFonts w:ascii="Garamond" w:hAnsi="Garamond"/>
-        </w:rPr>
-        <w:t>del file dell’applicativo server che offre quel servizio.</w:t>
-      </w:r>
-      <w:commentRangeEnd w:id="0"/>
-      <w:r>
-        <w:rPr>
-          <w:rStyle w:val="Rimandocommento"/>
-        </w:rPr>
-        <w:commentReference w:id="0"/>
+      <w:r>
+        <w:rPr>
+          <w:rFonts w:ascii="Garamond" w:hAnsi="Garamond"/>
+        </w:rPr>
+        <w:t>dell’eseguibile che offre il servizio</w:t>
+      </w:r>
+      <w:r>
+        <w:rPr>
+          <w:rFonts w:ascii="Garamond" w:hAnsi="Garamond"/>
+          <w:i/>
+          <w:iCs/>
+        </w:rPr>
+        <w:t xml:space="preserve"> </w:t>
       </w:r>
     </w:p>
     <w:p>
@@ -1323,19 +1323,18 @@
         </w:rPr>
         <w:t xml:space="preserve">, nome </w:t>
       </w:r>
-      <w:commentRangeStart w:id="1"/>
-      <w:r>
-        <w:rPr>
-          <w:rFonts w:ascii="Garamond" w:hAnsi="Garamond"/>
-        </w:rPr>
-        <w:t>dell’applicativo del server richiesto</w:t>
-      </w:r>
-      <w:commentRangeEnd w:id="1"/>
-      <w:r>
-        <w:rPr>
-          <w:rStyle w:val="Rimandocommento"/>
-        </w:rPr>
-        <w:commentReference w:id="1"/>
+      <w:r>
+        <w:rPr>
+          <w:rFonts w:ascii="Garamond" w:hAnsi="Garamond"/>
+        </w:rPr>
+        <w:t xml:space="preserve">del servizio </w:t>
+      </w:r>
+      <w:r>
+        <w:rPr>
+          <w:rFonts w:ascii="Garamond" w:hAnsi="Garamond"/>
+          <w:color w:val="FF0000"/>
+        </w:rPr>
+        <w:t>(equivalente al nome dell’applicativo)</w:t>
       </w:r>
     </w:p>
     <w:p>
@@ -1364,19 +1363,35 @@
         </w:rPr>
         <w:t xml:space="preserve">, </w:t>
       </w:r>
-      <w:commentRangeStart w:id="2"/>
-      <w:r>
-        <w:rPr>
-          <w:rFonts w:ascii="Garamond" w:hAnsi="Garamond"/>
-        </w:rPr>
-        <w:t>socket alla quale è stato associato il servizio </w:t>
-      </w:r>
-      <w:commentRangeEnd w:id="2"/>
+      <w:commentRangeStart w:id="0"/>
+      <w:r>
+        <w:rPr>
+          <w:rFonts w:ascii="Garamond" w:hAnsi="Garamond"/>
+          <w:color w:val="FF0000"/>
+        </w:rPr>
+        <w:t xml:space="preserve">socket </w:t>
+      </w:r>
+      <w:r>
+        <w:rPr>
+          <w:rFonts w:ascii="Garamond" w:hAnsi="Garamond"/>
+          <w:color w:val="FF0000"/>
+        </w:rPr>
+        <w:t xml:space="preserve">di benvenuto </w:t>
+      </w:r>
+      <w:r>
+        <w:rPr>
+          <w:rFonts w:ascii="Garamond" w:hAnsi="Garamond"/>
+          <w:color w:val="FF0000"/>
+        </w:rPr>
+        <w:t>alla quale è associato il servizio </w:t>
+      </w:r>
+      <w:commentRangeEnd w:id="0"/>
       <w:r>
         <w:rPr>
           <w:rStyle w:val="Rimandocommento"/>
-        </w:rPr>
-        <w:commentReference w:id="2"/>
+          <w:color w:val="FF0000"/>
+        </w:rPr>
+        <w:commentReference w:id="0"/>
       </w:r>
     </w:p>
     <w:p>
@@ -1465,19 +1480,11 @@
         </w:rPr>
         <w:t xml:space="preserve">A questo punto il superserver procede alla creazione delle </w:t>
       </w:r>
-      <w:commentRangeStart w:id="3"/>
-      <w:r>
-        <w:rPr>
-          <w:rFonts w:ascii="Garamond" w:hAnsi="Garamond"/>
-        </w:rPr>
-        <w:t xml:space="preserve">socket </w:t>
-      </w:r>
-      <w:commentRangeEnd w:id="3"/>
-      <w:r>
-        <w:rPr>
-          <w:rStyle w:val="Rimandocommento"/>
-        </w:rPr>
-        <w:commentReference w:id="3"/>
+      <w:r>
+        <w:rPr>
+          <w:rFonts w:ascii="Garamond" w:hAnsi="Garamond"/>
+        </w:rPr>
+        <w:t xml:space="preserve">socket di benvenuto </w:t>
       </w:r>
       <w:r>
         <w:rPr>
@@ -1585,7 +1592,7 @@
           <w:color w:val="7030A0"/>
         </w:rPr>
       </w:pPr>
-      <w:commentRangeStart w:id="4"/>
+      <w:commentRangeStart w:id="1"/>
       <w:r>
         <w:rPr>
           <w:rFonts w:ascii="Garamond" w:hAnsi="Garamond"/>
@@ -1673,12 +1680,12 @@
         </w:rPr>
         <w:t>che associa alla nuova socket l’indirizzo del servizio descritto nella struttura dati.</w:t>
       </w:r>
-      <w:commentRangeEnd w:id="4"/>
+      <w:commentRangeEnd w:id="1"/>
       <w:r>
         <w:rPr>
           <w:rStyle w:val="Rimandocommento"/>
         </w:rPr>
-        <w:commentReference w:id="4"/>
+        <w:commentReference w:id="1"/>
       </w:r>
     </w:p>
     <w:p>
@@ -1813,57 +1820,184 @@
         <w:spacing w:after="0" w:line="240" w:lineRule="auto"/>
         <w:rPr>
           <w:rFonts w:ascii="Garamond" w:hAnsi="Garamond"/>
+        </w:rPr>
+      </w:pPr>
+      <w:r>
+        <w:rPr>
+          <w:rFonts w:ascii="Garamond" w:hAnsi="Garamond"/>
+        </w:rPr>
+        <w:t xml:space="preserve">Il superserver entra in un loop </w:t>
+      </w:r>
+      <w:r>
+        <w:rPr>
+          <w:rFonts w:ascii="Garamond" w:hAnsi="Garamond"/>
+        </w:rPr>
+        <w:t>senza fine all’interno del quale</w:t>
+      </w:r>
+      <w:r>
+        <w:rPr>
+          <w:rFonts w:ascii="Garamond" w:hAnsi="Garamond"/>
+        </w:rPr>
+        <w:t xml:space="preserve"> </w:t>
+      </w:r>
+      <w:r>
+        <w:rPr>
+          <w:rFonts w:ascii="Garamond" w:hAnsi="Garamond"/>
+        </w:rPr>
+        <w:t>si occupa di gestire</w:t>
+      </w:r>
+      <w:r>
+        <w:rPr>
+          <w:rFonts w:ascii="Garamond" w:hAnsi="Garamond"/>
+        </w:rPr>
+        <w:t xml:space="preserve"> le richieste dei client sulle </w:t>
+      </w:r>
+      <w:r>
+        <w:rPr>
+          <w:rFonts w:ascii="Garamond" w:hAnsi="Garamond"/>
+        </w:rPr>
+        <w:t>socket precedentemente create; questa operazione viene gestita</w:t>
+      </w:r>
+      <w:r>
+        <w:rPr>
+          <w:rFonts w:ascii="Garamond" w:hAnsi="Garamond"/>
+        </w:rPr>
+        <w:t xml:space="preserve"> attraverso la funzione </w:t>
+      </w:r>
+      <w:r>
+        <w:rPr>
+          <w:rFonts w:ascii="Garamond" w:hAnsi="Garamond"/>
+          <w:b/>
+          <w:bCs/>
+          <w:i/>
+          <w:iCs/>
+        </w:rPr>
+        <w:t>select()</w:t>
+      </w:r>
+      <w:r>
+        <w:rPr>
+          <w:rFonts w:ascii="Garamond" w:hAnsi="Garamond"/>
+        </w:rPr>
+        <w:t xml:space="preserve">. Quando arriva la richiesta </w:t>
+      </w:r>
+      <w:r>
+        <w:rPr>
+          <w:rFonts w:ascii="Garamond" w:hAnsi="Garamond"/>
+        </w:rPr>
+        <w:t>per</w:t>
+      </w:r>
+      <w:r>
+        <w:rPr>
+          <w:rFonts w:ascii="Garamond" w:hAnsi="Garamond"/>
+        </w:rPr>
+        <w:t xml:space="preserve"> un </w:t>
+      </w:r>
+      <w:r>
+        <w:rPr>
+          <w:rFonts w:ascii="Garamond" w:hAnsi="Garamond"/>
+        </w:rPr>
+        <w:t xml:space="preserve">servizio, </w:t>
+      </w:r>
+      <w:r>
+        <w:rPr>
+          <w:rFonts w:ascii="Garamond" w:hAnsi="Garamond"/>
           <w:color w:val="FF0000"/>
         </w:rPr>
+        <w:t xml:space="preserve">dopo aver identificato quale è stato richiesto </w:t>
+      </w:r>
+      <w:r>
+        <w:rPr>
+          <w:rFonts w:ascii="Garamond" w:hAnsi="Garamond"/>
+        </w:rPr>
+        <w:t>si co</w:t>
+      </w:r>
+      <w:r>
+        <w:rPr>
+          <w:rFonts w:ascii="Garamond" w:hAnsi="Garamond"/>
+        </w:rPr>
+        <w:t xml:space="preserve">ntrolla se questo è di tipo TCP, </w:t>
+      </w:r>
+      <w:r>
+        <w:rPr>
+          <w:rFonts w:ascii="Garamond" w:hAnsi="Garamond"/>
+        </w:rPr>
+        <w:t xml:space="preserve">in tal caso viene invocata la funzione </w:t>
+      </w:r>
+      <w:r>
+        <w:rPr>
+          <w:rFonts w:ascii="Garamond" w:hAnsi="Garamond"/>
+          <w:b/>
+          <w:bCs/>
+          <w:i/>
+          <w:iCs/>
+        </w:rPr>
+        <w:t>accept()</w:t>
+      </w:r>
+      <w:r>
+        <w:rPr>
+          <w:rFonts w:ascii="Garamond" w:hAnsi="Garamond"/>
+        </w:rPr>
+        <w:t xml:space="preserve"> che </w:t>
+      </w:r>
+      <w:r>
+        <w:rPr>
+          <w:rFonts w:ascii="Garamond" w:hAnsi="Garamond"/>
+        </w:rPr>
+        <w:t>crea</w:t>
+      </w:r>
+      <w:r>
+        <w:rPr>
+          <w:rFonts w:ascii="Garamond" w:hAnsi="Garamond"/>
+        </w:rPr>
+        <w:t xml:space="preserve"> una nuova socket </w:t>
+      </w:r>
+      <w:r>
+        <w:rPr>
+          <w:rFonts w:ascii="Garamond" w:hAnsi="Garamond"/>
+        </w:rPr>
+        <w:t>su cui verranno trasmessi i dati della comunicazione con quello specifico client</w:t>
+      </w:r>
+      <w:r>
+        <w:rPr>
+          <w:rFonts w:ascii="Garamond" w:hAnsi="Garamond"/>
+        </w:rPr>
+        <w:t>.</w:t>
+      </w:r>
+      <w:r>
+        <w:rPr>
+          <w:rFonts w:ascii="Garamond" w:hAnsi="Garamond"/>
+        </w:rPr>
+        <w:t xml:space="preserve"> </w:t>
+      </w:r>
+    </w:p>
+    <w:p>
+      <w:pPr>
+        <w:spacing w:after="0" w:line="240" w:lineRule="auto"/>
+        <w:rPr>
+          <w:rFonts w:ascii="Garamond" w:hAnsi="Garamond"/>
+        </w:rPr>
+      </w:pPr>
+    </w:p>
+    <w:p>
+      <w:pPr>
+        <w:spacing w:after="0" w:line="240" w:lineRule="auto"/>
+        <w:rPr>
+          <w:rFonts w:ascii="Garamond" w:hAnsi="Garamond"/>
+        </w:rPr>
       </w:pPr>
       <w:r>
         <w:rPr>
           <w:rFonts w:ascii="Garamond" w:hAnsi="Garamond"/>
           <w:color w:val="FF0000"/>
         </w:rPr>
-        <w:t xml:space="preserve">Il superserver entra in un loop </w:t>
+        <w:t>A questo punto v</w:t>
       </w:r>
       <w:r>
         <w:rPr>
           <w:rFonts w:ascii="Garamond" w:hAnsi="Garamond"/>
           <w:color w:val="FF0000"/>
         </w:rPr>
-        <w:t>senza fine all’interno del quale</w:t>
-      </w:r>
-      <w:r>
-        <w:rPr>
-          <w:rFonts w:ascii="Garamond" w:hAnsi="Garamond"/>
-          <w:color w:val="FF0000"/>
-        </w:rPr>
-        <w:t xml:space="preserve"> </w:t>
-      </w:r>
-      <w:r>
-        <w:rPr>
-          <w:rFonts w:ascii="Garamond" w:hAnsi="Garamond"/>
-          <w:color w:val="FF0000"/>
-        </w:rPr>
-        <w:t>si occupa di gestire</w:t>
-      </w:r>
-      <w:r>
-        <w:rPr>
-          <w:rFonts w:ascii="Garamond" w:hAnsi="Garamond"/>
-          <w:color w:val="FF0000"/>
-        </w:rPr>
-        <w:t xml:space="preserve"> le richieste dei client sulle </w:t>
-      </w:r>
-      <w:r>
-        <w:rPr>
-          <w:rFonts w:ascii="Garamond" w:hAnsi="Garamond"/>
-          <w:color w:val="FF0000"/>
-        </w:rPr>
-        <w:t>socket precedentemente create; questa operazione viene gestita</w:t>
-      </w:r>
-      <w:r>
-        <w:rPr>
-          <w:rFonts w:ascii="Garamond" w:hAnsi="Garamond"/>
-          <w:color w:val="FF0000"/>
-        </w:rPr>
-        <w:t xml:space="preserve"> attraverso la funzione </w:t>
+        <w:t xml:space="preserve">iene invocata la </w:t>
       </w:r>
       <w:r>
         <w:rPr>
@@ -1874,328 +2008,246 @@
           <w:iCs/>
           <w:color w:val="FF0000"/>
         </w:rPr>
-        <w:t>select()</w:t>
+        <w:t>fork()</w:t>
       </w:r>
       <w:r>
         <w:rPr>
           <w:rFonts w:ascii="Garamond" w:hAnsi="Garamond"/>
           <w:color w:val="FF0000"/>
         </w:rPr>
-        <w:t xml:space="preserve">. Quando arriva la richiesta </w:t>
+        <w:t xml:space="preserve">, </w:t>
+      </w:r>
+      <w:r>
+        <w:rPr>
+          <w:rFonts w:ascii="Garamond" w:hAnsi="Garamond"/>
+        </w:rPr>
+        <w:t>che crea un processo figlio con la stessa immagine di quello corrente. A</w:t>
+      </w:r>
+      <w:r>
+        <w:rPr>
+          <w:rFonts w:ascii="Garamond" w:hAnsi="Garamond"/>
+        </w:rPr>
+        <w:t>l processo figlio vengono</w:t>
+      </w:r>
+      <w:r>
+        <w:rPr>
+          <w:rFonts w:ascii="Garamond" w:hAnsi="Garamond"/>
+        </w:rPr>
+        <w:t xml:space="preserve"> chiusi i file descriptor 0,1,2, che </w:t>
+      </w:r>
+      <w:r>
+        <w:rPr>
+          <w:rFonts w:ascii="Garamond" w:hAnsi="Garamond"/>
+        </w:rPr>
+        <w:t xml:space="preserve">corrispondono rispettivamente ai </w:t>
       </w:r>
       <w:r>
         <w:rPr>
           <w:rFonts w:ascii="Garamond" w:hAnsi="Garamond"/>
           <w:color w:val="FF0000"/>
         </w:rPr>
-        <w:t xml:space="preserve">di un </w:t>
+        <w:t>file descriptor</w:t>
+      </w:r>
+      <w:r>
+        <w:rPr>
+          <w:rFonts w:ascii="Garamond" w:hAnsi="Garamond"/>
+        </w:rPr>
+        <w:t xml:space="preserve"> di </w:t>
+      </w:r>
+      <w:r>
+        <w:rPr>
+          <w:rFonts w:ascii="Garamond" w:hAnsi="Garamond"/>
+        </w:rPr>
+        <w:t>input, output ed error</w:t>
+      </w:r>
+      <w:r>
+        <w:rPr>
+          <w:rFonts w:ascii="Garamond" w:hAnsi="Garamond"/>
+        </w:rPr>
+        <w:t xml:space="preserve"> e</w:t>
+      </w:r>
+      <w:r>
+        <w:rPr>
+          <w:rFonts w:ascii="Garamond" w:hAnsi="Garamond"/>
+        </w:rPr>
+        <w:t xml:space="preserve"> </w:t>
       </w:r>
       <w:r>
         <w:rPr>
           <w:rFonts w:ascii="Garamond" w:hAnsi="Garamond"/>
           <w:color w:val="FF0000"/>
         </w:rPr>
-        <w:t>servizio, per prima cosa si co</w:t>
+        <w:t xml:space="preserve">vengono sostituiti con la socket che riceverà i messaggi: quella di benvenuto per servizi UDP e quella di connessione per servizi TCP. </w:t>
       </w:r>
       <w:r>
         <w:rPr>
           <w:rFonts w:ascii="Garamond" w:hAnsi="Garamond"/>
           <w:color w:val="FF0000"/>
         </w:rPr>
-        <w:t xml:space="preserve">ntrolla se questo è di tipo TCP, </w:t>
+        <w:t>Dopodiché</w:t>
+      </w:r>
+      <w:r>
+        <w:rPr>
+          <w:rFonts w:ascii="Garamond" w:hAnsi="Garamond"/>
+        </w:rPr>
+        <w:t xml:space="preserve"> viene sostituita l’immagine del processo figlio con quella del processo server </w:t>
+      </w:r>
+      <w:r>
+        <w:rPr>
+          <w:rFonts w:ascii="Garamond" w:hAnsi="Garamond"/>
+        </w:rPr>
+        <w:t>utile per soddisfare il servizio richiesto</w:t>
+      </w:r>
+      <w:r>
+        <w:rPr>
+          <w:rFonts w:ascii="Garamond" w:hAnsi="Garamond"/>
+        </w:rPr>
+        <w:t>. Il processo padre ha il compito di rimuovere la socket di benvenuto del servizio aperto</w:t>
+      </w:r>
+      <w:r>
+        <w:rPr>
+          <w:rFonts w:ascii="Garamond" w:hAnsi="Garamond"/>
+        </w:rPr>
+        <w:t xml:space="preserve"> dalla lista fd_set fornita alla select,</w:t>
+      </w:r>
+      <w:r>
+        <w:rPr>
+          <w:rFonts w:ascii="Garamond" w:hAnsi="Garamond"/>
+        </w:rPr>
+        <w:t xml:space="preserve"> solo nel caso in cui questo </w:t>
+      </w:r>
+      <w:r>
+        <w:rPr>
+          <w:rFonts w:ascii="Garamond" w:hAnsi="Garamond"/>
+        </w:rPr>
+        <w:t xml:space="preserve">sia </w:t>
+      </w:r>
+      <w:r>
+        <w:rPr>
+          <w:rFonts w:ascii="Garamond" w:hAnsi="Garamond"/>
+        </w:rPr>
+        <w:t>di tipo wait</w:t>
+      </w:r>
+      <w:r>
+        <w:rPr>
+          <w:rFonts w:ascii="Garamond" w:hAnsi="Garamond"/>
+        </w:rPr>
+        <w:t xml:space="preserve"> </w:t>
       </w:r>
       <w:r>
         <w:rPr>
           <w:rFonts w:ascii="Garamond" w:hAnsi="Garamond"/>
           <w:color w:val="FF0000"/>
         </w:rPr>
-        <w:t xml:space="preserve">in tal caso viene invocata la funzione </w:t>
-      </w:r>
-      <w:r>
-        <w:rPr>
-          <w:rFonts w:ascii="Garamond" w:hAnsi="Garamond"/>
-          <w:b/>
-          <w:bCs/>
+        <w:t>e si occupa di chiudere la socket di connessione che è stata eventualmente creata in caso di creazione di un servizio tcp</w:t>
+      </w:r>
+      <w:r>
+        <w:rPr>
+          <w:rFonts w:ascii="Garamond" w:hAnsi="Garamond"/>
+        </w:rPr>
+        <w:t>.</w:t>
+      </w:r>
+    </w:p>
+    <w:p>
+      <w:pPr>
+        <w:spacing w:after="0" w:line="240" w:lineRule="auto"/>
+        <w:rPr>
+          <w:rFonts w:ascii="Garamond" w:hAnsi="Garamond"/>
+        </w:rPr>
+      </w:pPr>
+    </w:p>
+    <w:p>
+      <w:pPr>
+        <w:spacing w:after="0" w:line="240" w:lineRule="auto"/>
+        <w:rPr>
+          <w:rFonts w:ascii="Garamond" w:hAnsi="Garamond"/>
+        </w:rPr>
+      </w:pPr>
+      <w:r>
+        <w:rPr>
+          <w:rFonts w:ascii="Garamond" w:hAnsi="Garamond"/>
+        </w:rPr>
+        <w:t xml:space="preserve">Infine, per gestire i segnali SIGCHLD inviati dai processi figli quando </w:t>
+      </w:r>
+      <w:commentRangeStart w:id="2"/>
+      <w:r>
+        <w:rPr>
+          <w:rFonts w:ascii="Garamond" w:hAnsi="Garamond"/>
+          <w:color w:val="FF0000"/>
+        </w:rPr>
+        <w:t>terminano</w:t>
+      </w:r>
+      <w:commentRangeEnd w:id="2"/>
+      <w:r>
+        <w:rPr>
+          <w:rStyle w:val="Rimandocommento"/>
+        </w:rPr>
+        <w:commentReference w:id="2"/>
+      </w:r>
+      <w:r>
+        <w:rPr>
+          <w:rFonts w:ascii="Garamond" w:hAnsi="Garamond"/>
+        </w:rPr>
+        <w:t xml:space="preserve">, è stata disposta la procedura </w:t>
+      </w:r>
+      <w:r>
+        <w:rPr>
+          <w:rFonts w:ascii="Garamond" w:hAnsi="Garamond"/>
           <w:i/>
           <w:iCs/>
-          <w:color w:val="FF0000"/>
-        </w:rPr>
-        <w:t>accept()</w:t>
-      </w:r>
-      <w:r>
-        <w:rPr>
-          <w:rFonts w:ascii="Garamond" w:hAnsi="Garamond"/>
-          <w:color w:val="FF0000"/>
-        </w:rPr>
-        <w:t xml:space="preserve"> che </w:t>
-      </w:r>
-      <w:r>
-        <w:rPr>
-          <w:rFonts w:ascii="Garamond" w:hAnsi="Garamond"/>
-          <w:color w:val="FF0000"/>
-        </w:rPr>
-        <w:t>crea</w:t>
-      </w:r>
-      <w:r>
-        <w:rPr>
-          <w:rFonts w:ascii="Garamond" w:hAnsi="Garamond"/>
-          <w:color w:val="FF0000"/>
-        </w:rPr>
-        <w:t xml:space="preserve"> una nuova socket </w:t>
-      </w:r>
-      <w:r>
-        <w:rPr>
-          <w:rFonts w:ascii="Garamond" w:hAnsi="Garamond"/>
-          <w:color w:val="FF0000"/>
-        </w:rPr>
-        <w:t>su cui verranno trasmessi i dati della comunicazione con quello specifico client</w:t>
-      </w:r>
-      <w:r>
-        <w:rPr>
-          <w:rFonts w:ascii="Garamond" w:hAnsi="Garamond"/>
-          <w:color w:val="FF0000"/>
-        </w:rPr>
-        <w:t>.</w:t>
-      </w:r>
-    </w:p>
-    <w:p>
-      <w:pPr>
-        <w:spacing w:after="0" w:line="240" w:lineRule="auto"/>
-        <w:rPr>
-          <w:rFonts w:ascii="Garamond" w:hAnsi="Garamond"/>
-        </w:rPr>
-      </w:pPr>
-    </w:p>
-    <w:p>
-      <w:pPr>
-        <w:spacing w:after="0" w:line="240" w:lineRule="auto"/>
-        <w:rPr>
-          <w:rFonts w:ascii="Garamond" w:hAnsi="Garamond"/>
-        </w:rPr>
-      </w:pPr>
-      <w:r>
-        <w:rPr>
-          <w:rFonts w:ascii="Garamond" w:hAnsi="Garamond"/>
-        </w:rPr>
-        <w:t xml:space="preserve">Il superserver entra in un loop </w:t>
-      </w:r>
-      <w:r>
-        <w:rPr>
-          <w:rFonts w:ascii="Garamond" w:hAnsi="Garamond"/>
-        </w:rPr>
-        <w:t>senza fine all’interno del quale</w:t>
-      </w:r>
-      <w:r>
-        <w:rPr>
-          <w:rFonts w:ascii="Garamond" w:hAnsi="Garamond"/>
-        </w:rPr>
-        <w:t xml:space="preserve"> </w:t>
-      </w:r>
-      <w:r>
-        <w:rPr>
-          <w:rFonts w:ascii="Garamond" w:hAnsi="Garamond"/>
-        </w:rPr>
-        <w:t>si occupa di gestire</w:t>
-      </w:r>
-      <w:r>
-        <w:rPr>
-          <w:rFonts w:ascii="Garamond" w:hAnsi="Garamond"/>
-        </w:rPr>
-        <w:t xml:space="preserve"> le richieste dei client sulle </w:t>
-      </w:r>
-      <w:r>
-        <w:rPr>
-          <w:rFonts w:ascii="Garamond" w:hAnsi="Garamond"/>
-        </w:rPr>
-        <w:t>socket precedentemente create; questa operazione viene gestita</w:t>
-      </w:r>
-      <w:r>
-        <w:rPr>
-          <w:rFonts w:ascii="Garamond" w:hAnsi="Garamond"/>
-        </w:rPr>
-        <w:t xml:space="preserve"> attraverso la funzione </w:t>
-      </w:r>
-      <w:r>
-        <w:rPr>
-          <w:rFonts w:ascii="Garamond" w:hAnsi="Garamond"/>
-          <w:b/>
-          <w:bCs/>
+        </w:rPr>
+        <w:t>handle_signal()</w:t>
+      </w:r>
+      <w:r>
+        <w:rPr>
+          <w:rFonts w:ascii="Garamond" w:hAnsi="Garamond"/>
+        </w:rPr>
+        <w:t xml:space="preserve"> che controlla che il segnale arrivato sia effettivamente un SIGCHLD. Se il processo terminato era un servizio di tipo wait la socket viene riaggiunta alla lista fd_set</w:t>
+      </w:r>
+      <w:r>
+        <w:rPr>
+          <w:rFonts w:ascii="Garamond" w:hAnsi="Garamond"/>
+        </w:rPr>
+        <w:t>; q</w:t>
+      </w:r>
+      <w:r>
+        <w:rPr>
+          <w:rFonts w:ascii="Garamond" w:hAnsi="Garamond"/>
+        </w:rPr>
+        <w:t>uesto consentirà</w:t>
+      </w:r>
+      <w:r>
+        <w:rPr>
+          <w:rFonts w:ascii="Garamond" w:hAnsi="Garamond"/>
+        </w:rPr>
+        <w:t xml:space="preserve"> alla </w:t>
+      </w:r>
+      <w:r>
+        <w:rPr>
+          <w:rFonts w:ascii="Garamond" w:hAnsi="Garamond"/>
           <w:i/>
           <w:iCs/>
         </w:rPr>
-        <w:t>select()</w:t>
-      </w:r>
-      <w:r>
-        <w:rPr>
-          <w:rFonts w:ascii="Garamond" w:hAnsi="Garamond"/>
-        </w:rPr>
-        <w:t xml:space="preserve">. </w:t>
-      </w:r>
-      <w:r>
-        <w:rPr>
-          <w:rFonts w:ascii="Garamond" w:hAnsi="Garamond"/>
-        </w:rPr>
-        <w:t>La select() è una funzione bloccante che viene interrotta quando una delle socket passate necessita di essere letta.</w:t>
-      </w:r>
-      <w:r>
-        <w:rPr>
-          <w:rFonts w:ascii="Garamond" w:hAnsi="Garamond"/>
-        </w:rPr>
-        <w:t xml:space="preserve"> Alla select() viene dunque passata l’insieme di tutte le socket di benvenuto disponibili.</w:t>
-      </w:r>
-      <w:r>
-        <w:rPr>
-          <w:rFonts w:ascii="Garamond" w:hAnsi="Garamond"/>
-        </w:rPr>
-        <w:t xml:space="preserve"> </w:t>
-      </w:r>
-      <w:r>
-        <w:rPr>
-          <w:rFonts w:ascii="Garamond" w:hAnsi="Garamond"/>
-        </w:rPr>
-        <w:t xml:space="preserve">Quando arriva </w:t>
-      </w:r>
-      <w:r>
-        <w:rPr>
-          <w:rFonts w:ascii="Garamond" w:hAnsi="Garamond"/>
-        </w:rPr>
-        <w:t>una richiesta la select() viene interrotta e,</w:t>
-      </w:r>
-      <w:r>
-        <w:rPr>
-          <w:rFonts w:ascii="Garamond" w:hAnsi="Garamond"/>
-        </w:rPr>
-        <w:t xml:space="preserve"> per prima</w:t>
-      </w:r>
-      <w:r>
-        <w:rPr>
-          <w:rFonts w:ascii="Garamond" w:hAnsi="Garamond"/>
-        </w:rPr>
-        <w:t>,</w:t>
-      </w:r>
-      <w:r>
-        <w:rPr>
-          <w:rFonts w:ascii="Garamond" w:hAnsi="Garamond"/>
-        </w:rPr>
-        <w:t xml:space="preserve"> </w:t>
-      </w:r>
-      <w:r>
-        <w:rPr>
-          <w:rFonts w:ascii="Garamond" w:hAnsi="Garamond"/>
-        </w:rPr>
-        <w:t xml:space="preserve">viene identificata la </w:t>
-      </w:r>
-      <w:r>
-        <w:rPr>
-          <w:rFonts w:ascii="Garamond" w:hAnsi="Garamond"/>
-        </w:rPr>
-        <w:t xml:space="preserve">socket </w:t>
-      </w:r>
-      <w:r>
-        <w:rPr>
-          <w:rFonts w:ascii="Garamond" w:hAnsi="Garamond"/>
-        </w:rPr>
-        <w:t xml:space="preserve">su cui </w:t>
-      </w:r>
-      <w:r>
-        <w:rPr>
-          <w:rFonts w:ascii="Garamond" w:hAnsi="Garamond"/>
-        </w:rPr>
-        <w:t xml:space="preserve">è giunta: vengono passate una ad una tutte le socket di benvenuto </w:t>
-      </w:r>
-      <w:r>
-        <w:rPr>
-          <w:rFonts w:ascii="Garamond" w:hAnsi="Garamond"/>
-        </w:rPr>
-        <w:t xml:space="preserve">presenti nella </w:t>
-      </w:r>
-      <w:r>
-        <w:rPr>
-          <w:rFonts w:ascii="Garamond" w:hAnsi="Garamond"/>
-        </w:rPr>
-        <w:t xml:space="preserve">struttura dati ad FD_ISSET(), che consente di verificare se la socket passata </w:t>
-      </w:r>
-      <w:r>
-        <w:rPr>
-          <w:rFonts w:ascii="Garamond" w:hAnsi="Garamond"/>
-        </w:rPr>
-        <w:t>necessita di essere letta</w:t>
-      </w:r>
-      <w:r>
-        <w:rPr>
-          <w:rFonts w:ascii="Garamond" w:hAnsi="Garamond"/>
-        </w:rPr>
-        <w:t xml:space="preserve">. Identificata la socket, e quindi il servizio ad essa associato, è possibile </w:t>
-      </w:r>
-      <w:r>
-        <w:rPr>
-          <w:rFonts w:ascii="Garamond" w:hAnsi="Garamond"/>
-        </w:rPr>
-        <w:t>co</w:t>
-      </w:r>
-      <w:r>
-        <w:rPr>
-          <w:rFonts w:ascii="Garamond" w:hAnsi="Garamond"/>
-        </w:rPr>
-        <w:t xml:space="preserve">ntrollare se questo è di tipo TCP; </w:t>
-      </w:r>
-      <w:r>
-        <w:rPr>
-          <w:rFonts w:ascii="Garamond" w:hAnsi="Garamond"/>
-        </w:rPr>
-        <w:t xml:space="preserve">in tal caso viene invocata la funzione </w:t>
-      </w:r>
-      <w:r>
-        <w:rPr>
-          <w:rFonts w:ascii="Garamond" w:hAnsi="Garamond"/>
-          <w:b/>
-          <w:bCs/>
-          <w:i/>
-          <w:iCs/>
-        </w:rPr>
-        <w:t>accept()</w:t>
-      </w:r>
-      <w:r>
-        <w:rPr>
-          <w:rFonts w:ascii="Garamond" w:hAnsi="Garamond"/>
-        </w:rPr>
-        <w:t xml:space="preserve"> che </w:t>
-      </w:r>
-      <w:r>
-        <w:rPr>
-          <w:rFonts w:ascii="Garamond" w:hAnsi="Garamond"/>
-        </w:rPr>
-        <w:t>crea</w:t>
-      </w:r>
-      <w:r>
-        <w:rPr>
-          <w:rFonts w:ascii="Garamond" w:hAnsi="Garamond"/>
-        </w:rPr>
-        <w:t xml:space="preserve"> </w:t>
-      </w:r>
-      <w:r>
-        <w:rPr>
-          <w:rFonts w:ascii="Garamond" w:hAnsi="Garamond"/>
-        </w:rPr>
-        <w:t xml:space="preserve">la </w:t>
-      </w:r>
-      <w:r>
-        <w:rPr>
-          <w:rFonts w:ascii="Garamond" w:hAnsi="Garamond"/>
-        </w:rPr>
-        <w:t xml:space="preserve">socket </w:t>
-      </w:r>
-      <w:r>
-        <w:rPr>
-          <w:rFonts w:ascii="Garamond" w:hAnsi="Garamond"/>
-        </w:rPr>
-        <w:t xml:space="preserve">di connessione </w:t>
-      </w:r>
-      <w:r>
-        <w:rPr>
-          <w:rFonts w:ascii="Garamond" w:hAnsi="Garamond"/>
-        </w:rPr>
-        <w:t>su cui verranno trasmessi i dati della comunicazione con quello specifico client</w:t>
+        <w:t xml:space="preserve">select() </w:t>
+      </w:r>
+      <w:r>
+        <w:rPr>
+          <w:rFonts w:ascii="Garamond" w:hAnsi="Garamond"/>
+        </w:rPr>
+        <w:t xml:space="preserve">di controllarla per nuove richieste </w:t>
+      </w:r>
+      <w:r>
+        <w:rPr>
+          <w:rFonts w:ascii="Garamond" w:hAnsi="Garamond"/>
+        </w:rPr>
+        <w:t xml:space="preserve">di </w:t>
+      </w:r>
+      <w:r>
+        <w:rPr>
+          <w:rFonts w:ascii="Garamond" w:hAnsi="Garamond"/>
+          <w:color w:val="FF0000"/>
+        </w:rPr>
+        <w:t>servizi</w:t>
       </w:r>
       <w:r>
         <w:rPr>
@@ -2203,834 +2255,8 @@
         </w:rPr>
         <w:t>.</w:t>
       </w:r>
-      <w:r>
-        <w:rPr>
-          <w:rFonts w:ascii="Garamond" w:hAnsi="Garamond"/>
-        </w:rPr>
-        <w:t xml:space="preserve"> Nel caso di UDP invece, la comunicazione continuerà sulla socket di benvenuto. </w:t>
-      </w:r>
-    </w:p>
-    <w:p>
-      <w:pPr>
-        <w:spacing w:after="0" w:line="240" w:lineRule="auto"/>
-        <w:rPr>
-          <w:rFonts w:ascii="Garamond" w:hAnsi="Garamond"/>
-        </w:rPr>
-      </w:pPr>
-    </w:p>
-    <w:p>
-      <w:pPr>
-        <w:spacing w:after="0" w:line="240" w:lineRule="auto"/>
-        <w:rPr>
-          <w:rFonts w:ascii="Garamond" w:hAnsi="Garamond"/>
-          <w:color w:val="FF0000"/>
-        </w:rPr>
-      </w:pPr>
-      <w:r>
-        <w:rPr>
-          <w:rFonts w:ascii="Garamond" w:hAnsi="Garamond"/>
-          <w:color w:val="FF0000"/>
-        </w:rPr>
-        <w:t>V</w:t>
-      </w:r>
-      <w:r>
-        <w:rPr>
-          <w:rFonts w:ascii="Garamond" w:hAnsi="Garamond"/>
-          <w:color w:val="FF0000"/>
-        </w:rPr>
-        <w:t xml:space="preserve">iene </w:t>
-      </w:r>
-      <w:r>
-        <w:rPr>
-          <w:rFonts w:ascii="Garamond" w:hAnsi="Garamond"/>
-          <w:color w:val="FF0000"/>
-        </w:rPr>
-        <w:t xml:space="preserve">poi </w:t>
-      </w:r>
-      <w:r>
-        <w:rPr>
-          <w:rFonts w:ascii="Garamond" w:hAnsi="Garamond"/>
-          <w:color w:val="FF0000"/>
-        </w:rPr>
-        <w:t xml:space="preserve">invocata la </w:t>
-      </w:r>
-      <w:r>
-        <w:rPr>
-          <w:rFonts w:ascii="Garamond" w:hAnsi="Garamond"/>
-          <w:b/>
-          <w:bCs/>
-          <w:i/>
-          <w:iCs/>
-          <w:color w:val="FF0000"/>
-        </w:rPr>
-        <w:t>fork()</w:t>
-      </w:r>
-      <w:r>
-        <w:rPr>
-          <w:rFonts w:ascii="Garamond" w:hAnsi="Garamond"/>
-          <w:color w:val="FF0000"/>
-        </w:rPr>
-        <w:t xml:space="preserve">, </w:t>
-      </w:r>
-      <w:r>
-        <w:rPr>
-          <w:rFonts w:ascii="Garamond" w:hAnsi="Garamond"/>
-          <w:color w:val="FF0000"/>
-        </w:rPr>
-        <w:t>che crea un processo figlio con la stessa immagine di quello corrente. A</w:t>
-      </w:r>
-      <w:r>
-        <w:rPr>
-          <w:rFonts w:ascii="Garamond" w:hAnsi="Garamond"/>
-          <w:color w:val="FF0000"/>
-        </w:rPr>
-        <w:t>l processo figlio vengono</w:t>
-      </w:r>
-      <w:r>
-        <w:rPr>
-          <w:rFonts w:ascii="Garamond" w:hAnsi="Garamond"/>
-          <w:color w:val="FF0000"/>
-        </w:rPr>
-        <w:t xml:space="preserve"> chiusi i file descriptor 0,1,2, che </w:t>
-      </w:r>
-      <w:r>
-        <w:rPr>
-          <w:rFonts w:ascii="Garamond" w:hAnsi="Garamond"/>
-          <w:color w:val="FF0000"/>
-        </w:rPr>
-        <w:t xml:space="preserve">corrispondono rispettivamente ai canali di </w:t>
-      </w:r>
-      <w:r>
-        <w:rPr>
-          <w:rFonts w:ascii="Garamond" w:hAnsi="Garamond"/>
-          <w:color w:val="FF0000"/>
-        </w:rPr>
-        <w:t xml:space="preserve">input, output ed error; </w:t>
-      </w:r>
-      <w:r>
-        <w:rPr>
-          <w:rFonts w:ascii="Garamond" w:hAnsi="Garamond"/>
-          <w:color w:val="FF0000"/>
-        </w:rPr>
-        <w:t xml:space="preserve">vengono </w:t>
-      </w:r>
-      <w:r>
-        <w:rPr>
-          <w:rFonts w:ascii="Garamond" w:hAnsi="Garamond"/>
-          <w:color w:val="FF0000"/>
-        </w:rPr>
-        <w:t xml:space="preserve">sostituiti con il socket file descriptor della </w:t>
-      </w:r>
-      <w:r>
-        <w:rPr>
-          <w:rFonts w:ascii="Garamond" w:hAnsi="Garamond"/>
-          <w:color w:val="FF0000"/>
-        </w:rPr>
-        <w:t xml:space="preserve">nuova </w:t>
-      </w:r>
-      <w:r>
-        <w:rPr>
-          <w:rFonts w:ascii="Garamond" w:hAnsi="Garamond"/>
-          <w:color w:val="FF0000"/>
-        </w:rPr>
-        <w:t xml:space="preserve">socket </w:t>
-      </w:r>
-      <w:r>
-        <w:rPr>
-          <w:rFonts w:ascii="Garamond" w:hAnsi="Garamond"/>
-          <w:color w:val="FF0000"/>
-        </w:rPr>
-        <w:t xml:space="preserve">creata </w:t>
-      </w:r>
-      <w:r>
-        <w:rPr>
-          <w:rFonts w:ascii="Garamond" w:hAnsi="Garamond"/>
-          <w:color w:val="FF0000"/>
-        </w:rPr>
-        <w:t xml:space="preserve">predisposta alla comunicazione con il client. Una volta chiusi, viene sostituita l’immagine del processo figlio con quella del processo server </w:t>
-      </w:r>
-      <w:r>
-        <w:rPr>
-          <w:rFonts w:ascii="Garamond" w:hAnsi="Garamond"/>
-          <w:color w:val="FF0000"/>
-        </w:rPr>
-        <w:t>utile per soddisfare il servizio richiesto</w:t>
-      </w:r>
-      <w:r>
-        <w:rPr>
-          <w:rFonts w:ascii="Garamond" w:hAnsi="Garamond"/>
-          <w:color w:val="FF0000"/>
-        </w:rPr>
-        <w:t>. Il processo padre ha il compito di rimuovere la socket di benvenuto del servizio aperto</w:t>
-      </w:r>
-      <w:r>
-        <w:rPr>
-          <w:rFonts w:ascii="Garamond" w:hAnsi="Garamond"/>
-          <w:color w:val="FF0000"/>
-        </w:rPr>
-        <w:t xml:space="preserve"> dalla lista fd_set fornita alla select,</w:t>
-      </w:r>
-      <w:r>
-        <w:rPr>
-          <w:rFonts w:ascii="Garamond" w:hAnsi="Garamond"/>
-          <w:color w:val="FF0000"/>
-        </w:rPr>
-        <w:t xml:space="preserve"> solo nel caso in cui questo </w:t>
-      </w:r>
-      <w:r>
-        <w:rPr>
-          <w:rFonts w:ascii="Garamond" w:hAnsi="Garamond"/>
-          <w:color w:val="FF0000"/>
-        </w:rPr>
-        <w:t xml:space="preserve">sia </w:t>
-      </w:r>
-      <w:r>
-        <w:rPr>
-          <w:rFonts w:ascii="Garamond" w:hAnsi="Garamond"/>
-          <w:color w:val="FF0000"/>
-        </w:rPr>
-        <w:t>di tipo wait.</w:t>
-      </w:r>
-    </w:p>
-    <w:p>
-      <w:pPr>
-        <w:spacing w:after="0" w:line="240" w:lineRule="auto"/>
-        <w:rPr>
-          <w:rFonts w:ascii="Garamond" w:hAnsi="Garamond"/>
-          <w:color w:val="FF0000"/>
-        </w:rPr>
-      </w:pPr>
-    </w:p>
-    <w:p>
-      <w:pPr>
-        <w:spacing w:after="0" w:line="240" w:lineRule="auto"/>
-        <w:rPr>
-          <w:rFonts w:ascii="Garamond" w:hAnsi="Garamond"/>
-        </w:rPr>
-      </w:pPr>
-      <w:r>
-        <w:rPr>
-          <w:rFonts w:ascii="Garamond" w:hAnsi="Garamond"/>
-        </w:rPr>
-        <w:t xml:space="preserve">Viene poi invocata la </w:t>
-      </w:r>
-      <w:r>
-        <w:rPr>
-          <w:rFonts w:ascii="Garamond" w:hAnsi="Garamond"/>
-          <w:b/>
-          <w:bCs/>
-          <w:i/>
-          <w:iCs/>
-        </w:rPr>
-        <w:t>fork()</w:t>
-      </w:r>
-      <w:r>
-        <w:rPr>
-          <w:rFonts w:ascii="Garamond" w:hAnsi="Garamond"/>
-        </w:rPr>
-        <w:t xml:space="preserve">, che crea un processo figlio con la stessa immagine di quello corrente. Al processo figlio vengono chiusi i file descriptor 0,1,2, che corrispondono rispettivamente ai canali di input, output ed error; vengono sostituiti </w:t>
-      </w:r>
-      <w:r>
-        <w:rPr>
-          <w:rFonts w:ascii="Garamond" w:hAnsi="Garamond"/>
-        </w:rPr>
-        <w:t xml:space="preserve">grazie alla funzione </w:t>
-      </w:r>
-      <w:r>
-        <w:rPr>
-          <w:rFonts w:ascii="Garamond" w:hAnsi="Garamond"/>
-        </w:rPr>
-        <w:t>dup()</w:t>
-      </w:r>
-      <w:r>
-        <w:rPr>
-          <w:rFonts w:ascii="Garamond" w:hAnsi="Garamond"/>
-        </w:rPr>
-        <w:t xml:space="preserve"> </w:t>
-      </w:r>
-      <w:r>
-        <w:rPr>
-          <w:rFonts w:ascii="Garamond" w:hAnsi="Garamond"/>
-        </w:rPr>
-        <w:t xml:space="preserve">con il socket file descriptor della </w:t>
-      </w:r>
-      <w:r>
-        <w:rPr>
-          <w:rFonts w:ascii="Garamond" w:hAnsi="Garamond"/>
-        </w:rPr>
-        <w:t>socket predisposta alla comunicazione con il client</w:t>
-      </w:r>
-      <w:r>
-        <w:rPr>
-          <w:rFonts w:ascii="Garamond" w:hAnsi="Garamond"/>
-        </w:rPr>
-        <w:t>: quella appena creata nel caso di TCP e quella di benvenuto nel caso si UDP</w:t>
-      </w:r>
-      <w:r>
-        <w:rPr>
-          <w:rFonts w:ascii="Garamond" w:hAnsi="Garamond"/>
-        </w:rPr>
-        <w:t>. Una volta chiusi, viene sostituita l’immagine del processo f</w:t>
-      </w:r>
-      <w:r>
-        <w:rPr>
-          <w:rFonts w:ascii="Garamond" w:hAnsi="Garamond"/>
-        </w:rPr>
-        <w:t>iglio con quella dell’eseguibile definito nel file di configurazione</w:t>
-      </w:r>
-      <w:r>
-        <w:rPr>
-          <w:rFonts w:ascii="Garamond" w:hAnsi="Garamond"/>
-        </w:rPr>
-        <w:t xml:space="preserve">. </w:t>
-      </w:r>
-      <w:r>
-        <w:rPr>
-          <w:rFonts w:ascii="Garamond" w:hAnsi="Garamond"/>
-        </w:rPr>
-        <w:t>Il processo padre ha il compito di rimuovere la socket di benvenuto del servizio aperto</w:t>
-      </w:r>
-      <w:r>
-        <w:rPr>
-          <w:rFonts w:ascii="Garamond" w:hAnsi="Garamond"/>
-        </w:rPr>
-        <w:t xml:space="preserve"> dalla lista fd_set fornita alla select,</w:t>
-      </w:r>
-      <w:r>
-        <w:rPr>
-          <w:rFonts w:ascii="Garamond" w:hAnsi="Garamond"/>
-        </w:rPr>
-        <w:t xml:space="preserve"> solo nel caso in cui questo </w:t>
-      </w:r>
-      <w:r>
-        <w:rPr>
-          <w:rFonts w:ascii="Garamond" w:hAnsi="Garamond"/>
-        </w:rPr>
-        <w:t xml:space="preserve">sia </w:t>
-      </w:r>
-      <w:r>
-        <w:rPr>
-          <w:rFonts w:ascii="Garamond" w:hAnsi="Garamond"/>
-        </w:rPr>
-        <w:t xml:space="preserve">di </w:t>
-      </w:r>
-      <w:r>
-        <w:rPr>
-          <w:rFonts w:ascii="Garamond" w:hAnsi="Garamond"/>
-        </w:rPr>
-        <w:lastRenderedPageBreak/>
-        <w:t xml:space="preserve">tipo </w:t>
-      </w:r>
-      <w:r>
-        <w:rPr>
-          <w:rFonts w:ascii="Garamond" w:hAnsi="Garamond"/>
-          <w:i/>
-          <w:iCs/>
-        </w:rPr>
-        <w:t>wait</w:t>
-      </w:r>
-      <w:r>
-        <w:rPr>
-          <w:rFonts w:ascii="Garamond" w:hAnsi="Garamond"/>
-        </w:rPr>
-        <w:t xml:space="preserve">; in tal caso viene inoltre registrato, all’interno della struttura dati, il PID del processo figlio. Se di tipo </w:t>
-      </w:r>
-      <w:r>
-        <w:rPr>
-          <w:rFonts w:ascii="Garamond" w:hAnsi="Garamond"/>
-          <w:i/>
-          <w:iCs/>
-        </w:rPr>
-        <w:t>nowait</w:t>
-      </w:r>
-      <w:r>
-        <w:rPr>
-          <w:rFonts w:ascii="Garamond" w:hAnsi="Garamond"/>
-        </w:rPr>
-        <w:t>, invece, il flusso di controllo r</w:t>
-      </w:r>
-      <w:r>
-        <w:rPr>
-          <w:rFonts w:ascii="Garamond" w:hAnsi="Garamond"/>
-        </w:rPr>
-        <w:t>itorna diretta</w:t>
-      </w:r>
-      <w:r>
-        <w:rPr>
-          <w:rFonts w:ascii="Garamond" w:hAnsi="Garamond"/>
-        </w:rPr>
-        <w:t xml:space="preserve">mente ad una nuova chiamata alla funzione </w:t>
-      </w:r>
-      <w:r>
-        <w:rPr>
-          <w:rFonts w:ascii="Garamond" w:hAnsi="Garamond"/>
-          <w:i/>
-          <w:iCs/>
-        </w:rPr>
-        <w:t>sele</w:t>
-      </w:r>
-      <w:r>
-        <w:rPr>
-          <w:rFonts w:ascii="Garamond" w:hAnsi="Garamond"/>
-          <w:i/>
-          <w:iCs/>
-        </w:rPr>
-        <w:t>ct()</w:t>
-      </w:r>
-      <w:r>
-        <w:rPr>
-          <w:rFonts w:ascii="Garamond" w:hAnsi="Garamond"/>
-        </w:rPr>
-        <w:t>. Processo padre e processo figlio hanno rispettivamente il compito di chiudere, nel caso di servizio TCP, la socket di comunicazione e la socket di benvenuto</w:t>
-      </w:r>
-    </w:p>
-    <w:p>
-      <w:pPr>
-        <w:spacing w:after="0" w:line="240" w:lineRule="auto"/>
-        <w:rPr>
-          <w:rFonts w:ascii="Garamond" w:hAnsi="Garamond"/>
-          <w:color w:val="FF0000"/>
-        </w:rPr>
-      </w:pPr>
-    </w:p>
-    <w:p>
-      <w:pPr>
-        <w:spacing w:after="0" w:line="240" w:lineRule="auto"/>
-        <w:rPr>
-          <w:rFonts w:ascii="Garamond" w:hAnsi="Garamond"/>
-        </w:rPr>
-      </w:pPr>
-    </w:p>
-    <w:p>
-      <w:pPr>
-        <w:spacing w:after="0" w:line="240" w:lineRule="auto"/>
-        <w:rPr>
-          <w:rFonts w:ascii="Garamond" w:hAnsi="Garamond"/>
-          <w:color w:val="FF0000"/>
-        </w:rPr>
-      </w:pPr>
-      <w:r>
-        <w:rPr>
-          <w:rFonts w:ascii="Garamond" w:hAnsi="Garamond"/>
-          <w:color w:val="FF0000"/>
-        </w:rPr>
-        <w:t xml:space="preserve">Infine, per gestire i segnali SIGCHLD inviati dai processi figli quando </w:t>
-      </w:r>
-      <w:r>
-        <w:rPr>
-          <w:rFonts w:ascii="Garamond" w:hAnsi="Garamond"/>
-          <w:color w:val="FF0000"/>
-        </w:rPr>
-        <w:t>muoiono</w:t>
-      </w:r>
-      <w:r>
-        <w:rPr>
-          <w:rFonts w:ascii="Garamond" w:hAnsi="Garamond"/>
-          <w:color w:val="FF0000"/>
-        </w:rPr>
-        <w:t xml:space="preserve">, è stata disposta la procedura </w:t>
-      </w:r>
-      <w:r>
-        <w:rPr>
-          <w:rFonts w:ascii="Garamond" w:hAnsi="Garamond"/>
-          <w:i/>
-          <w:iCs/>
-          <w:color w:val="FF0000"/>
-        </w:rPr>
-        <w:t>handle_signal()</w:t>
-      </w:r>
-      <w:r>
-        <w:rPr>
-          <w:rFonts w:ascii="Garamond" w:hAnsi="Garamond"/>
-          <w:color w:val="FF0000"/>
-        </w:rPr>
-        <w:t xml:space="preserve"> che controlla che il segnale arrivato sia effettivamente un SIGCHLD. Se il processo terminato era un servizio di tipo wait la socket viene riaggiunta alla lista fd_set</w:t>
-      </w:r>
-      <w:r>
-        <w:rPr>
-          <w:rFonts w:ascii="Garamond" w:hAnsi="Garamond"/>
-          <w:color w:val="FF0000"/>
-        </w:rPr>
-        <w:t>; q</w:t>
-      </w:r>
-      <w:r>
-        <w:rPr>
-          <w:rFonts w:ascii="Garamond" w:hAnsi="Garamond"/>
-          <w:color w:val="FF0000"/>
-        </w:rPr>
-        <w:t>uesto consentirà</w:t>
-      </w:r>
-      <w:r>
-        <w:rPr>
-          <w:rFonts w:ascii="Garamond" w:hAnsi="Garamond"/>
-          <w:color w:val="FF0000"/>
-        </w:rPr>
-        <w:t xml:space="preserve"> alla </w:t>
-      </w:r>
-      <w:r>
-        <w:rPr>
-          <w:rFonts w:ascii="Garamond" w:hAnsi="Garamond"/>
-          <w:i/>
-          <w:iCs/>
-          <w:color w:val="FF0000"/>
-        </w:rPr>
-        <w:t xml:space="preserve">select() </w:t>
-      </w:r>
-      <w:r>
-        <w:rPr>
-          <w:rFonts w:ascii="Garamond" w:hAnsi="Garamond"/>
-          <w:color w:val="FF0000"/>
-        </w:rPr>
-        <w:t>di controllarla per nuove richieste di connessione.</w:t>
-      </w:r>
-    </w:p>
-    <w:p>
-      <w:pPr>
-        <w:spacing w:after="0" w:line="240" w:lineRule="auto"/>
-        <w:rPr>
-          <w:rFonts w:ascii="Garamond" w:hAnsi="Garamond"/>
-          <w:color w:val="FF0000"/>
-        </w:rPr>
-      </w:pPr>
-    </w:p>
-    <w:p>
-      <w:pPr>
-        <w:spacing w:after="0" w:line="240" w:lineRule="auto"/>
-        <w:rPr>
-          <w:rFonts w:ascii="Garamond" w:hAnsi="Garamond"/>
-          <w:color w:val="FF0000"/>
-        </w:rPr>
-      </w:pPr>
-      <w:r>
-        <w:rPr>
-          <w:rFonts w:ascii="Garamond" w:hAnsi="Garamond"/>
-        </w:rPr>
-        <w:t>Infine, per gestire i segnali SIGCHLD inviati dai processi figli quando termina</w:t>
-      </w:r>
-      <w:r>
-        <w:rPr>
-          <w:rFonts w:ascii="Garamond" w:hAnsi="Garamond"/>
-        </w:rPr>
-        <w:t>no</w:t>
-      </w:r>
-      <w:r>
-        <w:rPr>
-          <w:rFonts w:ascii="Garamond" w:hAnsi="Garamond"/>
-        </w:rPr>
-        <w:t xml:space="preserve">, è stata disposta la procedura </w:t>
-      </w:r>
-      <w:r>
-        <w:rPr>
-          <w:rFonts w:ascii="Garamond" w:hAnsi="Garamond"/>
-          <w:i/>
-          <w:iCs/>
-        </w:rPr>
-        <w:t>handle_signal()</w:t>
-      </w:r>
-      <w:r>
-        <w:rPr>
-          <w:rFonts w:ascii="Garamond" w:hAnsi="Garamond"/>
-          <w:i/>
-          <w:iCs/>
-        </w:rPr>
-        <w:t>.</w:t>
-      </w:r>
-      <w:r>
-        <w:rPr>
-          <w:rFonts w:ascii="Garamond" w:hAnsi="Garamond"/>
-        </w:rPr>
-        <w:t xml:space="preserve"> </w:t>
-      </w:r>
-      <w:r>
-        <w:rPr>
-          <w:rFonts w:ascii="Garamond" w:hAnsi="Garamond"/>
-        </w:rPr>
-        <w:t xml:space="preserve">Viene </w:t>
-      </w:r>
-      <w:r>
-        <w:rPr>
-          <w:rFonts w:ascii="Garamond" w:hAnsi="Garamond"/>
-        </w:rPr>
-        <w:t>controlla</w:t>
-      </w:r>
-      <w:r>
-        <w:rPr>
-          <w:rFonts w:ascii="Garamond" w:hAnsi="Garamond"/>
-        </w:rPr>
-        <w:t>to</w:t>
-      </w:r>
-      <w:r>
-        <w:rPr>
-          <w:rFonts w:ascii="Garamond" w:hAnsi="Garamond"/>
-        </w:rPr>
-        <w:t xml:space="preserve"> che il segnale arrivato sia effettivamente un SIGCHLD</w:t>
-      </w:r>
-      <w:r>
-        <w:rPr>
-          <w:rFonts w:ascii="Garamond" w:hAnsi="Garamond"/>
-        </w:rPr>
-        <w:t xml:space="preserve"> e, tramite una chiamata </w:t>
-      </w:r>
-      <w:r>
-        <w:rPr>
-          <w:rFonts w:ascii="Garamond" w:hAnsi="Garamond"/>
-          <w:i/>
-          <w:iCs/>
-        </w:rPr>
-        <w:t>wait()</w:t>
-      </w:r>
-      <w:r>
-        <w:rPr>
-          <w:rFonts w:ascii="Garamond" w:hAnsi="Garamond"/>
-        </w:rPr>
-        <w:t xml:space="preserve">, è possibile ottenere il PID del processo terminato. Essendo il processo già morto la chiamata, che di per se è bloccante, restituirà immediatamente il risultato. </w:t>
-      </w:r>
-      <w:r>
-        <w:rPr>
-          <w:rFonts w:ascii="Garamond" w:hAnsi="Garamond"/>
-        </w:rPr>
-        <w:t>Se il processo terminato</w:t>
-      </w:r>
-      <w:r>
-        <w:rPr>
-          <w:rFonts w:ascii="Garamond" w:hAnsi="Garamond"/>
-        </w:rPr>
-        <w:t xml:space="preserve"> si occupava di soddisfare </w:t>
-      </w:r>
-      <w:r>
-        <w:rPr>
-          <w:rFonts w:ascii="Garamond" w:hAnsi="Garamond"/>
-        </w:rPr>
-        <w:t>un</w:t>
-      </w:r>
-      <w:r>
-        <w:rPr>
-          <w:rFonts w:ascii="Garamond" w:hAnsi="Garamond"/>
-        </w:rPr>
-        <w:t>a richiesta di</w:t>
-      </w:r>
-      <w:r>
-        <w:rPr>
-          <w:rFonts w:ascii="Garamond" w:hAnsi="Garamond"/>
-        </w:rPr>
-        <w:t xml:space="preserve"> servizio di tipo wait</w:t>
-      </w:r>
-      <w:r>
-        <w:rPr>
-          <w:rFonts w:ascii="Garamond" w:hAnsi="Garamond"/>
-        </w:rPr>
-        <w:t>,</w:t>
-      </w:r>
-      <w:r>
-        <w:rPr>
-          <w:rFonts w:ascii="Garamond" w:hAnsi="Garamond"/>
-        </w:rPr>
-        <w:t xml:space="preserve"> la socket</w:t>
-      </w:r>
-      <w:r>
-        <w:rPr>
-          <w:rFonts w:ascii="Garamond" w:hAnsi="Garamond"/>
-        </w:rPr>
-        <w:t xml:space="preserve"> di benvenuto di quel particolare servizio</w:t>
-      </w:r>
-      <w:r>
-        <w:rPr>
-          <w:rFonts w:ascii="Garamond" w:hAnsi="Garamond"/>
-        </w:rPr>
-        <w:t xml:space="preserve"> viene riaggiunta alla lista fd_set</w:t>
-      </w:r>
-      <w:r>
-        <w:rPr>
-          <w:rFonts w:ascii="Garamond" w:hAnsi="Garamond"/>
-        </w:rPr>
-        <w:t xml:space="preserve">; </w:t>
-      </w:r>
-      <w:r>
-        <w:rPr>
-          <w:rFonts w:ascii="Garamond" w:hAnsi="Garamond"/>
-        </w:rPr>
-        <w:t>questo</w:t>
-      </w:r>
-      <w:r>
-        <w:rPr>
-          <w:rFonts w:ascii="Garamond" w:hAnsi="Garamond"/>
-        </w:rPr>
-        <w:t xml:space="preserve"> consentirà</w:t>
-      </w:r>
-      <w:r>
-        <w:rPr>
-          <w:rFonts w:ascii="Garamond" w:hAnsi="Garamond"/>
-        </w:rPr>
-        <w:t xml:space="preserve"> alla </w:t>
-      </w:r>
-      <w:r>
-        <w:rPr>
-          <w:rFonts w:ascii="Garamond" w:hAnsi="Garamond"/>
-          <w:i/>
-          <w:iCs/>
-        </w:rPr>
-        <w:t xml:space="preserve">select() </w:t>
-      </w:r>
-      <w:r>
-        <w:rPr>
-          <w:rFonts w:ascii="Garamond" w:hAnsi="Garamond"/>
-        </w:rPr>
-        <w:t xml:space="preserve">di </w:t>
-      </w:r>
-      <w:r>
-        <w:rPr>
-          <w:rFonts w:ascii="Garamond" w:hAnsi="Garamond"/>
-        </w:rPr>
-        <w:t xml:space="preserve">riprendere a </w:t>
-      </w:r>
-      <w:r>
-        <w:rPr>
-          <w:rFonts w:ascii="Garamond" w:hAnsi="Garamond"/>
-        </w:rPr>
-        <w:t xml:space="preserve">controllarla per </w:t>
-      </w:r>
-      <w:r>
-        <w:rPr>
-          <w:rFonts w:ascii="Garamond" w:hAnsi="Garamond"/>
-        </w:rPr>
-        <w:t xml:space="preserve">gestire nuove </w:t>
-      </w:r>
-      <w:r>
-        <w:rPr>
-          <w:rFonts w:ascii="Garamond" w:hAnsi="Garamond"/>
-        </w:rPr>
-        <w:t>richiest</w:t>
-      </w:r>
-      <w:r>
-        <w:rPr>
-          <w:rFonts w:ascii="Garamond" w:hAnsi="Garamond"/>
-        </w:rPr>
-        <w:t>e</w:t>
-      </w:r>
-      <w:r>
-        <w:rPr>
-          <w:rFonts w:ascii="Garamond" w:hAnsi="Garamond"/>
-        </w:rPr>
-        <w:t>.</w:t>
-      </w:r>
-      <w:r>
-        <w:rPr>
-          <w:rFonts w:ascii="Garamond" w:hAnsi="Garamond"/>
-        </w:rPr>
-        <w:t xml:space="preserve"> Per sapere se il servizio è di tipo </w:t>
-      </w:r>
-      <w:r>
-        <w:rPr>
-          <w:rFonts w:ascii="Garamond" w:hAnsi="Garamond"/>
-          <w:i/>
-          <w:iCs/>
-        </w:rPr>
-        <w:t>wait</w:t>
-      </w:r>
-      <w:r>
-        <w:rPr>
-          <w:rFonts w:ascii="Garamond" w:hAnsi="Garamond"/>
-        </w:rPr>
-        <w:t xml:space="preserve"> è sufficiente ricercare all’interno della struttura dati se uno dei tanti servizi </w:t>
-      </w:r>
-      <w:r>
-        <w:rPr>
-          <w:rFonts w:ascii="Garamond" w:hAnsi="Garamond"/>
-          <w:i/>
-          <w:iCs/>
-        </w:rPr>
-        <w:t>wait</w:t>
-      </w:r>
-      <w:r>
-        <w:rPr>
-          <w:rFonts w:ascii="Garamond" w:hAnsi="Garamond"/>
-        </w:rPr>
-        <w:t xml:space="preserve"> disponibili abbia nel campo </w:t>
-      </w:r>
-      <w:r>
-        <w:rPr>
-          <w:rFonts w:ascii="Garamond" w:hAnsi="Garamond"/>
-          <w:i/>
-          <w:iCs/>
-        </w:rPr>
-        <w:t>Process Identifier</w:t>
-      </w:r>
-      <w:r>
-        <w:rPr>
-          <w:rFonts w:ascii="Garamond" w:hAnsi="Garamond"/>
-        </w:rPr>
-        <w:t xml:space="preserve"> un PID segnato identifico a quello ottenuto; </w:t>
-      </w:r>
-      <w:r>
-        <w:rPr>
-          <w:rFonts w:ascii="Garamond" w:hAnsi="Garamond"/>
-        </w:rPr>
-        <w:t>in</w:t>
-      </w:r>
-      <w:r>
-        <w:rPr>
-          <w:rFonts w:ascii="Garamond" w:hAnsi="Garamond"/>
-        </w:rPr>
-        <w:t xml:space="preserve"> tal caso viene </w:t>
-      </w:r>
-      <w:r>
-        <w:rPr>
-          <w:rFonts w:ascii="Garamond" w:hAnsi="Garamond"/>
-        </w:rPr>
-        <w:t>cancellato dalla struttura dati</w:t>
-      </w:r>
-      <w:r>
-        <w:rPr>
-          <w:rFonts w:ascii="Garamond" w:hAnsi="Garamond"/>
-        </w:rPr>
-        <w:t xml:space="preserve">. E’ </w:t>
-      </w:r>
-      <w:r>
-        <w:rPr>
-          <w:rFonts w:ascii="Garamond" w:hAnsi="Garamond"/>
-        </w:rPr>
-        <w:t>opportuno</w:t>
-      </w:r>
-      <w:r>
-        <w:rPr>
-          <w:rFonts w:ascii="Garamond" w:hAnsi="Garamond"/>
-        </w:rPr>
-        <w:t xml:space="preserve"> </w:t>
-      </w:r>
-      <w:r>
-        <w:rPr>
-          <w:rFonts w:ascii="Garamond" w:hAnsi="Garamond"/>
-        </w:rPr>
-        <w:t xml:space="preserve">ricordare </w:t>
-      </w:r>
-      <w:r>
-        <w:rPr>
-          <w:rFonts w:ascii="Garamond" w:hAnsi="Garamond"/>
-        </w:rPr>
-        <w:t xml:space="preserve">che la signal interrompe la select(), è dunque </w:t>
-      </w:r>
-      <w:r>
-        <w:rPr>
-          <w:rFonts w:ascii="Garamond" w:hAnsi="Garamond"/>
-        </w:rPr>
-        <w:t>verificata</w:t>
-      </w:r>
-      <w:r>
-        <w:rPr>
-          <w:rFonts w:ascii="Garamond" w:hAnsi="Garamond"/>
-        </w:rPr>
-        <w:t xml:space="preserve"> questa eventualità.</w:t>
-      </w:r>
-    </w:p>
-    <w:p>
-      <w:pPr>
-        <w:rPr>
-          <w:rFonts w:ascii="Garamond" w:eastAsiaTheme="majorEastAsia" w:hAnsi="Garamond" w:cstheme="majorBidi"/>
-          <w:color w:val="2F5496" w:themeColor="accent1" w:themeShade="BF"/>
-          <w:sz w:val="32"/>
-          <w:szCs w:val="32"/>
-        </w:rPr>
-      </w:pPr>
+      <w:bookmarkStart w:id="3" w:name="_GoBack"/>
+      <w:bookmarkEnd w:id="3"/>
       <w:r>
         <w:rPr>
           <w:rFonts w:ascii="Garamond" w:hAnsi="Garamond"/>
@@ -4722,7 +3948,7 @@
                     </pic:cNvPicPr>
                   </pic:nvPicPr>
                   <pic:blipFill>
-                    <a:blip r:embed="rId9" cstate="print">
+                    <a:blip r:embed="rId10" cstate="print">
                       <a:extLst>
                         <a:ext uri="{28A0092B-C50C-407E-A947-70E740481C1C}">
                           <a14:useLocalDpi xmlns:a14="http://schemas.microsoft.com/office/drawing/2010/main" val="0"/>
@@ -4812,7 +4038,7 @@
           <w:lang w:eastAsia="it-IT"/>
         </w:rPr>
       </w:pPr>
-      <w:commentRangeStart w:id="5"/>
+      <w:commentRangeStart w:id="4"/>
       <w:r>
         <w:rPr>
           <w:rFonts w:ascii="Garamond" w:hAnsi="Garamond"/>
@@ -4841,12 +4067,12 @@
         </w:rPr>
         <w:t xml:space="preserve"> </w:t>
       </w:r>
-      <w:commentRangeEnd w:id="5"/>
+      <w:commentRangeEnd w:id="4"/>
       <w:r>
         <w:rPr>
           <w:rStyle w:val="Rimandocommento"/>
         </w:rPr>
-        <w:commentReference w:id="5"/>
+        <w:commentReference w:id="4"/>
       </w:r>
     </w:p>
     <w:p>
@@ -4892,7 +4118,7 @@
                     </pic:cNvPicPr>
                   </pic:nvPicPr>
                   <pic:blipFill>
-                    <a:blip r:embed="rId10" cstate="print">
+                    <a:blip r:embed="rId11" cstate="print">
                       <a:extLst>
                         <a:ext uri="{28A0092B-C50C-407E-A947-70E740481C1C}">
                           <a14:useLocalDpi xmlns:a14="http://schemas.microsoft.com/office/drawing/2010/main" val="0"/>
@@ -5011,7 +4237,7 @@
                     </pic:cNvPicPr>
                   </pic:nvPicPr>
                   <pic:blipFill>
-                    <a:blip r:embed="rId11" cstate="print">
+                    <a:blip r:embed="rId12" cstate="print">
                       <a:extLst>
                         <a:ext uri="{28A0092B-C50C-407E-A947-70E740481C1C}">
                           <a14:useLocalDpi xmlns:a14="http://schemas.microsoft.com/office/drawing/2010/main" val="0"/>
@@ -5110,7 +4336,7 @@
                     </pic:cNvPicPr>
                   </pic:nvPicPr>
                   <pic:blipFill>
-                    <a:blip r:embed="rId12" cstate="print">
+                    <a:blip r:embed="rId13" cstate="print">
                       <a:extLst>
                         <a:ext uri="{28A0092B-C50C-407E-A947-70E740481C1C}">
                           <a14:useLocalDpi xmlns:a14="http://schemas.microsoft.com/office/drawing/2010/main" val="0"/>
@@ -5235,7 +4461,7 @@
                     </pic:cNvPicPr>
                   </pic:nvPicPr>
                   <pic:blipFill>
-                    <a:blip r:embed="rId13" cstate="print">
+                    <a:blip r:embed="rId14" cstate="print">
                       <a:extLst>
                         <a:ext uri="{28A0092B-C50C-407E-A947-70E740481C1C}">
                           <a14:useLocalDpi xmlns:a14="http://schemas.microsoft.com/office/drawing/2010/main" val="0"/>
@@ -5314,17 +4540,7 @@
           <w:sz w:val="72"/>
           <w:szCs w:val="72"/>
         </w:rPr>
-        <w:t>Aggiungere close al codice, farlo magari ora</w:t>
-      </w:r>
-      <w:bookmarkStart w:id="6" w:name="_GoBack"/>
-      <w:bookmarkEnd w:id="6"/>
-      <w:r>
-        <w:rPr>
-          <w:rFonts w:ascii="Garamond" w:hAnsi="Garamond"/>
-          <w:sz w:val="72"/>
-          <w:szCs w:val="72"/>
-        </w:rPr>
-        <w:t xml:space="preserve"> (non l’ho fatto)</w:t>
+        <w:t>Aggiungere close al codice, farlo magari ora (non l’ho fatto)</w:t>
       </w:r>
     </w:p>
     <w:sectPr>
@@ -5338,8 +4554,8 @@
 </file>
 
 <file path=word/comments.xml><?xml version="1.0" encoding="utf-8"?>
-<w:comments xmlns:wpc="http://schemas.microsoft.com/office/word/2010/wordprocessingCanvas" xmlns:cx="http://schemas.microsoft.com/office/drawing/2014/chartex" xmlns:cx1="http://schemas.microsoft.com/office/drawing/2015/9/8/chartex" xmlns:mc="http://schemas.openxmlformats.org/markup-compatibility/2006" xmlns:o="urn:schemas-microsoft-com:office:office" xmlns:r="http://schemas.openxmlformats.org/officeDocument/2006/relationships" xmlns:m="http://schemas.openxmlformats.org/officeDocument/2006/math" xmlns:v="urn:schemas-microsoft-com:vml" xmlns:wp14="http://schemas.microsoft.com/office/word/2010/wordprocessingDrawing" xmlns:wp="http://schemas.openxmlformats.org/drawingml/2006/wordprocessingDrawing" xmlns:w10="urn:schemas-microsoft-com:office:word" xmlns:w="http://schemas.openxmlformats.org/wordprocessingml/2006/main" xmlns:w14="http://schemas.microsoft.com/office/word/2010/wordml" xmlns:w15="http://schemas.microsoft.com/office/word/2012/wordml" xmlns:w16se="http://schemas.microsoft.com/office/word/2015/wordml/symex" xmlns:wpg="http://schemas.microsoft.com/office/word/2010/wordprocessingGroup" xmlns:wpi="http://schemas.microsoft.com/office/word/2010/wordprocessingInk" xmlns:wne="http://schemas.microsoft.com/office/word/2006/wordml" xmlns:wps="http://schemas.microsoft.com/office/word/2010/wordprocessingShape" mc:Ignorable="w14 w15 w16se wp14">
-  <w:comment w:id="0" w:author="Alessandro Lombardini - alessandr.lombardin3@studio.unibo.it" w:date="2019-12-19T12:52:00Z" w:initials="AL-a">
+<w:comments xmlns:wpc="http://schemas.microsoft.com/office/word/2010/wordprocessingCanvas" xmlns:cx="http://schemas.microsoft.com/office/drawing/2014/chartex" xmlns:cx1="http://schemas.microsoft.com/office/drawing/2015/9/8/chartex" xmlns:cx2="http://schemas.microsoft.com/office/drawing/2015/10/21/chartex" xmlns:cx3="http://schemas.microsoft.com/office/drawing/2016/5/9/chartex" xmlns:cx4="http://schemas.microsoft.com/office/drawing/2016/5/10/chartex" xmlns:cx5="http://schemas.microsoft.com/office/drawing/2016/5/11/chartex" xmlns:cx6="http://schemas.microsoft.com/office/drawing/2016/5/12/chartex" xmlns:cx7="http://schemas.microsoft.com/office/drawing/2016/5/13/chartex" xmlns:cx8="http://schemas.microsoft.com/office/drawing/2016/5/14/chartex" xmlns:mc="http://schemas.openxmlformats.org/markup-compatibility/2006" xmlns:aink="http://schemas.microsoft.com/office/drawing/2016/ink" xmlns:am3d="http://schemas.microsoft.com/office/drawing/2017/model3d" xmlns:o="urn:schemas-microsoft-com:office:office" xmlns:r="http://schemas.openxmlformats.org/officeDocument/2006/relationships" xmlns:m="http://schemas.openxmlformats.org/officeDocument/2006/math" xmlns:v="urn:schemas-microsoft-com:vml" xmlns:wp14="http://schemas.microsoft.com/office/word/2010/wordprocessingDrawing" xmlns:wp="http://schemas.openxmlformats.org/drawingml/2006/wordprocessingDrawing" xmlns:w10="urn:schemas-microsoft-com:office:word" xmlns:w="http://schemas.openxmlformats.org/wordprocessingml/2006/main" xmlns:w14="http://schemas.microsoft.com/office/word/2010/wordml" xmlns:w15="http://schemas.microsoft.com/office/word/2012/wordml" xmlns:w16cid="http://schemas.microsoft.com/office/word/2016/wordml/cid" xmlns:w16se="http://schemas.microsoft.com/office/word/2015/wordml/symex" xmlns:wpg="http://schemas.microsoft.com/office/word/2010/wordprocessingGroup" xmlns:wpi="http://schemas.microsoft.com/office/word/2010/wordprocessingInk" xmlns:wne="http://schemas.microsoft.com/office/word/2006/wordml" xmlns:wps="http://schemas.microsoft.com/office/word/2010/wordprocessingShape" mc:Ignorable="w14 w15 w16se w16cid wp14">
+  <w:comment w:id="0" w:author="Alessandro Lombardini - alessandr.lombardin3@studio.unibo.it" w:date="2019-12-19T13:08:00Z" w:initials="AL-a">
     <w:p>
       <w:pPr>
         <w:pStyle w:val="Testocommento"/>
@@ -5351,11 +4567,11 @@
         <w:annotationRef/>
       </w:r>
       <w:r>
-        <w:t>dell’eseguibile che offre il servizio</w:t>
+        <w:t>socket di benvenuto del servizio</w:t>
       </w:r>
     </w:p>
   </w:comment>
-  <w:comment w:id="1" w:author="Alessandro Lombardini - alessandr.lombardin3@studio.unibo.it" w:date="2019-12-19T12:53:00Z" w:initials="AL-a">
+  <w:comment w:id="1" w:author="Alessandro Lombardini - alessandr.lombardin3@studio.unibo.it" w:date="2019-12-18T18:46:00Z" w:initials="AL-a">
     <w:p>
       <w:pPr>
         <w:pStyle w:val="Testocommento"/>
@@ -5367,11 +4583,24 @@
         <w:annotationRef/>
       </w:r>
       <w:r>
-        <w:t>del servizio</w:t>
-      </w:r>
+        <w:t>Se vuoi mettere sockadrr_in specifica a cosa serve (ovvero dove viene usato-&gt;io non mi ricordo mai a cosa serve).</w:t>
+      </w:r>
+    </w:p>
+    <w:p>
+      <w:pPr>
+        <w:pStyle w:val="Testocommento"/>
+      </w:pPr>
+      <w:r>
+        <w:t>‘l’indirizzo del servizio richiesto’ non penso vada bene, a cosa si riferisce (io non l’ho capito)?</w:t>
+      </w:r>
+    </w:p>
+    <w:p>
+      <w:pPr>
+        <w:pStyle w:val="Testocommento"/>
+      </w:pPr>
     </w:p>
   </w:comment>
-  <w:comment w:id="2" w:author="Alessandro Lombardini - alessandr.lombardin3@studio.unibo.it" w:date="2019-12-19T13:08:00Z" w:initials="AL-a">
+  <w:comment w:id="2" w:author="Martina Baiardi - martina.baiardi4@studio.unibo.it" w:date="2019-12-20T16:43:00Z" w:initials="MB-m">
     <w:p>
       <w:pPr>
         <w:pStyle w:val="Testocommento"/>
@@ -5383,56 +4612,11 @@
         <w:annotationRef/>
       </w:r>
       <w:r>
-        <w:t>socket di benvenuto del servizio</w:t>
+        <w:t>Non possiamo dire “muoiono” mica sono vivi, è brutto</w:t>
       </w:r>
     </w:p>
   </w:comment>
-  <w:comment w:id="3" w:author="Alessandro Lombardini - alessandr.lombardin3@studio.unibo.it" w:date="2019-12-19T12:55:00Z" w:initials="AL-a">
-    <w:p>
-      <w:pPr>
-        <w:pStyle w:val="Testocommento"/>
-      </w:pPr>
-      <w:r>
-        <w:rPr>
-          <w:rStyle w:val="Rimandocommento"/>
-        </w:rPr>
-        <w:annotationRef/>
-      </w:r>
-      <w:r>
-        <w:t>socket di benvenuto</w:t>
-      </w:r>
-    </w:p>
-  </w:comment>
-  <w:comment w:id="4" w:author="Alessandro Lombardini - alessandr.lombardin3@studio.unibo.it" w:date="2019-12-18T18:46:00Z" w:initials="AL-a">
-    <w:p>
-      <w:pPr>
-        <w:pStyle w:val="Testocommento"/>
-      </w:pPr>
-      <w:r>
-        <w:rPr>
-          <w:rStyle w:val="Rimandocommento"/>
-        </w:rPr>
-        <w:annotationRef/>
-      </w:r>
-      <w:r>
-        <w:t>Se vuoi mettere sockadrr_in specifica a cosa serve (ovvero dove viene usato-&gt;io non mi ricordo mai a cosa serve).</w:t>
-      </w:r>
-    </w:p>
-    <w:p>
-      <w:pPr>
-        <w:pStyle w:val="Testocommento"/>
-      </w:pPr>
-      <w:r>
-        <w:t>‘l’indirizzo del servizio richiesto’ non penso vada bene, a cosa si riferisce (io non l’ho capito)?</w:t>
-      </w:r>
-    </w:p>
-    <w:p>
-      <w:pPr>
-        <w:pStyle w:val="Testocommento"/>
-      </w:pPr>
-    </w:p>
-  </w:comment>
-  <w:comment w:id="5" w:author="Alessandro Lombardini - alessandr.lombardin3@studio.unibo.it" w:date="2019-12-19T14:17:00Z" w:initials="AL-a">
+  <w:comment w:id="4" w:author="Alessandro Lombardini - alessandr.lombardin3@studio.unibo.it" w:date="2019-12-19T14:17:00Z" w:initials="AL-a">
     <w:p>
       <w:pPr>
         <w:pStyle w:val="Testocommento"/>
@@ -5452,18 +4636,25 @@
 </file>
 
 <file path=word/commentsExtended.xml><?xml version="1.0" encoding="utf-8"?>
-<w15:commentsEx xmlns:wpc="http://schemas.microsoft.com/office/word/2010/wordprocessingCanvas" xmlns:cx="http://schemas.microsoft.com/office/drawing/2014/chartex" xmlns:cx1="http://schemas.microsoft.com/office/drawing/2015/9/8/chartex" xmlns:mc="http://schemas.openxmlformats.org/markup-compatibility/2006" xmlns:o="urn:schemas-microsoft-com:office:office" xmlns:r="http://schemas.openxmlformats.org/officeDocument/2006/relationships" xmlns:m="http://schemas.openxmlformats.org/officeDocument/2006/math" xmlns:v="urn:schemas-microsoft-com:vml" xmlns:wp14="http://schemas.microsoft.com/office/word/2010/wordprocessingDrawing" xmlns:wp="http://schemas.openxmlformats.org/drawingml/2006/wordprocessingDrawing" xmlns:w10="urn:schemas-microsoft-com:office:word" xmlns:w="http://schemas.openxmlformats.org/wordprocessingml/2006/main" xmlns:w14="http://schemas.microsoft.com/office/word/2010/wordml" xmlns:w15="http://schemas.microsoft.com/office/word/2012/wordml" xmlns:w16se="http://schemas.microsoft.com/office/word/2015/wordml/symex" xmlns:wpg="http://schemas.microsoft.com/office/word/2010/wordprocessingGroup" xmlns:wpi="http://schemas.microsoft.com/office/word/2010/wordprocessingInk" xmlns:wne="http://schemas.microsoft.com/office/word/2006/wordml" xmlns:wps="http://schemas.microsoft.com/office/word/2010/wordprocessingShape" mc:Ignorable="w14 w15 w16se wp14">
-  <w15:commentEx w15:paraId="7F17CAAE" w15:done="0"/>
-  <w15:commentEx w15:paraId="28927C54" w15:done="0"/>
-  <w15:commentEx w15:paraId="3E8BCF1C" w15:done="0"/>
-  <w15:commentEx w15:paraId="66FE0CF8" w15:done="0"/>
+<w15:commentsEx xmlns:wpc="http://schemas.microsoft.com/office/word/2010/wordprocessingCanvas" xmlns:cx="http://schemas.microsoft.com/office/drawing/2014/chartex" xmlns:cx1="http://schemas.microsoft.com/office/drawing/2015/9/8/chartex" xmlns:cx2="http://schemas.microsoft.com/office/drawing/2015/10/21/chartex" xmlns:cx3="http://schemas.microsoft.com/office/drawing/2016/5/9/chartex" xmlns:cx4="http://schemas.microsoft.com/office/drawing/2016/5/10/chartex" xmlns:cx5="http://schemas.microsoft.com/office/drawing/2016/5/11/chartex" xmlns:cx6="http://schemas.microsoft.com/office/drawing/2016/5/12/chartex" xmlns:cx7="http://schemas.microsoft.com/office/drawing/2016/5/13/chartex" xmlns:cx8="http://schemas.microsoft.com/office/drawing/2016/5/14/chartex" xmlns:mc="http://schemas.openxmlformats.org/markup-compatibility/2006" xmlns:aink="http://schemas.microsoft.com/office/drawing/2016/ink" xmlns:am3d="http://schemas.microsoft.com/office/drawing/2017/model3d" xmlns:o="urn:schemas-microsoft-com:office:office" xmlns:r="http://schemas.openxmlformats.org/officeDocument/2006/relationships" xmlns:m="http://schemas.openxmlformats.org/officeDocument/2006/math" xmlns:v="urn:schemas-microsoft-com:vml" xmlns:wp14="http://schemas.microsoft.com/office/word/2010/wordprocessingDrawing" xmlns:wp="http://schemas.openxmlformats.org/drawingml/2006/wordprocessingDrawing" xmlns:w10="urn:schemas-microsoft-com:office:word" xmlns:w="http://schemas.openxmlformats.org/wordprocessingml/2006/main" xmlns:w14="http://schemas.microsoft.com/office/word/2010/wordml" xmlns:w15="http://schemas.microsoft.com/office/word/2012/wordml" xmlns:w16cid="http://schemas.microsoft.com/office/word/2016/wordml/cid" xmlns:w16se="http://schemas.microsoft.com/office/word/2015/wordml/symex" xmlns:wpg="http://schemas.microsoft.com/office/word/2010/wordprocessingGroup" xmlns:wpi="http://schemas.microsoft.com/office/word/2010/wordprocessingInk" xmlns:wne="http://schemas.microsoft.com/office/word/2006/wordml" xmlns:wps="http://schemas.microsoft.com/office/word/2010/wordprocessingShape" mc:Ignorable="w14 w15 w16se w16cid wp14">
+  <w15:commentEx w15:paraId="3E8BCF1C" w15:done="1"/>
   <w15:commentEx w15:paraId="4C4B7878" w15:done="0"/>
+  <w15:commentEx w15:paraId="6F311F38" w15:done="0"/>
   <w15:commentEx w15:paraId="40313E3F" w15:done="0"/>
 </w15:commentsEx>
 </file>
 
+<file path=word/commentsIds.xml><?xml version="1.0" encoding="utf-8"?>
+<w16cid:commentsIds xmlns:wpc="http://schemas.microsoft.com/office/word/2010/wordprocessingCanvas" xmlns:cx="http://schemas.microsoft.com/office/drawing/2014/chartex" xmlns:cx1="http://schemas.microsoft.com/office/drawing/2015/9/8/chartex" xmlns:cx2="http://schemas.microsoft.com/office/drawing/2015/10/21/chartex" xmlns:cx3="http://schemas.microsoft.com/office/drawing/2016/5/9/chartex" xmlns:cx4="http://schemas.microsoft.com/office/drawing/2016/5/10/chartex" xmlns:cx5="http://schemas.microsoft.com/office/drawing/2016/5/11/chartex" xmlns:cx6="http://schemas.microsoft.com/office/drawing/2016/5/12/chartex" xmlns:cx7="http://schemas.microsoft.com/office/drawing/2016/5/13/chartex" xmlns:cx8="http://schemas.microsoft.com/office/drawing/2016/5/14/chartex" xmlns:mc="http://schemas.openxmlformats.org/markup-compatibility/2006" xmlns:aink="http://schemas.microsoft.com/office/drawing/2016/ink" xmlns:am3d="http://schemas.microsoft.com/office/drawing/2017/model3d" xmlns:o="urn:schemas-microsoft-com:office:office" xmlns:r="http://schemas.openxmlformats.org/officeDocument/2006/relationships" xmlns:m="http://schemas.openxmlformats.org/officeDocument/2006/math" xmlns:v="urn:schemas-microsoft-com:vml" xmlns:wp14="http://schemas.microsoft.com/office/word/2010/wordprocessingDrawing" xmlns:wp="http://schemas.openxmlformats.org/drawingml/2006/wordprocessingDrawing" xmlns:w10="urn:schemas-microsoft-com:office:word" xmlns:w="http://schemas.openxmlformats.org/wordprocessingml/2006/main" xmlns:w14="http://schemas.microsoft.com/office/word/2010/wordml" xmlns:w15="http://schemas.microsoft.com/office/word/2012/wordml" xmlns:w16cid="http://schemas.microsoft.com/office/word/2016/wordml/cid" xmlns:w16se="http://schemas.microsoft.com/office/word/2015/wordml/symex" xmlns:wpg="http://schemas.microsoft.com/office/word/2010/wordprocessingGroup" xmlns:wpi="http://schemas.microsoft.com/office/word/2010/wordprocessingInk" xmlns:wne="http://schemas.microsoft.com/office/word/2006/wordml" xmlns:wps="http://schemas.microsoft.com/office/word/2010/wordprocessingShape" mc:Ignorable="w14 w15 w16se w16cid wp14">
+  <w16cid:commentId w16cid:paraId="3E8BCF1C" w16cid:durableId="21A76A71"/>
+  <w16cid:commentId w16cid:paraId="4C4B7878" w16cid:durableId="21A76A73"/>
+  <w16cid:commentId w16cid:paraId="6F311F38" w16cid:durableId="21A778BB"/>
+  <w16cid:commentId w16cid:paraId="40313E3F" w16cid:durableId="21A76A74"/>
+</w16cid:commentsIds>
+</file>
+
 <file path=word/numbering.xml><?xml version="1.0" encoding="utf-8"?>
-<w:numbering xmlns:wpc="http://schemas.microsoft.com/office/word/2010/wordprocessingCanvas" xmlns:cx="http://schemas.microsoft.com/office/drawing/2014/chartex" xmlns:cx1="http://schemas.microsoft.com/office/drawing/2015/9/8/chartex" xmlns:mc="http://schemas.openxmlformats.org/markup-compatibility/2006" xmlns:o="urn:schemas-microsoft-com:office:office" xmlns:r="http://schemas.openxmlformats.org/officeDocument/2006/relationships" xmlns:m="http://schemas.openxmlformats.org/officeDocument/2006/math" xmlns:v="urn:schemas-microsoft-com:vml" xmlns:wp14="http://schemas.microsoft.com/office/word/2010/wordprocessingDrawing" xmlns:wp="http://schemas.openxmlformats.org/drawingml/2006/wordprocessingDrawing" xmlns:w10="urn:schemas-microsoft-com:office:word" xmlns:w="http://schemas.openxmlformats.org/wordprocessingml/2006/main" xmlns:w14="http://schemas.microsoft.com/office/word/2010/wordml" xmlns:w15="http://schemas.microsoft.com/office/word/2012/wordml" xmlns:w16se="http://schemas.microsoft.com/office/word/2015/wordml/symex" xmlns:wpg="http://schemas.microsoft.com/office/word/2010/wordprocessingGroup" xmlns:wpi="http://schemas.microsoft.com/office/word/2010/wordprocessingInk" xmlns:wne="http://schemas.microsoft.com/office/word/2006/wordml" xmlns:wps="http://schemas.microsoft.com/office/word/2010/wordprocessingShape" mc:Ignorable="w14 w15 w16se wp14">
+<w:numbering xmlns:wpc="http://schemas.microsoft.com/office/word/2010/wordprocessingCanvas" xmlns:cx="http://schemas.microsoft.com/office/drawing/2014/chartex" xmlns:cx1="http://schemas.microsoft.com/office/drawing/2015/9/8/chartex" xmlns:cx2="http://schemas.microsoft.com/office/drawing/2015/10/21/chartex" xmlns:cx3="http://schemas.microsoft.com/office/drawing/2016/5/9/chartex" xmlns:cx4="http://schemas.microsoft.com/office/drawing/2016/5/10/chartex" xmlns:cx5="http://schemas.microsoft.com/office/drawing/2016/5/11/chartex" xmlns:cx6="http://schemas.microsoft.com/office/drawing/2016/5/12/chartex" xmlns:cx7="http://schemas.microsoft.com/office/drawing/2016/5/13/chartex" xmlns:cx8="http://schemas.microsoft.com/office/drawing/2016/5/14/chartex" xmlns:mc="http://schemas.openxmlformats.org/markup-compatibility/2006" xmlns:aink="http://schemas.microsoft.com/office/drawing/2016/ink" xmlns:am3d="http://schemas.microsoft.com/office/drawing/2017/model3d" xmlns:o="urn:schemas-microsoft-com:office:office" xmlns:r="http://schemas.openxmlformats.org/officeDocument/2006/relationships" xmlns:m="http://schemas.openxmlformats.org/officeDocument/2006/math" xmlns:v="urn:schemas-microsoft-com:vml" xmlns:wp14="http://schemas.microsoft.com/office/word/2010/wordprocessingDrawing" xmlns:wp="http://schemas.openxmlformats.org/drawingml/2006/wordprocessingDrawing" xmlns:w10="urn:schemas-microsoft-com:office:word" xmlns:w="http://schemas.openxmlformats.org/wordprocessingml/2006/main" xmlns:w14="http://schemas.microsoft.com/office/word/2010/wordml" xmlns:w15="http://schemas.microsoft.com/office/word/2012/wordml" xmlns:w16cid="http://schemas.microsoft.com/office/word/2016/wordml/cid" xmlns:w16se="http://schemas.microsoft.com/office/word/2015/wordml/symex" xmlns:wpg="http://schemas.microsoft.com/office/word/2010/wordprocessingGroup" xmlns:wpi="http://schemas.microsoft.com/office/word/2010/wordprocessingInk" xmlns:wne="http://schemas.microsoft.com/office/word/2006/wordml" xmlns:wps="http://schemas.microsoft.com/office/word/2010/wordprocessingShape" mc:Ignorable="w14 w15 w16se w16cid wp14">
   <w:abstractNum w:abstractNumId="0" w15:restartNumberingAfterBreak="0">
     <w:nsid w:val="078A7673"/>
     <w:multiLevelType w:val="hybridMultilevel"/>
@@ -6709,15 +5900,18 @@
 </file>
 
 <file path=word/people.xml><?xml version="1.0" encoding="utf-8"?>
-<w15:people xmlns:wpc="http://schemas.microsoft.com/office/word/2010/wordprocessingCanvas" xmlns:cx="http://schemas.microsoft.com/office/drawing/2014/chartex" xmlns:cx1="http://schemas.microsoft.com/office/drawing/2015/9/8/chartex" xmlns:mc="http://schemas.openxmlformats.org/markup-compatibility/2006" xmlns:o="urn:schemas-microsoft-com:office:office" xmlns:r="http://schemas.openxmlformats.org/officeDocument/2006/relationships" xmlns:m="http://schemas.openxmlformats.org/officeDocument/2006/math" xmlns:v="urn:schemas-microsoft-com:vml" xmlns:wp14="http://schemas.microsoft.com/office/word/2010/wordprocessingDrawing" xmlns:wp="http://schemas.openxmlformats.org/drawingml/2006/wordprocessingDrawing" xmlns:w10="urn:schemas-microsoft-com:office:word" xmlns:w="http://schemas.openxmlformats.org/wordprocessingml/2006/main" xmlns:w14="http://schemas.microsoft.com/office/word/2010/wordml" xmlns:w15="http://schemas.microsoft.com/office/word/2012/wordml" xmlns:w16se="http://schemas.microsoft.com/office/word/2015/wordml/symex" xmlns:wpg="http://schemas.microsoft.com/office/word/2010/wordprocessingGroup" xmlns:wpi="http://schemas.microsoft.com/office/word/2010/wordprocessingInk" xmlns:wne="http://schemas.microsoft.com/office/word/2006/wordml" xmlns:wps="http://schemas.microsoft.com/office/word/2010/wordprocessingShape" mc:Ignorable="w14 w15 w16se wp14">
+<w15:people xmlns:wpc="http://schemas.microsoft.com/office/word/2010/wordprocessingCanvas" xmlns:cx="http://schemas.microsoft.com/office/drawing/2014/chartex" xmlns:cx1="http://schemas.microsoft.com/office/drawing/2015/9/8/chartex" xmlns:cx2="http://schemas.microsoft.com/office/drawing/2015/10/21/chartex" xmlns:cx3="http://schemas.microsoft.com/office/drawing/2016/5/9/chartex" xmlns:cx4="http://schemas.microsoft.com/office/drawing/2016/5/10/chartex" xmlns:cx5="http://schemas.microsoft.com/office/drawing/2016/5/11/chartex" xmlns:cx6="http://schemas.microsoft.com/office/drawing/2016/5/12/chartex" xmlns:cx7="http://schemas.microsoft.com/office/drawing/2016/5/13/chartex" xmlns:cx8="http://schemas.microsoft.com/office/drawing/2016/5/14/chartex" xmlns:mc="http://schemas.openxmlformats.org/markup-compatibility/2006" xmlns:aink="http://schemas.microsoft.com/office/drawing/2016/ink" xmlns:am3d="http://schemas.microsoft.com/office/drawing/2017/model3d" xmlns:o="urn:schemas-microsoft-com:office:office" xmlns:r="http://schemas.openxmlformats.org/officeDocument/2006/relationships" xmlns:m="http://schemas.openxmlformats.org/officeDocument/2006/math" xmlns:v="urn:schemas-microsoft-com:vml" xmlns:wp14="http://schemas.microsoft.com/office/word/2010/wordprocessingDrawing" xmlns:wp="http://schemas.openxmlformats.org/drawingml/2006/wordprocessingDrawing" xmlns:w10="urn:schemas-microsoft-com:office:word" xmlns:w="http://schemas.openxmlformats.org/wordprocessingml/2006/main" xmlns:w14="http://schemas.microsoft.com/office/word/2010/wordml" xmlns:w15="http://schemas.microsoft.com/office/word/2012/wordml" xmlns:w16cid="http://schemas.microsoft.com/office/word/2016/wordml/cid" xmlns:w16se="http://schemas.microsoft.com/office/word/2015/wordml/symex" xmlns:wpg="http://schemas.microsoft.com/office/word/2010/wordprocessingGroup" xmlns:wpi="http://schemas.microsoft.com/office/word/2010/wordprocessingInk" xmlns:wne="http://schemas.microsoft.com/office/word/2006/wordml" xmlns:wps="http://schemas.microsoft.com/office/word/2010/wordprocessingShape" mc:Ignorable="w14 w15 w16se w16cid wp14">
   <w15:person w15:author="Alessandro Lombardini - alessandr.lombardin3@studio.unibo.it">
     <w15:presenceInfo w15:providerId="AD" w15:userId="S-1-5-21-790525478-1035525444-682003330-1536509"/>
+  </w15:person>
+  <w15:person w15:author="Martina Baiardi - martina.baiardi4@studio.unibo.it">
+    <w15:presenceInfo w15:providerId="None" w15:userId="Martina Baiardi - martina.baiardi4@studio.unibo.it"/>
   </w15:person>
 </w15:people>
 </file>
 
 <file path=word/styles.xml><?xml version="1.0" encoding="utf-8"?>
-<w:styles xmlns:mc="http://schemas.openxmlformats.org/markup-compatibility/2006" xmlns:r="http://schemas.openxmlformats.org/officeDocument/2006/relationships" xmlns:w="http://schemas.openxmlformats.org/wordprocessingml/2006/main" xmlns:w14="http://schemas.microsoft.com/office/word/2010/wordml" xmlns:w15="http://schemas.microsoft.com/office/word/2012/wordml" xmlns:w16se="http://schemas.microsoft.com/office/word/2015/wordml/symex" mc:Ignorable="w14 w15 w16se">
+<w:styles xmlns:mc="http://schemas.openxmlformats.org/markup-compatibility/2006" xmlns:r="http://schemas.openxmlformats.org/officeDocument/2006/relationships" xmlns:w="http://schemas.openxmlformats.org/wordprocessingml/2006/main" xmlns:w14="http://schemas.microsoft.com/office/word/2010/wordml" xmlns:w15="http://schemas.microsoft.com/office/word/2012/wordml" xmlns:w16cid="http://schemas.microsoft.com/office/word/2016/wordml/cid" xmlns:w16se="http://schemas.microsoft.com/office/word/2015/wordml/symex" mc:Ignorable="w14 w15 w16se w16cid">
   <w:docDefaults>
     <w:rPrDefault>
       <w:rPr>
@@ -6733,7 +5927,7 @@
       </w:pPr>
     </w:pPrDefault>
   </w:docDefaults>
-  <w:latentStyles w:defLockedState="0" w:defUIPriority="99" w:defSemiHidden="0" w:defUnhideWhenUsed="0" w:defQFormat="0" w:count="371">
+  <w:latentStyles w:defLockedState="0" w:defUIPriority="99" w:defSemiHidden="0" w:defUnhideWhenUsed="0" w:defQFormat="0" w:count="376">
     <w:lsdException w:name="Normal" w:uiPriority="0" w:qFormat="1"/>
     <w:lsdException w:name="heading 1" w:uiPriority="9" w:qFormat="1"/>
     <w:lsdException w:name="heading 2" w:semiHidden="1" w:uiPriority="9" w:unhideWhenUsed="1" w:qFormat="1"/>
@@ -6839,7 +6033,6 @@
     <w:lsdException w:name="HTML Sample" w:semiHidden="1" w:unhideWhenUsed="1"/>
     <w:lsdException w:name="HTML Typewriter" w:semiHidden="1" w:unhideWhenUsed="1"/>
     <w:lsdException w:name="HTML Variable" w:semiHidden="1" w:unhideWhenUsed="1"/>
-    <w:lsdException w:name="Normal Table" w:semiHidden="1" w:unhideWhenUsed="1"/>
     <w:lsdException w:name="annotation subject" w:semiHidden="1" w:unhideWhenUsed="1"/>
     <w:lsdException w:name="No List" w:semiHidden="1" w:unhideWhenUsed="1"/>
     <w:lsdException w:name="Outline List 1" w:semiHidden="1" w:unhideWhenUsed="1"/>
@@ -6882,11 +6075,8 @@
     <w:lsdException w:name="Table Contemporary" w:semiHidden="1" w:unhideWhenUsed="1"/>
     <w:lsdException w:name="Table Elegant" w:semiHidden="1" w:unhideWhenUsed="1"/>
     <w:lsdException w:name="Table Professional" w:semiHidden="1" w:unhideWhenUsed="1"/>
-    <w:lsdException w:name="Table Subtle 1" w:semiHidden="1" w:unhideWhenUsed="1"/>
     <w:lsdException w:name="Table Subtle 2" w:semiHidden="1" w:unhideWhenUsed="1"/>
     <w:lsdException w:name="Table Web 1" w:semiHidden="1" w:unhideWhenUsed="1"/>
-    <w:lsdException w:name="Table Web 2" w:semiHidden="1" w:unhideWhenUsed="1"/>
-    <w:lsdException w:name="Table Web 3" w:semiHidden="1" w:unhideWhenUsed="1"/>
     <w:lsdException w:name="Balloon Text" w:semiHidden="1" w:unhideWhenUsed="1"/>
     <w:lsdException w:name="Table Grid" w:uiPriority="39"/>
     <w:lsdException w:name="Table Theme" w:semiHidden="1" w:unhideWhenUsed="1"/>
@@ -7105,6 +6295,11 @@
     <w:lsdException w:name="List Table 5 Dark Accent 6" w:uiPriority="50"/>
     <w:lsdException w:name="List Table 6 Colorful Accent 6" w:uiPriority="51"/>
     <w:lsdException w:name="List Table 7 Colorful Accent 6" w:uiPriority="52"/>
+    <w:lsdException w:name="Mention" w:semiHidden="1" w:unhideWhenUsed="1"/>
+    <w:lsdException w:name="Smart Hyperlink" w:semiHidden="1" w:unhideWhenUsed="1"/>
+    <w:lsdException w:name="Hashtag" w:semiHidden="1" w:unhideWhenUsed="1"/>
+    <w:lsdException w:name="Unresolved Mention" w:semiHidden="1" w:unhideWhenUsed="1"/>
+    <w:lsdException w:name="Smart Link" w:semiHidden="1" w:unhideWhenUsed="1"/>
   </w:latentStyles>
   <w:style w:type="paragraph" w:default="1" w:styleId="Normale">
     <w:name w:val="Normal"/>
@@ -7684,7 +6879,7 @@
 </file>
 
 <file path=customXml/itemProps1.xml><?xml version="1.0" encoding="utf-8"?>
-<ds:datastoreItem xmlns:ds="http://schemas.openxmlformats.org/officeDocument/2006/customXml" ds:itemID="{D31529CE-5805-4B95-BA24-2A253B161424}">
+<ds:datastoreItem xmlns:ds="http://schemas.openxmlformats.org/officeDocument/2006/customXml" ds:itemID="{852AC537-6624-4783-98FB-A905EAEA9F23}">
   <ds:schemaRefs>
     <ds:schemaRef ds:uri="http://schemas.openxmlformats.org/officeDocument/2006/bibliography"/>
   </ds:schemaRefs>

</xml_diff>

<commit_message>
Relazione assignment 2 finita
</commit_message>
<xml_diff>
--- a/Assignment 2/Consegna - da Testare/Report Assignment 2.docx
+++ b/Assignment 2/Consegna - da Testare/Report Assignment 2.docx
@@ -249,23 +249,13 @@
                               <w:spacing w:before="40" w:after="560" w:line="216" w:lineRule="auto"/>
                               <w:jc w:val="center"/>
                             </w:pPr>
-                            <w:proofErr w:type="spellStart"/>
                             <w:r>
                               <w:rPr>
                                 <w:color w:val="4472C4"/>
                                 <w:sz w:val="72"/>
                                 <w:szCs w:val="72"/>
                               </w:rPr>
-                              <w:t>Assignment</w:t>
-                            </w:r>
-                            <w:proofErr w:type="spellEnd"/>
-                            <w:r>
-                              <w:rPr>
-                                <w:color w:val="4472C4"/>
-                                <w:sz w:val="72"/>
-                                <w:szCs w:val="72"/>
-                              </w:rPr>
-                              <w:t xml:space="preserve"> #2: Relazione</w:t>
+                              <w:t>Assignment #2: Relazione</w:t>
                             </w:r>
                           </w:p>
                           <w:p>
@@ -315,23 +305,13 @@
                         <w:spacing w:before="40" w:after="560" w:line="216" w:lineRule="auto"/>
                         <w:jc w:val="center"/>
                       </w:pPr>
-                      <w:proofErr w:type="spellStart"/>
                       <w:r>
                         <w:rPr>
                           <w:color w:val="4472C4"/>
                           <w:sz w:val="72"/>
                           <w:szCs w:val="72"/>
                         </w:rPr>
-                        <w:t>Assignment</w:t>
-                      </w:r>
-                      <w:proofErr w:type="spellEnd"/>
-                      <w:r>
-                        <w:rPr>
-                          <w:color w:val="4472C4"/>
-                          <w:sz w:val="72"/>
-                          <w:szCs w:val="72"/>
-                        </w:rPr>
-                        <w:t xml:space="preserve"> #2: Relazione</w:t>
+                        <w:t>Assignment #2: Relazione</w:t>
                       </w:r>
                     </w:p>
                     <w:p>
@@ -630,21 +610,7 @@
         <w:rPr>
           <w:rFonts w:ascii="Garamond" w:hAnsi="Garamond"/>
         </w:rPr>
-        <w:t xml:space="preserve">Il superserver crea una </w:t>
-      </w:r>
-      <w:proofErr w:type="spellStart"/>
-      <w:r>
-        <w:rPr>
-          <w:rFonts w:ascii="Garamond" w:hAnsi="Garamond"/>
-        </w:rPr>
-        <w:t>socket</w:t>
-      </w:r>
-      <w:proofErr w:type="spellEnd"/>
-      <w:r>
-        <w:rPr>
-          <w:rFonts w:ascii="Garamond" w:hAnsi="Garamond"/>
-        </w:rPr>
-        <w:t xml:space="preserve"> per ogni serviz</w:t>
+        <w:t>Il superserver crea una socket per ogni serviz</w:t>
       </w:r>
       <w:r>
         <w:rPr>
@@ -682,460 +648,281 @@
         </w:rPr>
         <w:t xml:space="preserve">funzione </w:t>
       </w:r>
-      <w:proofErr w:type="spellStart"/>
-      <w:proofErr w:type="gramStart"/>
       <w:r>
         <w:rPr>
           <w:rFonts w:ascii="Garamond" w:hAnsi="Garamond"/>
           <w:i/>
           <w:iCs/>
         </w:rPr>
-        <w:t>bind</w:t>
-      </w:r>
-      <w:proofErr w:type="spellEnd"/>
+        <w:t>bind(),</w:t>
+      </w:r>
+      <w:r>
+        <w:rPr>
+          <w:rFonts w:ascii="Garamond" w:hAnsi="Garamond"/>
+        </w:rPr>
+        <w:t xml:space="preserve"> </w:t>
+      </w:r>
+      <w:r>
+        <w:rPr>
+          <w:rFonts w:ascii="Garamond" w:hAnsi="Garamond"/>
+        </w:rPr>
+        <w:t>alle porte</w:t>
+      </w:r>
+      <w:r>
+        <w:rPr>
+          <w:rFonts w:ascii="Garamond" w:hAnsi="Garamond"/>
+        </w:rPr>
+        <w:t xml:space="preserve"> </w:t>
+      </w:r>
+      <w:r>
+        <w:rPr>
+          <w:rFonts w:ascii="Garamond" w:hAnsi="Garamond"/>
+        </w:rPr>
+        <w:t>stabilite all’interno di inetd.conf</w:t>
+      </w:r>
+      <w:r>
+        <w:rPr>
+          <w:rFonts w:ascii="Garamond" w:hAnsi="Garamond"/>
+        </w:rPr>
+        <w:t xml:space="preserve">. </w:t>
+      </w:r>
+      <w:r>
+        <w:rPr>
+          <w:rFonts w:ascii="Garamond" w:hAnsi="Garamond"/>
+        </w:rPr>
+        <w:t>S</w:t>
+      </w:r>
+      <w:r>
+        <w:rPr>
+          <w:rFonts w:ascii="Garamond" w:hAnsi="Garamond"/>
+        </w:rPr>
+        <w:t xml:space="preserve">e il servizio è TCP, viene invocata la funzione </w:t>
+      </w:r>
       <w:r>
         <w:rPr>
           <w:rFonts w:ascii="Garamond" w:hAnsi="Garamond"/>
           <w:i/>
           <w:iCs/>
         </w:rPr>
-        <w:t>(</w:t>
-      </w:r>
-      <w:proofErr w:type="gramEnd"/>
+        <w:t>listen()</w:t>
+      </w:r>
+      <w:r>
+        <w:rPr>
+          <w:rFonts w:ascii="Garamond" w:hAnsi="Garamond"/>
+        </w:rPr>
+        <w:t xml:space="preserve">, </w:t>
+      </w:r>
+      <w:r>
+        <w:rPr>
+          <w:rFonts w:ascii="Garamond" w:hAnsi="Garamond"/>
+        </w:rPr>
+        <w:t xml:space="preserve">che </w:t>
+      </w:r>
+      <w:r>
+        <w:rPr>
+          <w:rFonts w:ascii="Garamond" w:hAnsi="Garamond"/>
+        </w:rPr>
+        <w:t xml:space="preserve">pone </w:t>
+      </w:r>
+      <w:r>
+        <w:rPr>
+          <w:rFonts w:ascii="Garamond" w:hAnsi="Garamond"/>
+        </w:rPr>
+        <w:t>in ascolto la socket creata di eventuali richieste di connessione.</w:t>
+      </w:r>
+      <w:r>
+        <w:rPr>
+          <w:rFonts w:ascii="Garamond" w:hAnsi="Garamond"/>
+          <w:color w:val="FF0000"/>
+        </w:rPr>
+        <w:t xml:space="preserve"> </w:t>
+      </w:r>
+      <w:r>
+        <w:rPr>
+          <w:rFonts w:ascii="Garamond" w:hAnsi="Garamond"/>
+        </w:rPr>
+        <w:t xml:space="preserve">Viene </w:t>
+      </w:r>
+      <w:r>
+        <w:rPr>
+          <w:rFonts w:ascii="Garamond" w:hAnsi="Garamond"/>
+        </w:rPr>
+        <w:t xml:space="preserve">infine </w:t>
+      </w:r>
+      <w:r>
+        <w:rPr>
+          <w:rFonts w:ascii="Garamond" w:hAnsi="Garamond"/>
+        </w:rPr>
+        <w:t xml:space="preserve">invocata la funzione </w:t>
+      </w:r>
       <w:r>
         <w:rPr>
           <w:rFonts w:ascii="Garamond" w:hAnsi="Garamond"/>
           <w:i/>
           <w:iCs/>
         </w:rPr>
-        <w:t>),</w:t>
-      </w:r>
-      <w:r>
-        <w:rPr>
-          <w:rFonts w:ascii="Garamond" w:hAnsi="Garamond"/>
-        </w:rPr>
-        <w:t xml:space="preserve"> </w:t>
-      </w:r>
-      <w:r>
-        <w:rPr>
-          <w:rFonts w:ascii="Garamond" w:hAnsi="Garamond"/>
-        </w:rPr>
-        <w:t>alle porte</w:t>
-      </w:r>
-      <w:r>
-        <w:rPr>
-          <w:rFonts w:ascii="Garamond" w:hAnsi="Garamond"/>
-        </w:rPr>
-        <w:t xml:space="preserve"> </w:t>
-      </w:r>
-      <w:r>
-        <w:rPr>
-          <w:rFonts w:ascii="Garamond" w:hAnsi="Garamond"/>
-        </w:rPr>
-        <w:t xml:space="preserve">stabilite all’interno di </w:t>
-      </w:r>
-      <w:proofErr w:type="spellStart"/>
-      <w:r>
-        <w:rPr>
-          <w:rFonts w:ascii="Garamond" w:hAnsi="Garamond"/>
-        </w:rPr>
-        <w:t>inetd.conf</w:t>
-      </w:r>
-      <w:proofErr w:type="spellEnd"/>
-      <w:r>
-        <w:rPr>
-          <w:rFonts w:ascii="Garamond" w:hAnsi="Garamond"/>
-        </w:rPr>
-        <w:t xml:space="preserve">. </w:t>
-      </w:r>
-      <w:r>
-        <w:rPr>
-          <w:rFonts w:ascii="Garamond" w:hAnsi="Garamond"/>
-        </w:rPr>
-        <w:t>S</w:t>
-      </w:r>
-      <w:r>
-        <w:rPr>
-          <w:rFonts w:ascii="Garamond" w:hAnsi="Garamond"/>
-        </w:rPr>
-        <w:t xml:space="preserve">e il servizio è TCP, viene invocata la funzione </w:t>
-      </w:r>
-      <w:proofErr w:type="spellStart"/>
-      <w:proofErr w:type="gramStart"/>
-      <w:r>
+        <w:t>select()</w:t>
+      </w:r>
+      <w:r>
+        <w:rPr>
+          <w:rFonts w:ascii="Garamond" w:hAnsi="Garamond"/>
+        </w:rPr>
+        <w:t xml:space="preserve">, </w:t>
+      </w:r>
+      <w:r>
+        <w:rPr>
+          <w:rFonts w:ascii="Garamond" w:hAnsi="Garamond"/>
+        </w:rPr>
+        <w:t xml:space="preserve">che permette di monitorare </w:t>
+      </w:r>
+      <w:r>
+        <w:rPr>
+          <w:rFonts w:ascii="Garamond" w:hAnsi="Garamond"/>
+        </w:rPr>
+        <w:t xml:space="preserve">contemporaneamente </w:t>
+      </w:r>
+      <w:r>
+        <w:rPr>
+          <w:rFonts w:ascii="Garamond" w:hAnsi="Garamond"/>
+        </w:rPr>
+        <w:t xml:space="preserve">più socket in attesa </w:t>
+      </w:r>
+      <w:r>
+        <w:rPr>
+          <w:rFonts w:ascii="Garamond" w:hAnsi="Garamond"/>
+        </w:rPr>
+        <w:t xml:space="preserve">che queste vengano </w:t>
+      </w:r>
+      <w:r>
+        <w:rPr>
+          <w:rFonts w:ascii="Garamond" w:hAnsi="Garamond"/>
+        </w:rPr>
+        <w:t xml:space="preserve">contattate da </w:t>
+      </w:r>
+      <w:r>
+        <w:rPr>
+          <w:rFonts w:ascii="Garamond" w:hAnsi="Garamond"/>
+        </w:rPr>
+        <w:t xml:space="preserve">un </w:t>
+      </w:r>
+      <w:r>
+        <w:rPr>
+          <w:rFonts w:ascii="Garamond" w:hAnsi="Garamond"/>
+        </w:rPr>
+        <w:t>client.</w:t>
+      </w:r>
+    </w:p>
+    <w:p>
+      <w:pPr>
+        <w:spacing w:after="0" w:line="240" w:lineRule="auto"/>
         <w:rPr>
           <w:rFonts w:ascii="Garamond" w:hAnsi="Garamond"/>
           <w:i/>
           <w:iCs/>
         </w:rPr>
-        <w:t>listen</w:t>
-      </w:r>
-      <w:proofErr w:type="spellEnd"/>
+      </w:pPr>
+      <w:r>
+        <w:rPr>
+          <w:rFonts w:ascii="Garamond" w:hAnsi="Garamond"/>
+        </w:rPr>
+        <w:t>G</w:t>
+      </w:r>
+      <w:r>
+        <w:rPr>
+          <w:rFonts w:ascii="Garamond" w:hAnsi="Garamond"/>
+        </w:rPr>
+        <w:t xml:space="preserve">iunta una nuova richiesta, se la connessione è TCP viene invocata la </w:t>
+      </w:r>
       <w:r>
         <w:rPr>
           <w:rFonts w:ascii="Garamond" w:hAnsi="Garamond"/>
           <w:i/>
           <w:iCs/>
         </w:rPr>
-        <w:t>(</w:t>
-      </w:r>
-      <w:proofErr w:type="gramEnd"/>
+        <w:t>accept()</w:t>
+      </w:r>
+      <w:r>
+        <w:rPr>
+          <w:rFonts w:ascii="Garamond" w:hAnsi="Garamond"/>
+        </w:rPr>
+        <w:t xml:space="preserve"> che apre una socket di connessione con il client richieden</w:t>
+      </w:r>
+      <w:r>
+        <w:rPr>
+          <w:rFonts w:ascii="Garamond" w:hAnsi="Garamond"/>
+        </w:rPr>
+        <w:t>te. V</w:t>
+      </w:r>
+      <w:r>
+        <w:rPr>
+          <w:rFonts w:ascii="Garamond" w:hAnsi="Garamond"/>
+        </w:rPr>
+        <w:t xml:space="preserve">iene effettuata una </w:t>
+      </w:r>
       <w:r>
         <w:rPr>
           <w:rFonts w:ascii="Garamond" w:hAnsi="Garamond"/>
           <w:i/>
           <w:iCs/>
         </w:rPr>
-        <w:t>)</w:t>
-      </w:r>
-      <w:r>
-        <w:rPr>
-          <w:rFonts w:ascii="Garamond" w:hAnsi="Garamond"/>
-        </w:rPr>
-        <w:t xml:space="preserve">, </w:t>
-      </w:r>
-      <w:r>
-        <w:rPr>
-          <w:rFonts w:ascii="Garamond" w:hAnsi="Garamond"/>
-        </w:rPr>
-        <w:t xml:space="preserve">che </w:t>
-      </w:r>
-      <w:r>
-        <w:rPr>
-          <w:rFonts w:ascii="Garamond" w:hAnsi="Garamond"/>
-        </w:rPr>
-        <w:t xml:space="preserve">pone </w:t>
-      </w:r>
-      <w:r>
-        <w:rPr>
-          <w:rFonts w:ascii="Garamond" w:hAnsi="Garamond"/>
-        </w:rPr>
-        <w:t xml:space="preserve">in ascolto la </w:t>
-      </w:r>
-      <w:proofErr w:type="spellStart"/>
-      <w:r>
-        <w:rPr>
-          <w:rFonts w:ascii="Garamond" w:hAnsi="Garamond"/>
-        </w:rPr>
-        <w:t>socket</w:t>
-      </w:r>
-      <w:proofErr w:type="spellEnd"/>
-      <w:r>
-        <w:rPr>
-          <w:rFonts w:ascii="Garamond" w:hAnsi="Garamond"/>
-        </w:rPr>
-        <w:t xml:space="preserve"> creata di eventuali richieste di connessione.</w:t>
-      </w:r>
-      <w:r>
-        <w:rPr>
-          <w:rFonts w:ascii="Garamond" w:hAnsi="Garamond"/>
-          <w:color w:val="FF0000"/>
-        </w:rPr>
-        <w:t xml:space="preserve"> </w:t>
-      </w:r>
-      <w:r>
-        <w:rPr>
-          <w:rFonts w:ascii="Garamond" w:hAnsi="Garamond"/>
-        </w:rPr>
-        <w:t xml:space="preserve">Viene </w:t>
-      </w:r>
-      <w:r>
-        <w:rPr>
-          <w:rFonts w:ascii="Garamond" w:hAnsi="Garamond"/>
-        </w:rPr>
-        <w:t xml:space="preserve">infine </w:t>
-      </w:r>
-      <w:r>
-        <w:rPr>
-          <w:rFonts w:ascii="Garamond" w:hAnsi="Garamond"/>
-        </w:rPr>
-        <w:t xml:space="preserve">invocata la funzione </w:t>
-      </w:r>
-      <w:proofErr w:type="gramStart"/>
+        <w:t>fork()</w:t>
+      </w:r>
+      <w:r>
+        <w:rPr>
+          <w:rFonts w:ascii="Garamond" w:hAnsi="Garamond"/>
+        </w:rPr>
+        <w:t xml:space="preserve">, cioè viene copiata l’immagine del processo del superserver in un nuovo processo, chiamato processo figlio, che viene poi opportunamente sostituito con l’eseguibile del server richiesto per il servizio, attraverso la funzione </w:t>
+      </w:r>
       <w:r>
         <w:rPr>
           <w:rFonts w:ascii="Garamond" w:hAnsi="Garamond"/>
           <w:i/>
           <w:iCs/>
         </w:rPr>
-        <w:t>select(</w:t>
-      </w:r>
-      <w:proofErr w:type="gramEnd"/>
+        <w:t>execle()</w:t>
+      </w:r>
+      <w:r>
+        <w:rPr>
+          <w:rFonts w:ascii="Garamond" w:hAnsi="Garamond"/>
+        </w:rPr>
+        <w:t xml:space="preserve">. Il processo padre, nonché il superserver, torna in ascolto di nuove richieste </w:t>
+      </w:r>
+      <w:r>
+        <w:rPr>
+          <w:rFonts w:ascii="Garamond" w:hAnsi="Garamond"/>
+        </w:rPr>
+        <w:t xml:space="preserve">tramite una nuova chiamata alla funzione </w:t>
+      </w:r>
       <w:r>
         <w:rPr>
           <w:rFonts w:ascii="Garamond" w:hAnsi="Garamond"/>
           <w:i/>
           <w:iCs/>
         </w:rPr>
-        <w:t>)</w:t>
-      </w:r>
-      <w:r>
-        <w:rPr>
-          <w:rFonts w:ascii="Garamond" w:hAnsi="Garamond"/>
-        </w:rPr>
-        <w:t xml:space="preserve">, </w:t>
-      </w:r>
-      <w:r>
-        <w:rPr>
-          <w:rFonts w:ascii="Garamond" w:hAnsi="Garamond"/>
-        </w:rPr>
-        <w:t xml:space="preserve">che permette di monitorare </w:t>
-      </w:r>
-      <w:r>
-        <w:rPr>
-          <w:rFonts w:ascii="Garamond" w:hAnsi="Garamond"/>
-        </w:rPr>
-        <w:t xml:space="preserve">contemporaneamente </w:t>
-      </w:r>
-      <w:r>
-        <w:rPr>
-          <w:rFonts w:ascii="Garamond" w:hAnsi="Garamond"/>
-        </w:rPr>
-        <w:t xml:space="preserve">più </w:t>
-      </w:r>
-      <w:proofErr w:type="spellStart"/>
-      <w:r>
-        <w:rPr>
-          <w:rFonts w:ascii="Garamond" w:hAnsi="Garamond"/>
-        </w:rPr>
-        <w:t>socket</w:t>
-      </w:r>
-      <w:proofErr w:type="spellEnd"/>
-      <w:r>
-        <w:rPr>
-          <w:rFonts w:ascii="Garamond" w:hAnsi="Garamond"/>
-        </w:rPr>
-        <w:t xml:space="preserve"> in attesa </w:t>
-      </w:r>
-      <w:r>
-        <w:rPr>
-          <w:rFonts w:ascii="Garamond" w:hAnsi="Garamond"/>
-        </w:rPr>
-        <w:t xml:space="preserve">che queste vengano </w:t>
-      </w:r>
-      <w:r>
-        <w:rPr>
-          <w:rFonts w:ascii="Garamond" w:hAnsi="Garamond"/>
-        </w:rPr>
-        <w:t xml:space="preserve">contattate da </w:t>
-      </w:r>
-      <w:r>
-        <w:rPr>
-          <w:rFonts w:ascii="Garamond" w:hAnsi="Garamond"/>
-        </w:rPr>
-        <w:t xml:space="preserve">un </w:t>
-      </w:r>
-      <w:r>
-        <w:rPr>
-          <w:rFonts w:ascii="Garamond" w:hAnsi="Garamond"/>
-        </w:rPr>
-        <w:t>client.</w:t>
-      </w:r>
-    </w:p>
-    <w:p>
-      <w:pPr>
-        <w:spacing w:after="0" w:line="240" w:lineRule="auto"/>
+        <w:t>select()</w:t>
+      </w:r>
+      <w:r>
         <w:rPr>
           <w:rFonts w:ascii="Garamond" w:hAnsi="Garamond"/>
           <w:i/>
           <w:iCs/>
         </w:rPr>
-      </w:pPr>
-      <w:r>
-        <w:rPr>
-          <w:rFonts w:ascii="Garamond" w:hAnsi="Garamond"/>
-        </w:rPr>
-        <w:t>G</w:t>
-      </w:r>
-      <w:r>
-        <w:rPr>
-          <w:rFonts w:ascii="Garamond" w:hAnsi="Garamond"/>
-        </w:rPr>
-        <w:t xml:space="preserve">iunta una nuova richiesta, se la connessione è TCP viene invocata la </w:t>
-      </w:r>
-      <w:proofErr w:type="spellStart"/>
-      <w:proofErr w:type="gramStart"/>
+        <w:t>.</w:t>
+      </w:r>
       <w:r>
         <w:rPr>
           <w:rFonts w:ascii="Garamond" w:hAnsi="Garamond"/>
           <w:i/>
           <w:iCs/>
         </w:rPr>
-        <w:t>accept</w:t>
-      </w:r>
-      <w:proofErr w:type="spellEnd"/>
-      <w:r>
-        <w:rPr>
-          <w:rFonts w:ascii="Garamond" w:hAnsi="Garamond"/>
-          <w:i/>
-          <w:iCs/>
-        </w:rPr>
-        <w:t>(</w:t>
-      </w:r>
-      <w:proofErr w:type="gramEnd"/>
-      <w:r>
-        <w:rPr>
-          <w:rFonts w:ascii="Garamond" w:hAnsi="Garamond"/>
-          <w:i/>
-          <w:iCs/>
-        </w:rPr>
-        <w:t>)</w:t>
-      </w:r>
-      <w:r>
-        <w:rPr>
-          <w:rFonts w:ascii="Garamond" w:hAnsi="Garamond"/>
-        </w:rPr>
-        <w:t xml:space="preserve"> che apre una </w:t>
-      </w:r>
-      <w:proofErr w:type="spellStart"/>
-      <w:r>
-        <w:rPr>
-          <w:rFonts w:ascii="Garamond" w:hAnsi="Garamond"/>
-        </w:rPr>
-        <w:t>socket</w:t>
-      </w:r>
-      <w:proofErr w:type="spellEnd"/>
-      <w:r>
-        <w:rPr>
-          <w:rFonts w:ascii="Garamond" w:hAnsi="Garamond"/>
-        </w:rPr>
-        <w:t xml:space="preserve"> di connessione con il client richieden</w:t>
-      </w:r>
-      <w:r>
-        <w:rPr>
-          <w:rFonts w:ascii="Garamond" w:hAnsi="Garamond"/>
-        </w:rPr>
-        <w:t>te. V</w:t>
-      </w:r>
-      <w:r>
-        <w:rPr>
-          <w:rFonts w:ascii="Garamond" w:hAnsi="Garamond"/>
-        </w:rPr>
-        <w:t xml:space="preserve">iene effettuata una </w:t>
-      </w:r>
-      <w:proofErr w:type="spellStart"/>
-      <w:proofErr w:type="gramStart"/>
-      <w:r>
-        <w:rPr>
-          <w:rFonts w:ascii="Garamond" w:hAnsi="Garamond"/>
-          <w:i/>
-          <w:iCs/>
-        </w:rPr>
-        <w:t>fork</w:t>
-      </w:r>
-      <w:proofErr w:type="spellEnd"/>
-      <w:r>
-        <w:rPr>
-          <w:rFonts w:ascii="Garamond" w:hAnsi="Garamond"/>
-          <w:i/>
-          <w:iCs/>
-        </w:rPr>
-        <w:t>(</w:t>
-      </w:r>
-      <w:proofErr w:type="gramEnd"/>
-      <w:r>
-        <w:rPr>
-          <w:rFonts w:ascii="Garamond" w:hAnsi="Garamond"/>
-          <w:i/>
-          <w:iCs/>
-        </w:rPr>
-        <w:t>)</w:t>
-      </w:r>
-      <w:r>
-        <w:rPr>
-          <w:rFonts w:ascii="Garamond" w:hAnsi="Garamond"/>
-        </w:rPr>
-        <w:t xml:space="preserve">, cioè viene copiata l’immagine del processo del superserver in un nuovo processo, chiamato processo figlio, che viene poi opportunamente sostituito con l’eseguibile del server richiesto per il servizio, attraverso la funzione </w:t>
-      </w:r>
-      <w:proofErr w:type="spellStart"/>
-      <w:r>
-        <w:rPr>
-          <w:rFonts w:ascii="Garamond" w:hAnsi="Garamond"/>
-          <w:i/>
-          <w:iCs/>
-        </w:rPr>
-        <w:t>execle</w:t>
-      </w:r>
-      <w:proofErr w:type="spellEnd"/>
-      <w:r>
-        <w:rPr>
-          <w:rFonts w:ascii="Garamond" w:hAnsi="Garamond"/>
-          <w:i/>
-          <w:iCs/>
-        </w:rPr>
-        <w:t>()</w:t>
-      </w:r>
-      <w:r>
-        <w:rPr>
-          <w:rFonts w:ascii="Garamond" w:hAnsi="Garamond"/>
-        </w:rPr>
-        <w:t xml:space="preserve">. Il processo padre, nonché il superserver, torna in ascolto di nuove richieste </w:t>
-      </w:r>
-      <w:r>
-        <w:rPr>
-          <w:rFonts w:ascii="Garamond" w:hAnsi="Garamond"/>
-        </w:rPr>
-        <w:t xml:space="preserve">tramite una nuova chiamata alla funzione </w:t>
-      </w:r>
-      <w:proofErr w:type="gramStart"/>
-      <w:r>
-        <w:rPr>
-          <w:rFonts w:ascii="Garamond" w:hAnsi="Garamond"/>
-          <w:i/>
-          <w:iCs/>
-        </w:rPr>
-        <w:t>select(</w:t>
-      </w:r>
-      <w:proofErr w:type="gramEnd"/>
-      <w:r>
-        <w:rPr>
-          <w:rFonts w:ascii="Garamond" w:hAnsi="Garamond"/>
-          <w:i/>
-          <w:iCs/>
-        </w:rPr>
-        <w:t>)</w:t>
-      </w:r>
-      <w:r>
-        <w:rPr>
-          <w:rFonts w:ascii="Garamond" w:hAnsi="Garamond"/>
-          <w:i/>
-          <w:iCs/>
-        </w:rPr>
-        <w:t>.</w:t>
-      </w:r>
-      <w:r>
-        <w:rPr>
-          <w:rFonts w:ascii="Garamond" w:hAnsi="Garamond"/>
-          <w:i/>
-          <w:iCs/>
-        </w:rPr>
         <w:t xml:space="preserve"> </w:t>
       </w:r>
-      <w:bookmarkStart w:id="1" w:name="_GoBack"/>
-      <w:r>
-        <w:rPr>
-          <w:rFonts w:ascii="Garamond" w:hAnsi="Garamond"/>
-          <w:color w:val="FF0000"/>
-        </w:rPr>
-        <w:t xml:space="preserve">Non viene qui mostrata la gestione delle </w:t>
-      </w:r>
-      <w:proofErr w:type="spellStart"/>
-      <w:r>
-        <w:rPr>
-          <w:rFonts w:ascii="Garamond" w:hAnsi="Garamond"/>
-          <w:color w:val="FF0000"/>
-        </w:rPr>
-        <w:t>signal</w:t>
-      </w:r>
-      <w:proofErr w:type="spellEnd"/>
-      <w:r>
-        <w:rPr>
-          <w:rFonts w:ascii="Garamond" w:hAnsi="Garamond"/>
-          <w:color w:val="FF0000"/>
-        </w:rPr>
-        <w:t>.</w:t>
-      </w:r>
-      <w:bookmarkEnd w:id="1"/>
+      <w:r>
+        <w:rPr>
+          <w:rFonts w:ascii="Garamond" w:hAnsi="Garamond"/>
+        </w:rPr>
+        <w:t>Non viene qui mostrata la gestione delle signal.</w:t>
+      </w:r>
     </w:p>
     <w:p>
       <w:pPr>
@@ -1241,7 +1028,6 @@
         </w:rPr>
         <w:t xml:space="preserve">Il superserver, per prima cosa, effettua una lettura del file di configurazione </w:t>
       </w:r>
-      <w:proofErr w:type="spellStart"/>
       <w:r>
         <w:rPr>
           <w:rFonts w:ascii="Garamond" w:hAnsi="Garamond"/>
@@ -1250,7 +1036,6 @@
         </w:rPr>
         <w:t>inetd.conf</w:t>
       </w:r>
-      <w:proofErr w:type="spellEnd"/>
       <w:r>
         <w:rPr>
           <w:rFonts w:ascii="Garamond" w:hAnsi="Garamond"/>
@@ -1359,7 +1144,6 @@
         </w:rPr>
         <w:t xml:space="preserve">, </w:t>
       </w:r>
-      <w:proofErr w:type="spellStart"/>
       <w:r>
         <w:rPr>
           <w:rFonts w:ascii="Garamond" w:hAnsi="Garamond"/>
@@ -1367,14 +1151,12 @@
         </w:rPr>
         <w:t>wait</w:t>
       </w:r>
-      <w:proofErr w:type="spellEnd"/>
       <w:r>
         <w:rPr>
           <w:rFonts w:ascii="Garamond" w:hAnsi="Garamond"/>
         </w:rPr>
         <w:t xml:space="preserve"> o </w:t>
       </w:r>
-      <w:proofErr w:type="spellStart"/>
       <w:r>
         <w:rPr>
           <w:rFonts w:ascii="Garamond" w:hAnsi="Garamond"/>
@@ -1382,7 +1164,6 @@
         </w:rPr>
         <w:t>nowait</w:t>
       </w:r>
-      <w:proofErr w:type="spellEnd"/>
     </w:p>
     <w:p>
       <w:pPr>
@@ -1521,62 +1302,32 @@
           <w:rFonts w:ascii="Garamond" w:hAnsi="Garamond"/>
         </w:rPr>
       </w:pPr>
-      <w:proofErr w:type="spellStart"/>
       <w:r>
         <w:rPr>
           <w:rFonts w:ascii="Garamond" w:hAnsi="Garamond"/>
           <w:i/>
           <w:iCs/>
         </w:rPr>
-        <w:t>Socket</w:t>
-      </w:r>
-      <w:proofErr w:type="spellEnd"/>
-      <w:r>
-        <w:rPr>
-          <w:rFonts w:ascii="Garamond" w:hAnsi="Garamond"/>
-          <w:i/>
-          <w:iCs/>
-        </w:rPr>
-        <w:t xml:space="preserve"> File </w:t>
-      </w:r>
-      <w:proofErr w:type="spellStart"/>
-      <w:r>
-        <w:rPr>
-          <w:rFonts w:ascii="Garamond" w:hAnsi="Garamond"/>
-          <w:i/>
-          <w:iCs/>
-        </w:rPr>
-        <w:t>Descriptor</w:t>
-      </w:r>
-      <w:proofErr w:type="spellEnd"/>
+        <w:t>Socket File Descriptor</w:t>
+      </w:r>
       <w:r>
         <w:rPr>
           <w:rFonts w:ascii="Garamond" w:hAnsi="Garamond"/>
         </w:rPr>
         <w:t xml:space="preserve">, </w:t>
       </w:r>
-      <w:proofErr w:type="spellStart"/>
       <w:r>
         <w:rPr>
           <w:rFonts w:ascii="Garamond" w:hAnsi="Garamond"/>
         </w:rPr>
         <w:t>socket</w:t>
       </w:r>
-      <w:proofErr w:type="spellEnd"/>
-      <w:r>
-        <w:rPr>
-          <w:rFonts w:ascii="Garamond" w:hAnsi="Garamond"/>
-        </w:rPr>
-        <w:t xml:space="preserve"> file </w:t>
-      </w:r>
-      <w:proofErr w:type="spellStart"/>
-      <w:r>
-        <w:rPr>
-          <w:rFonts w:ascii="Garamond" w:hAnsi="Garamond"/>
-        </w:rPr>
-        <w:t>descriptor</w:t>
-      </w:r>
-      <w:proofErr w:type="spellEnd"/>
+      <w:r>
+        <w:rPr>
+          <w:rFonts w:ascii="Garamond" w:hAnsi="Garamond"/>
+        </w:rPr>
+        <w:t xml:space="preserve"> file descriptor</w:t>
+      </w:r>
       <w:r>
         <w:rPr>
           <w:rFonts w:ascii="Garamond" w:hAnsi="Garamond"/>
@@ -1597,74 +1348,52 @@
           <w:rFonts w:ascii="Garamond" w:hAnsi="Garamond"/>
         </w:rPr>
       </w:pPr>
-      <w:proofErr w:type="spellStart"/>
       <w:r>
         <w:rPr>
           <w:rFonts w:ascii="Garamond" w:hAnsi="Garamond"/>
           <w:i/>
           <w:iCs/>
         </w:rPr>
-        <w:t>Process</w:t>
-      </w:r>
-      <w:proofErr w:type="spellEnd"/>
+        <w:t>Process Identifier</w:t>
+      </w:r>
+      <w:r>
+        <w:rPr>
+          <w:rFonts w:ascii="Garamond" w:hAnsi="Garamond"/>
+        </w:rPr>
+        <w:t xml:space="preserve">, codice univoco </w:t>
+      </w:r>
+      <w:r>
+        <w:rPr>
+          <w:rFonts w:ascii="Garamond" w:hAnsi="Garamond"/>
+        </w:rPr>
+        <w:t>del processo figlio creat</w:t>
+      </w:r>
+      <w:r>
+        <w:rPr>
+          <w:rFonts w:ascii="Garamond" w:hAnsi="Garamond"/>
+        </w:rPr>
+        <w:t>o per soddisfare una richiesta del</w:t>
+      </w:r>
+      <w:r>
+        <w:rPr>
+          <w:rFonts w:ascii="Garamond" w:hAnsi="Garamond"/>
+        </w:rPr>
+        <w:t xml:space="preserve"> servizio</w:t>
+      </w:r>
+      <w:r>
+        <w:rPr>
+          <w:rFonts w:ascii="Garamond" w:hAnsi="Garamond"/>
+        </w:rPr>
+        <w:t xml:space="preserve">. Questo parametro serve per gestire i servizi di tipo </w:t>
+      </w:r>
       <w:r>
         <w:rPr>
           <w:rFonts w:ascii="Garamond" w:hAnsi="Garamond"/>
           <w:i/>
           <w:iCs/>
         </w:rPr>
-        <w:t xml:space="preserve"> </w:t>
-      </w:r>
-      <w:proofErr w:type="spellStart"/>
-      <w:r>
-        <w:rPr>
-          <w:rFonts w:ascii="Garamond" w:hAnsi="Garamond"/>
-          <w:i/>
-          <w:iCs/>
-        </w:rPr>
-        <w:t>Identifier</w:t>
-      </w:r>
-      <w:proofErr w:type="spellEnd"/>
-      <w:r>
-        <w:rPr>
-          <w:rFonts w:ascii="Garamond" w:hAnsi="Garamond"/>
-        </w:rPr>
-        <w:t xml:space="preserve">, codice univoco </w:t>
-      </w:r>
-      <w:r>
-        <w:rPr>
-          <w:rFonts w:ascii="Garamond" w:hAnsi="Garamond"/>
-        </w:rPr>
-        <w:t>del processo figlio creat</w:t>
-      </w:r>
-      <w:r>
-        <w:rPr>
-          <w:rFonts w:ascii="Garamond" w:hAnsi="Garamond"/>
-        </w:rPr>
-        <w:t>o per soddisfare una richiesta del</w:t>
-      </w:r>
-      <w:r>
-        <w:rPr>
-          <w:rFonts w:ascii="Garamond" w:hAnsi="Garamond"/>
-        </w:rPr>
-        <w:t xml:space="preserve"> servizio</w:t>
-      </w:r>
-      <w:r>
-        <w:rPr>
-          <w:rFonts w:ascii="Garamond" w:hAnsi="Garamond"/>
-        </w:rPr>
-        <w:t xml:space="preserve">. Questo parametro serve per gestire i servizi di tipo </w:t>
-      </w:r>
-      <w:proofErr w:type="spellStart"/>
-      <w:r>
-        <w:rPr>
-          <w:rFonts w:ascii="Garamond" w:hAnsi="Garamond"/>
-          <w:i/>
-          <w:iCs/>
-        </w:rPr>
         <w:t>wait</w:t>
       </w:r>
-      <w:proofErr w:type="spellEnd"/>
       <w:r>
         <w:rPr>
           <w:rFonts w:ascii="Garamond" w:hAnsi="Garamond"/>
@@ -1685,19 +1414,11 @@
         </w:rPr>
         <w:t xml:space="preserve">A questo punto il superserver procede alla creazione delle </w:t>
       </w:r>
-      <w:proofErr w:type="spellStart"/>
-      <w:r>
-        <w:rPr>
-          <w:rFonts w:ascii="Garamond" w:hAnsi="Garamond"/>
-        </w:rPr>
-        <w:t>socket</w:t>
-      </w:r>
-      <w:proofErr w:type="spellEnd"/>
-      <w:r>
-        <w:rPr>
-          <w:rFonts w:ascii="Garamond" w:hAnsi="Garamond"/>
-        </w:rPr>
-        <w:t xml:space="preserve"> di benvenuto </w:t>
+      <w:r>
+        <w:rPr>
+          <w:rFonts w:ascii="Garamond" w:hAnsi="Garamond"/>
+        </w:rPr>
+        <w:t xml:space="preserve">socket di benvenuto </w:t>
       </w:r>
       <w:r>
         <w:rPr>
@@ -1742,8 +1463,6 @@
         </w:rPr>
         <w:t xml:space="preserve">Viene invocata la funzione </w:t>
       </w:r>
-      <w:proofErr w:type="spellStart"/>
-      <w:proofErr w:type="gramStart"/>
       <w:r>
         <w:rPr>
           <w:rFonts w:ascii="Garamond" w:hAnsi="Garamond"/>
@@ -1752,29 +1471,7 @@
           <w:i/>
           <w:iCs/>
         </w:rPr>
-        <w:t>socket</w:t>
-      </w:r>
-      <w:proofErr w:type="spellEnd"/>
-      <w:r>
-        <w:rPr>
-          <w:rFonts w:ascii="Garamond" w:hAnsi="Garamond"/>
-          <w:b/>
-          <w:bCs/>
-          <w:i/>
-          <w:iCs/>
-        </w:rPr>
-        <w:t>(</w:t>
-      </w:r>
-      <w:proofErr w:type="gramEnd"/>
-      <w:r>
-        <w:rPr>
-          <w:rFonts w:ascii="Garamond" w:hAnsi="Garamond"/>
-          <w:b/>
-          <w:bCs/>
-          <w:i/>
-          <w:iCs/>
-        </w:rPr>
-        <w:t>)</w:t>
+        <w:t>socket()</w:t>
       </w:r>
     </w:p>
     <w:p>
@@ -1793,35 +1490,7 @@
         <w:rPr>
           <w:rFonts w:ascii="Garamond" w:hAnsi="Garamond"/>
         </w:rPr>
-        <w:t xml:space="preserve">Se la </w:t>
-      </w:r>
-      <w:proofErr w:type="spellStart"/>
-      <w:r>
-        <w:rPr>
-          <w:rFonts w:ascii="Garamond" w:hAnsi="Garamond"/>
-        </w:rPr>
-        <w:t>socket</w:t>
-      </w:r>
-      <w:proofErr w:type="spellEnd"/>
-      <w:r>
-        <w:rPr>
-          <w:rFonts w:ascii="Garamond" w:hAnsi="Garamond"/>
-        </w:rPr>
-        <w:t xml:space="preserve"> è richiesta di tipo TCP, la funzione conterrà i parametri: AF_INET (Famiglia di indirizzi IPv4), SOCK_STREAM (</w:t>
-      </w:r>
-      <w:proofErr w:type="spellStart"/>
-      <w:r>
-        <w:rPr>
-          <w:rFonts w:ascii="Garamond" w:hAnsi="Garamond"/>
-        </w:rPr>
-        <w:t>Socket</w:t>
-      </w:r>
-      <w:proofErr w:type="spellEnd"/>
-      <w:r>
-        <w:rPr>
-          <w:rFonts w:ascii="Garamond" w:hAnsi="Garamond"/>
-        </w:rPr>
-        <w:t xml:space="preserve"> con connessione), IPPROTO_TCP (Protocollo TCP).</w:t>
+        <w:t>Se la socket è richiesta di tipo TCP, la funzione conterrà i parametri: AF_INET (Famiglia di indirizzi IPv4), SOCK_STREAM (Socket con connessione), IPPROTO_TCP (Protocollo TCP).</w:t>
       </w:r>
     </w:p>
     <w:p>
@@ -1842,35 +1511,7 @@
         <w:rPr>
           <w:rFonts w:ascii="Garamond" w:hAnsi="Garamond"/>
         </w:rPr>
-        <w:t xml:space="preserve">Se la </w:t>
-      </w:r>
-      <w:proofErr w:type="spellStart"/>
-      <w:r>
-        <w:rPr>
-          <w:rFonts w:ascii="Garamond" w:hAnsi="Garamond"/>
-        </w:rPr>
-        <w:t>socket</w:t>
-      </w:r>
-      <w:proofErr w:type="spellEnd"/>
-      <w:r>
-        <w:rPr>
-          <w:rFonts w:ascii="Garamond" w:hAnsi="Garamond"/>
-        </w:rPr>
-        <w:t xml:space="preserve"> è richiesta di tipo UDP, la funzione conterrà i parametri: AF_INET (Famiglia di indirizzi IPv4), SOCK_DGRAM (</w:t>
-      </w:r>
-      <w:proofErr w:type="spellStart"/>
-      <w:r>
-        <w:rPr>
-          <w:rFonts w:ascii="Garamond" w:hAnsi="Garamond"/>
-        </w:rPr>
-        <w:t>Socket</w:t>
-      </w:r>
-      <w:proofErr w:type="spellEnd"/>
-      <w:r>
-        <w:rPr>
-          <w:rFonts w:ascii="Garamond" w:hAnsi="Garamond"/>
-        </w:rPr>
-        <w:t xml:space="preserve"> senza connessione), IPPROTO_UDP (Protocollo UDP)</w:t>
+        <w:t>Se la socket è richiesta di tipo UDP, la funzione conterrà i parametri: AF_INET (Famiglia di indirizzi IPv4), SOCK_DGRAM (Socket senza connessione), IPPROTO_UDP (Protocollo UDP)</w:t>
       </w:r>
     </w:p>
     <w:p>
@@ -1890,13 +1531,17 @@
       <w:r>
         <w:rPr>
           <w:rFonts w:ascii="Garamond" w:hAnsi="Garamond"/>
+          <w:bCs/>
+        </w:rPr>
+        <w:t>Viene chiamata la funzione</w:t>
+      </w:r>
+      <w:r>
+        <w:rPr>
+          <w:rFonts w:ascii="Garamond" w:hAnsi="Garamond"/>
           <w:b/>
-          <w:color w:val="7030A0"/>
-        </w:rPr>
-        <w:t xml:space="preserve">Viene chiamata la funzione </w:t>
-      </w:r>
-      <w:proofErr w:type="spellStart"/>
-      <w:proofErr w:type="gramStart"/>
+        </w:rPr>
+        <w:t xml:space="preserve"> </w:t>
+      </w:r>
       <w:r>
         <w:rPr>
           <w:rFonts w:ascii="Garamond" w:hAnsi="Garamond"/>
@@ -1904,33 +1549,8 @@
           <w:bCs/>
           <w:i/>
           <w:iCs/>
-          <w:color w:val="7030A0"/>
-        </w:rPr>
-        <w:t>bind</w:t>
-      </w:r>
-      <w:proofErr w:type="spellEnd"/>
-      <w:r>
-        <w:rPr>
-          <w:rFonts w:ascii="Garamond" w:hAnsi="Garamond"/>
-          <w:b/>
-          <w:bCs/>
-          <w:i/>
-          <w:iCs/>
-          <w:color w:val="7030A0"/>
-        </w:rPr>
-        <w:t>(</w:t>
-      </w:r>
-      <w:proofErr w:type="gramEnd"/>
-      <w:r>
-        <w:rPr>
-          <w:rFonts w:ascii="Garamond" w:hAnsi="Garamond"/>
-          <w:b/>
-          <w:bCs/>
-          <w:i/>
-          <w:iCs/>
-          <w:color w:val="7030A0"/>
-        </w:rPr>
-        <w:t>)</w:t>
+        </w:rPr>
+        <w:t>bind()</w:t>
       </w:r>
     </w:p>
     <w:p>
@@ -1950,24 +1570,8 @@
         <w:rPr>
           <w:rFonts w:ascii="Garamond" w:hAnsi="Garamond"/>
         </w:rPr>
-        <w:t xml:space="preserve">Se la </w:t>
-      </w:r>
-      <w:proofErr w:type="spellStart"/>
-      <w:r>
-        <w:rPr>
-          <w:rFonts w:ascii="Garamond" w:hAnsi="Garamond"/>
-        </w:rPr>
-        <w:t>socket</w:t>
-      </w:r>
-      <w:proofErr w:type="spellEnd"/>
-      <w:r>
-        <w:rPr>
-          <w:rFonts w:ascii="Garamond" w:hAnsi="Garamond"/>
-        </w:rPr>
-        <w:t xml:space="preserve"> generata è di tipo TCP viene invocata la funzione </w:t>
-      </w:r>
-      <w:proofErr w:type="spellStart"/>
-      <w:proofErr w:type="gramStart"/>
+        <w:t xml:space="preserve">Se la socket generata è di tipo TCP viene invocata la funzione </w:t>
+      </w:r>
       <w:r>
         <w:rPr>
           <w:rFonts w:ascii="Garamond" w:hAnsi="Garamond"/>
@@ -1976,9 +1580,58 @@
           <w:i/>
           <w:iCs/>
         </w:rPr>
-        <w:t>listen</w:t>
-      </w:r>
-      <w:proofErr w:type="spellEnd"/>
+        <w:t>listen()</w:t>
+      </w:r>
+      <w:r>
+        <w:rPr>
+          <w:rFonts w:ascii="Garamond" w:hAnsi="Garamond"/>
+        </w:rPr>
+        <w:t xml:space="preserve">, che </w:t>
+      </w:r>
+      <w:r>
+        <w:rPr>
+          <w:rFonts w:ascii="Garamond" w:hAnsi="Garamond"/>
+        </w:rPr>
+        <w:t xml:space="preserve">consente di porre una </w:t>
+      </w:r>
+      <w:r>
+        <w:rPr>
+          <w:rFonts w:ascii="Garamond" w:hAnsi="Garamond"/>
+        </w:rPr>
+        <w:t xml:space="preserve">socket in ascolto di </w:t>
+      </w:r>
+      <w:r>
+        <w:rPr>
+          <w:rFonts w:ascii="Garamond" w:hAnsi="Garamond"/>
+        </w:rPr>
+        <w:t xml:space="preserve">richieste di connessione. </w:t>
+      </w:r>
+    </w:p>
+    <w:p>
+      <w:pPr>
+        <w:spacing w:after="120" w:line="240" w:lineRule="auto"/>
+        <w:rPr>
+          <w:rFonts w:ascii="Garamond" w:hAnsi="Garamond"/>
+        </w:rPr>
+      </w:pPr>
+      <w:r>
+        <w:rPr>
+          <w:rFonts w:ascii="Garamond" w:hAnsi="Garamond"/>
+        </w:rPr>
+        <w:t xml:space="preserve">Per gestire </w:t>
+      </w:r>
+      <w:r>
+        <w:rPr>
+          <w:rFonts w:ascii="Garamond" w:hAnsi="Garamond"/>
+        </w:rPr>
+        <w:t xml:space="preserve">la terminazione </w:t>
+      </w:r>
+      <w:r>
+        <w:rPr>
+          <w:rFonts w:ascii="Garamond" w:hAnsi="Garamond"/>
+        </w:rPr>
+        <w:t xml:space="preserve">dei processi figli del superserver, viene impostata la procedura </w:t>
+      </w:r>
       <w:r>
         <w:rPr>
           <w:rFonts w:ascii="Garamond" w:hAnsi="Garamond"/>
@@ -1987,9 +1640,14 @@
           <w:i/>
           <w:iCs/>
         </w:rPr>
-        <w:t>(</w:t>
-      </w:r>
-      <w:proofErr w:type="gramEnd"/>
+        <w:t>handle_signal()</w:t>
+      </w:r>
+      <w:r>
+        <w:rPr>
+          <w:rFonts w:ascii="Garamond" w:hAnsi="Garamond"/>
+        </w:rPr>
+        <w:t xml:space="preserve"> tramite la funzione </w:t>
+      </w:r>
       <w:r>
         <w:rPr>
           <w:rFonts w:ascii="Garamond" w:hAnsi="Garamond"/>
@@ -1998,39 +1656,13 @@
           <w:i/>
           <w:iCs/>
         </w:rPr>
-        <w:t>)</w:t>
-      </w:r>
-      <w:r>
-        <w:rPr>
-          <w:rFonts w:ascii="Garamond" w:hAnsi="Garamond"/>
-        </w:rPr>
-        <w:t xml:space="preserve">, che </w:t>
-      </w:r>
-      <w:r>
-        <w:rPr>
-          <w:rFonts w:ascii="Garamond" w:hAnsi="Garamond"/>
-        </w:rPr>
-        <w:t xml:space="preserve">consente di porre una </w:t>
-      </w:r>
-      <w:proofErr w:type="spellStart"/>
-      <w:r>
-        <w:rPr>
-          <w:rFonts w:ascii="Garamond" w:hAnsi="Garamond"/>
-        </w:rPr>
-        <w:t>socket</w:t>
-      </w:r>
-      <w:proofErr w:type="spellEnd"/>
-      <w:r>
-        <w:rPr>
-          <w:rFonts w:ascii="Garamond" w:hAnsi="Garamond"/>
-        </w:rPr>
-        <w:t xml:space="preserve"> in ascolto di </w:t>
-      </w:r>
-      <w:r>
-        <w:rPr>
-          <w:rFonts w:ascii="Garamond" w:hAnsi="Garamond"/>
-        </w:rPr>
-        <w:t xml:space="preserve">richieste di connessione. </w:t>
+        <w:t>signal()</w:t>
+      </w:r>
+      <w:r>
+        <w:rPr>
+          <w:rFonts w:ascii="Garamond" w:hAnsi="Garamond"/>
+        </w:rPr>
+        <w:t>.</w:t>
       </w:r>
     </w:p>
     <w:p>
@@ -2044,21 +1676,44 @@
         <w:rPr>
           <w:rFonts w:ascii="Garamond" w:hAnsi="Garamond"/>
         </w:rPr>
-        <w:t xml:space="preserve">Per gestire </w:t>
-      </w:r>
-      <w:r>
-        <w:rPr>
-          <w:rFonts w:ascii="Garamond" w:hAnsi="Garamond"/>
-        </w:rPr>
-        <w:t xml:space="preserve">la terminazione </w:t>
-      </w:r>
-      <w:r>
-        <w:rPr>
-          <w:rFonts w:ascii="Garamond" w:hAnsi="Garamond"/>
-        </w:rPr>
-        <w:t xml:space="preserve">dei processi figli del superserver, viene impostata la procedura </w:t>
-      </w:r>
-      <w:proofErr w:type="spellStart"/>
+        <w:t xml:space="preserve">Il superserver entra in un loop </w:t>
+      </w:r>
+      <w:r>
+        <w:rPr>
+          <w:rFonts w:ascii="Garamond" w:hAnsi="Garamond"/>
+        </w:rPr>
+        <w:t>senza fine all’interno del quale</w:t>
+      </w:r>
+      <w:r>
+        <w:rPr>
+          <w:rFonts w:ascii="Garamond" w:hAnsi="Garamond"/>
+        </w:rPr>
+        <w:t xml:space="preserve"> </w:t>
+      </w:r>
+      <w:r>
+        <w:rPr>
+          <w:rFonts w:ascii="Garamond" w:hAnsi="Garamond"/>
+        </w:rPr>
+        <w:t>si occupa di gestire</w:t>
+      </w:r>
+      <w:r>
+        <w:rPr>
+          <w:rFonts w:ascii="Garamond" w:hAnsi="Garamond"/>
+        </w:rPr>
+        <w:t xml:space="preserve"> le richieste dei client sulle </w:t>
+      </w:r>
+      <w:r>
+        <w:rPr>
+          <w:rFonts w:ascii="Garamond" w:hAnsi="Garamond"/>
+        </w:rPr>
+        <w:t>socket precedentemente create; questa operazione viene gestita</w:t>
+      </w:r>
+      <w:r>
+        <w:rPr>
+          <w:rFonts w:ascii="Garamond" w:hAnsi="Garamond"/>
+        </w:rPr>
+        <w:t xml:space="preserve"> attraverso la funzione </w:t>
+      </w:r>
       <w:r>
         <w:rPr>
           <w:rFonts w:ascii="Garamond" w:hAnsi="Garamond"/>
@@ -2067,9 +1722,74 @@
           <w:i/>
           <w:iCs/>
         </w:rPr>
-        <w:t>handle_</w:t>
-      </w:r>
-      <w:proofErr w:type="gramStart"/>
+        <w:t>select()</w:t>
+      </w:r>
+      <w:r>
+        <w:rPr>
+          <w:rFonts w:ascii="Garamond" w:hAnsi="Garamond"/>
+        </w:rPr>
+        <w:t xml:space="preserve">. </w:t>
+      </w:r>
+      <w:r>
+        <w:rPr>
+          <w:rFonts w:ascii="Garamond" w:hAnsi="Garamond"/>
+        </w:rPr>
+        <w:t>Giunta una richiesta</w:t>
+      </w:r>
+      <w:r>
+        <w:rPr>
+          <w:rFonts w:ascii="Garamond" w:hAnsi="Garamond"/>
+        </w:rPr>
+        <w:t xml:space="preserve">, </w:t>
+      </w:r>
+      <w:r>
+        <w:rPr>
+          <w:rFonts w:ascii="Garamond" w:hAnsi="Garamond"/>
+        </w:rPr>
+        <w:t xml:space="preserve">dopo aver identificato </w:t>
+      </w:r>
+      <w:r>
+        <w:rPr>
+          <w:rFonts w:ascii="Garamond" w:hAnsi="Garamond"/>
+        </w:rPr>
+        <w:t xml:space="preserve">il servizio richiesto, </w:t>
+      </w:r>
+      <w:r>
+        <w:rPr>
+          <w:rFonts w:ascii="Garamond" w:hAnsi="Garamond"/>
+        </w:rPr>
+        <w:t>si co</w:t>
+      </w:r>
+      <w:r>
+        <w:rPr>
+          <w:rFonts w:ascii="Garamond" w:hAnsi="Garamond"/>
+        </w:rPr>
+        <w:t xml:space="preserve">ntrolla </w:t>
+      </w:r>
+      <w:r>
+        <w:rPr>
+          <w:rFonts w:ascii="Garamond" w:hAnsi="Garamond"/>
+        </w:rPr>
+        <w:t xml:space="preserve">se </w:t>
+      </w:r>
+      <w:r>
+        <w:rPr>
+          <w:rFonts w:ascii="Garamond" w:hAnsi="Garamond"/>
+        </w:rPr>
+        <w:t>sia</w:t>
+      </w:r>
+      <w:r>
+        <w:rPr>
+          <w:rFonts w:ascii="Garamond" w:hAnsi="Garamond"/>
+        </w:rPr>
+        <w:t xml:space="preserve"> di tipo TCP, </w:t>
+      </w:r>
+      <w:r>
+        <w:rPr>
+          <w:rFonts w:ascii="Garamond" w:hAnsi="Garamond"/>
+        </w:rPr>
+        <w:t xml:space="preserve">in tal caso viene invocata la funzione </w:t>
+      </w:r>
       <w:r>
         <w:rPr>
           <w:rFonts w:ascii="Garamond" w:hAnsi="Garamond"/>
@@ -2078,9 +1798,64 @@
           <w:i/>
           <w:iCs/>
         </w:rPr>
-        <w:t>signal</w:t>
-      </w:r>
-      <w:proofErr w:type="spellEnd"/>
+        <w:t>accept()</w:t>
+      </w:r>
+      <w:r>
+        <w:rPr>
+          <w:rFonts w:ascii="Garamond" w:hAnsi="Garamond"/>
+        </w:rPr>
+        <w:t xml:space="preserve"> che </w:t>
+      </w:r>
+      <w:r>
+        <w:rPr>
+          <w:rFonts w:ascii="Garamond" w:hAnsi="Garamond"/>
+        </w:rPr>
+        <w:t>crea</w:t>
+      </w:r>
+      <w:r>
+        <w:rPr>
+          <w:rFonts w:ascii="Garamond" w:hAnsi="Garamond"/>
+        </w:rPr>
+        <w:t xml:space="preserve"> una nuova socket </w:t>
+      </w:r>
+      <w:r>
+        <w:rPr>
+          <w:rFonts w:ascii="Garamond" w:hAnsi="Garamond"/>
+        </w:rPr>
+        <w:t>su cui verranno trasmessi i dati della comunicazione con quello specifico client</w:t>
+      </w:r>
+      <w:r>
+        <w:rPr>
+          <w:rFonts w:ascii="Garamond" w:hAnsi="Garamond"/>
+        </w:rPr>
+        <w:t>.</w:t>
+      </w:r>
+      <w:r>
+        <w:rPr>
+          <w:rFonts w:ascii="Garamond" w:hAnsi="Garamond"/>
+        </w:rPr>
+        <w:t xml:space="preserve"> </w:t>
+      </w:r>
+    </w:p>
+    <w:p>
+      <w:pPr>
+        <w:spacing w:after="120" w:line="240" w:lineRule="auto"/>
+        <w:rPr>
+          <w:rFonts w:ascii="Garamond" w:hAnsi="Garamond"/>
+        </w:rPr>
+      </w:pPr>
+      <w:r>
+        <w:rPr>
+          <w:rFonts w:ascii="Garamond" w:hAnsi="Garamond"/>
+        </w:rPr>
+        <w:t>A questo punto v</w:t>
+      </w:r>
+      <w:r>
+        <w:rPr>
+          <w:rFonts w:ascii="Garamond" w:hAnsi="Garamond"/>
+        </w:rPr>
+        <w:t xml:space="preserve">iene invocata la </w:t>
+      </w:r>
       <w:r>
         <w:rPr>
           <w:rFonts w:ascii="Garamond" w:hAnsi="Garamond"/>
@@ -2089,748 +1864,229 @@
           <w:i/>
           <w:iCs/>
         </w:rPr>
-        <w:t>(</w:t>
-      </w:r>
-      <w:proofErr w:type="gramEnd"/>
-      <w:r>
-        <w:rPr>
-          <w:rFonts w:ascii="Garamond" w:hAnsi="Garamond"/>
-          <w:b/>
-          <w:bCs/>
+        <w:t>fork()</w:t>
+      </w:r>
+      <w:r>
+        <w:rPr>
+          <w:rFonts w:ascii="Garamond" w:hAnsi="Garamond"/>
+        </w:rPr>
+        <w:t xml:space="preserve">, </w:t>
+      </w:r>
+      <w:r>
+        <w:rPr>
+          <w:rFonts w:ascii="Garamond" w:hAnsi="Garamond"/>
+        </w:rPr>
+        <w:t>che crea un processo figlio con la stessa immagine di quello corrente. A</w:t>
+      </w:r>
+      <w:r>
+        <w:rPr>
+          <w:rFonts w:ascii="Garamond" w:hAnsi="Garamond"/>
+        </w:rPr>
+        <w:t>l processo figlio vengono</w:t>
+      </w:r>
+      <w:r>
+        <w:rPr>
+          <w:rFonts w:ascii="Garamond" w:hAnsi="Garamond"/>
+        </w:rPr>
+        <w:t xml:space="preserve"> chiusi i file descriptor 0,1</w:t>
+      </w:r>
+      <w:r>
+        <w:rPr>
+          <w:rFonts w:ascii="Garamond" w:hAnsi="Garamond"/>
+        </w:rPr>
+        <w:t xml:space="preserve"> e </w:t>
+      </w:r>
+      <w:r>
+        <w:rPr>
+          <w:rFonts w:ascii="Garamond" w:hAnsi="Garamond"/>
+        </w:rPr>
+        <w:t xml:space="preserve">2, che </w:t>
+      </w:r>
+      <w:r>
+        <w:rPr>
+          <w:rFonts w:ascii="Garamond" w:hAnsi="Garamond"/>
+        </w:rPr>
+        <w:t xml:space="preserve">corrispondono rispettivamente ai </w:t>
+      </w:r>
+      <w:r>
+        <w:rPr>
+          <w:rFonts w:ascii="Garamond" w:hAnsi="Garamond"/>
+        </w:rPr>
+        <w:t>file descriptor</w:t>
+      </w:r>
+      <w:r>
+        <w:rPr>
+          <w:rFonts w:ascii="Garamond" w:hAnsi="Garamond"/>
+        </w:rPr>
+        <w:t xml:space="preserve"> di </w:t>
+      </w:r>
+      <w:r>
+        <w:rPr>
+          <w:rFonts w:ascii="Garamond" w:hAnsi="Garamond"/>
+        </w:rPr>
+        <w:t>input, output ed error</w:t>
+      </w:r>
+      <w:r>
+        <w:rPr>
+          <w:rFonts w:ascii="Garamond" w:hAnsi="Garamond"/>
+        </w:rPr>
+        <w:t xml:space="preserve"> e</w:t>
+      </w:r>
+      <w:r>
+        <w:rPr>
+          <w:rFonts w:ascii="Garamond" w:hAnsi="Garamond"/>
+        </w:rPr>
+        <w:t xml:space="preserve"> </w:t>
+      </w:r>
+      <w:r>
+        <w:rPr>
+          <w:rFonts w:ascii="Garamond" w:hAnsi="Garamond"/>
+        </w:rPr>
+        <w:t xml:space="preserve">vengono </w:t>
+      </w:r>
+      <w:r>
+        <w:rPr>
+          <w:rFonts w:ascii="Garamond" w:hAnsi="Garamond"/>
+        </w:rPr>
+        <w:t xml:space="preserve">tutti </w:t>
+      </w:r>
+      <w:r>
+        <w:rPr>
+          <w:rFonts w:ascii="Garamond" w:hAnsi="Garamond"/>
+        </w:rPr>
+        <w:t>sostituiti con la socket che riceverà i messaggi: quella di benvenuto per servizi UDP e quella di connessione per servizi TCP. Dopodiché</w:t>
+      </w:r>
+      <w:r>
+        <w:rPr>
+          <w:rFonts w:ascii="Garamond" w:hAnsi="Garamond"/>
+        </w:rPr>
+        <w:t xml:space="preserve"> viene </w:t>
+      </w:r>
+      <w:r>
+        <w:rPr>
+          <w:rFonts w:ascii="Garamond" w:hAnsi="Garamond"/>
+        </w:rPr>
+        <w:t xml:space="preserve">sostituita l’immagine del processo figlio con quella del processo server </w:t>
+      </w:r>
+      <w:r>
+        <w:rPr>
+          <w:rFonts w:ascii="Garamond" w:hAnsi="Garamond"/>
+        </w:rPr>
+        <w:t>utile per soddisfare il servizio richiesto</w:t>
+      </w:r>
+      <w:r>
+        <w:rPr>
+          <w:rFonts w:ascii="Garamond" w:hAnsi="Garamond"/>
+        </w:rPr>
+        <w:t xml:space="preserve">. </w:t>
+      </w:r>
+      <w:r>
+        <w:rPr>
+          <w:rFonts w:ascii="Garamond" w:hAnsi="Garamond"/>
+        </w:rPr>
+        <w:t>Il processo padre ha il compito di rimuovere la socket di benvenuto del servizio aperto</w:t>
+      </w:r>
+      <w:r>
+        <w:rPr>
+          <w:rFonts w:ascii="Garamond" w:hAnsi="Garamond"/>
+        </w:rPr>
+        <w:t xml:space="preserve"> dalla lista fd_set fornita alla select,</w:t>
+      </w:r>
+      <w:r>
+        <w:rPr>
+          <w:rFonts w:ascii="Garamond" w:hAnsi="Garamond"/>
+        </w:rPr>
+        <w:t xml:space="preserve"> solo nel caso in cui questo </w:t>
+      </w:r>
+      <w:r>
+        <w:rPr>
+          <w:rFonts w:ascii="Garamond" w:hAnsi="Garamond"/>
+        </w:rPr>
+        <w:t xml:space="preserve">sia </w:t>
+      </w:r>
+      <w:r>
+        <w:rPr>
+          <w:rFonts w:ascii="Garamond" w:hAnsi="Garamond"/>
+        </w:rPr>
+        <w:t>di tipo wait</w:t>
+      </w:r>
+      <w:r>
+        <w:rPr>
+          <w:rFonts w:ascii="Garamond" w:hAnsi="Garamond"/>
+        </w:rPr>
+        <w:t xml:space="preserve"> e si occupa di chiudere la socket di connessione che è stata eventualmente creata in caso di creazione di un servizio tcp</w:t>
+      </w:r>
+      <w:r>
+        <w:rPr>
+          <w:rFonts w:ascii="Garamond" w:hAnsi="Garamond"/>
+        </w:rPr>
+        <w:t>.</w:t>
+      </w:r>
+    </w:p>
+    <w:p>
+      <w:pPr>
+        <w:spacing w:after="120" w:line="240" w:lineRule="auto"/>
+        <w:rPr>
+          <w:rFonts w:ascii="Garamond" w:hAnsi="Garamond"/>
+        </w:rPr>
+      </w:pPr>
+      <w:r>
+        <w:rPr>
+          <w:rFonts w:ascii="Garamond" w:hAnsi="Garamond"/>
+        </w:rPr>
+        <w:t xml:space="preserve">Infine, per gestire i segnali SIGCHLD inviati dai processi figli quando </w:t>
+      </w:r>
+      <w:r>
+        <w:rPr>
+          <w:rFonts w:ascii="Garamond" w:hAnsi="Garamond"/>
+        </w:rPr>
+        <w:t>terminano</w:t>
+      </w:r>
+      <w:r>
+        <w:rPr>
+          <w:rFonts w:ascii="Garamond" w:hAnsi="Garamond"/>
+        </w:rPr>
+        <w:t xml:space="preserve">, è stata disposta la procedura </w:t>
+      </w:r>
+      <w:r>
+        <w:rPr>
+          <w:rFonts w:ascii="Garamond" w:hAnsi="Garamond"/>
           <w:i/>
           <w:iCs/>
         </w:rPr>
-        <w:t>)</w:t>
-      </w:r>
-      <w:r>
-        <w:rPr>
-          <w:rFonts w:ascii="Garamond" w:hAnsi="Garamond"/>
-        </w:rPr>
-        <w:t xml:space="preserve"> tramite la funzione </w:t>
-      </w:r>
-      <w:proofErr w:type="spellStart"/>
-      <w:r>
-        <w:rPr>
-          <w:rFonts w:ascii="Garamond" w:hAnsi="Garamond"/>
-          <w:b/>
-          <w:bCs/>
+        <w:t>handle_signal()</w:t>
+      </w:r>
+      <w:r>
+        <w:rPr>
+          <w:rFonts w:ascii="Garamond" w:hAnsi="Garamond"/>
+        </w:rPr>
+        <w:t xml:space="preserve"> che controlla che il segnale arrivato sia effettivamente un SIGCHLD. Se il processo terminato era un servizio di tipo wait la socket viene riaggiunta alla lista fd_set</w:t>
+      </w:r>
+      <w:r>
+        <w:rPr>
+          <w:rFonts w:ascii="Garamond" w:hAnsi="Garamond"/>
+        </w:rPr>
+        <w:t>; q</w:t>
+      </w:r>
+      <w:r>
+        <w:rPr>
+          <w:rFonts w:ascii="Garamond" w:hAnsi="Garamond"/>
+        </w:rPr>
+        <w:t>uesto consentirà</w:t>
+      </w:r>
+      <w:r>
+        <w:rPr>
+          <w:rFonts w:ascii="Garamond" w:hAnsi="Garamond"/>
+        </w:rPr>
+        <w:t xml:space="preserve"> alla </w:t>
+      </w:r>
+      <w:r>
+        <w:rPr>
+          <w:rFonts w:ascii="Garamond" w:hAnsi="Garamond"/>
           <w:i/>
           <w:iCs/>
         </w:rPr>
-        <w:t>signal</w:t>
-      </w:r>
-      <w:proofErr w:type="spellEnd"/>
-      <w:r>
-        <w:rPr>
-          <w:rFonts w:ascii="Garamond" w:hAnsi="Garamond"/>
-          <w:b/>
-          <w:bCs/>
-          <w:i/>
-          <w:iCs/>
-        </w:rPr>
-        <w:t>()</w:t>
-      </w:r>
-      <w:r>
-        <w:rPr>
-          <w:rFonts w:ascii="Garamond" w:hAnsi="Garamond"/>
-        </w:rPr>
-        <w:t>.</w:t>
-      </w:r>
-    </w:p>
-    <w:p>
-      <w:pPr>
-        <w:spacing w:after="120" w:line="240" w:lineRule="auto"/>
-        <w:rPr>
-          <w:rFonts w:ascii="Garamond" w:hAnsi="Garamond"/>
-        </w:rPr>
-      </w:pPr>
-      <w:r>
-        <w:rPr>
-          <w:rFonts w:ascii="Garamond" w:hAnsi="Garamond"/>
-        </w:rPr>
-        <w:t xml:space="preserve">Il superserver entra in un loop </w:t>
-      </w:r>
-      <w:r>
-        <w:rPr>
-          <w:rFonts w:ascii="Garamond" w:hAnsi="Garamond"/>
-        </w:rPr>
-        <w:t>senza fine all’interno del quale</w:t>
-      </w:r>
-      <w:r>
-        <w:rPr>
-          <w:rFonts w:ascii="Garamond" w:hAnsi="Garamond"/>
-        </w:rPr>
-        <w:t xml:space="preserve"> </w:t>
-      </w:r>
-      <w:r>
-        <w:rPr>
-          <w:rFonts w:ascii="Garamond" w:hAnsi="Garamond"/>
-        </w:rPr>
-        <w:t>si occupa di gestire</w:t>
-      </w:r>
-      <w:r>
-        <w:rPr>
-          <w:rFonts w:ascii="Garamond" w:hAnsi="Garamond"/>
-        </w:rPr>
-        <w:t xml:space="preserve"> le richieste dei client sulle </w:t>
-      </w:r>
-      <w:proofErr w:type="spellStart"/>
-      <w:r>
-        <w:rPr>
-          <w:rFonts w:ascii="Garamond" w:hAnsi="Garamond"/>
-        </w:rPr>
-        <w:t>socket</w:t>
-      </w:r>
-      <w:proofErr w:type="spellEnd"/>
-      <w:r>
-        <w:rPr>
-          <w:rFonts w:ascii="Garamond" w:hAnsi="Garamond"/>
-        </w:rPr>
-        <w:t xml:space="preserve"> precedentemente create; questa operazione viene gestita</w:t>
-      </w:r>
-      <w:r>
-        <w:rPr>
-          <w:rFonts w:ascii="Garamond" w:hAnsi="Garamond"/>
-        </w:rPr>
-        <w:t xml:space="preserve"> attraverso la funzione </w:t>
-      </w:r>
-      <w:proofErr w:type="gramStart"/>
-      <w:r>
-        <w:rPr>
-          <w:rFonts w:ascii="Garamond" w:hAnsi="Garamond"/>
-          <w:b/>
-          <w:bCs/>
-          <w:i/>
-          <w:iCs/>
-        </w:rPr>
-        <w:t>select(</w:t>
-      </w:r>
-      <w:proofErr w:type="gramEnd"/>
-      <w:r>
-        <w:rPr>
-          <w:rFonts w:ascii="Garamond" w:hAnsi="Garamond"/>
-          <w:b/>
-          <w:bCs/>
-          <w:i/>
-          <w:iCs/>
-        </w:rPr>
-        <w:t>)</w:t>
-      </w:r>
-      <w:r>
-        <w:rPr>
-          <w:rFonts w:ascii="Garamond" w:hAnsi="Garamond"/>
-        </w:rPr>
-        <w:t xml:space="preserve">. </w:t>
-      </w:r>
-      <w:r>
-        <w:rPr>
-          <w:rFonts w:ascii="Garamond" w:hAnsi="Garamond"/>
-        </w:rPr>
-        <w:t>Giunta una richiesta</w:t>
-      </w:r>
-      <w:r>
-        <w:rPr>
-          <w:rFonts w:ascii="Garamond" w:hAnsi="Garamond"/>
-        </w:rPr>
-        <w:t xml:space="preserve">, </w:t>
-      </w:r>
-      <w:r>
-        <w:rPr>
-          <w:rFonts w:ascii="Garamond" w:hAnsi="Garamond"/>
-        </w:rPr>
-        <w:t xml:space="preserve">dopo aver identificato </w:t>
-      </w:r>
-      <w:r>
-        <w:rPr>
-          <w:rFonts w:ascii="Garamond" w:hAnsi="Garamond"/>
-        </w:rPr>
-        <w:t xml:space="preserve">il servizio richiesto, </w:t>
-      </w:r>
-      <w:r>
-        <w:rPr>
-          <w:rFonts w:ascii="Garamond" w:hAnsi="Garamond"/>
-        </w:rPr>
-        <w:t>si co</w:t>
-      </w:r>
-      <w:r>
-        <w:rPr>
-          <w:rFonts w:ascii="Garamond" w:hAnsi="Garamond"/>
-        </w:rPr>
-        <w:t xml:space="preserve">ntrolla </w:t>
-      </w:r>
-      <w:r>
-        <w:rPr>
-          <w:rFonts w:ascii="Garamond" w:hAnsi="Garamond"/>
-        </w:rPr>
-        <w:t xml:space="preserve">se </w:t>
-      </w:r>
-      <w:r>
-        <w:rPr>
-          <w:rFonts w:ascii="Garamond" w:hAnsi="Garamond"/>
-        </w:rPr>
-        <w:t>sia</w:t>
-      </w:r>
-      <w:r>
-        <w:rPr>
-          <w:rFonts w:ascii="Garamond" w:hAnsi="Garamond"/>
-        </w:rPr>
-        <w:t xml:space="preserve"> di tipo TCP, </w:t>
-      </w:r>
-      <w:r>
-        <w:rPr>
-          <w:rFonts w:ascii="Garamond" w:hAnsi="Garamond"/>
-        </w:rPr>
-        <w:t xml:space="preserve">in tal caso viene invocata la funzione </w:t>
-      </w:r>
-      <w:proofErr w:type="spellStart"/>
-      <w:proofErr w:type="gramStart"/>
-      <w:r>
-        <w:rPr>
-          <w:rFonts w:ascii="Garamond" w:hAnsi="Garamond"/>
-          <w:b/>
-          <w:bCs/>
-          <w:i/>
-          <w:iCs/>
-        </w:rPr>
-        <w:t>accept</w:t>
-      </w:r>
-      <w:proofErr w:type="spellEnd"/>
-      <w:r>
-        <w:rPr>
-          <w:rFonts w:ascii="Garamond" w:hAnsi="Garamond"/>
-          <w:b/>
-          <w:bCs/>
-          <w:i/>
-          <w:iCs/>
-        </w:rPr>
-        <w:t>(</w:t>
-      </w:r>
-      <w:proofErr w:type="gramEnd"/>
-      <w:r>
-        <w:rPr>
-          <w:rFonts w:ascii="Garamond" w:hAnsi="Garamond"/>
-          <w:b/>
-          <w:bCs/>
-          <w:i/>
-          <w:iCs/>
-        </w:rPr>
-        <w:t>)</w:t>
-      </w:r>
-      <w:r>
-        <w:rPr>
-          <w:rFonts w:ascii="Garamond" w:hAnsi="Garamond"/>
-        </w:rPr>
-        <w:t xml:space="preserve"> che </w:t>
-      </w:r>
-      <w:r>
-        <w:rPr>
-          <w:rFonts w:ascii="Garamond" w:hAnsi="Garamond"/>
-        </w:rPr>
-        <w:t>crea</w:t>
-      </w:r>
-      <w:r>
-        <w:rPr>
-          <w:rFonts w:ascii="Garamond" w:hAnsi="Garamond"/>
-        </w:rPr>
-        <w:t xml:space="preserve"> una nuova </w:t>
-      </w:r>
-      <w:proofErr w:type="spellStart"/>
-      <w:r>
-        <w:rPr>
-          <w:rFonts w:ascii="Garamond" w:hAnsi="Garamond"/>
-        </w:rPr>
-        <w:t>socket</w:t>
-      </w:r>
-      <w:proofErr w:type="spellEnd"/>
-      <w:r>
-        <w:rPr>
-          <w:rFonts w:ascii="Garamond" w:hAnsi="Garamond"/>
-        </w:rPr>
-        <w:t xml:space="preserve"> </w:t>
-      </w:r>
-      <w:r>
-        <w:rPr>
-          <w:rFonts w:ascii="Garamond" w:hAnsi="Garamond"/>
-        </w:rPr>
-        <w:t>su cui verranno trasmessi i dati della comunicazione con quello specifico client</w:t>
-      </w:r>
-      <w:r>
-        <w:rPr>
-          <w:rFonts w:ascii="Garamond" w:hAnsi="Garamond"/>
-        </w:rPr>
-        <w:t>.</w:t>
-      </w:r>
-      <w:r>
-        <w:rPr>
-          <w:rFonts w:ascii="Garamond" w:hAnsi="Garamond"/>
-        </w:rPr>
-        <w:t xml:space="preserve"> </w:t>
-      </w:r>
-    </w:p>
-    <w:p>
-      <w:pPr>
-        <w:spacing w:after="120" w:line="240" w:lineRule="auto"/>
-        <w:rPr>
-          <w:rFonts w:ascii="Garamond" w:hAnsi="Garamond"/>
-        </w:rPr>
-      </w:pPr>
-      <w:r>
-        <w:rPr>
-          <w:rFonts w:ascii="Garamond" w:hAnsi="Garamond"/>
-        </w:rPr>
-        <w:t>A questo punto v</w:t>
-      </w:r>
-      <w:r>
-        <w:rPr>
-          <w:rFonts w:ascii="Garamond" w:hAnsi="Garamond"/>
-        </w:rPr>
-        <w:t xml:space="preserve">iene invocata la </w:t>
-      </w:r>
-      <w:proofErr w:type="spellStart"/>
-      <w:proofErr w:type="gramStart"/>
-      <w:r>
-        <w:rPr>
-          <w:rFonts w:ascii="Garamond" w:hAnsi="Garamond"/>
-          <w:b/>
-          <w:bCs/>
-          <w:i/>
-          <w:iCs/>
-        </w:rPr>
-        <w:t>fork</w:t>
-      </w:r>
-      <w:proofErr w:type="spellEnd"/>
-      <w:r>
-        <w:rPr>
-          <w:rFonts w:ascii="Garamond" w:hAnsi="Garamond"/>
-          <w:b/>
-          <w:bCs/>
-          <w:i/>
-          <w:iCs/>
-        </w:rPr>
-        <w:t>(</w:t>
-      </w:r>
-      <w:proofErr w:type="gramEnd"/>
-      <w:r>
-        <w:rPr>
-          <w:rFonts w:ascii="Garamond" w:hAnsi="Garamond"/>
-          <w:b/>
-          <w:bCs/>
-          <w:i/>
-          <w:iCs/>
-        </w:rPr>
-        <w:t>)</w:t>
-      </w:r>
-      <w:r>
-        <w:rPr>
-          <w:rFonts w:ascii="Garamond" w:hAnsi="Garamond"/>
-        </w:rPr>
-        <w:t xml:space="preserve">, </w:t>
-      </w:r>
-      <w:r>
-        <w:rPr>
-          <w:rFonts w:ascii="Garamond" w:hAnsi="Garamond"/>
-        </w:rPr>
-        <w:t>che crea un processo figlio con la stessa immagine di quello corrente. A</w:t>
-      </w:r>
-      <w:r>
-        <w:rPr>
-          <w:rFonts w:ascii="Garamond" w:hAnsi="Garamond"/>
-        </w:rPr>
-        <w:t>l processo figlio vengono</w:t>
-      </w:r>
-      <w:r>
-        <w:rPr>
-          <w:rFonts w:ascii="Garamond" w:hAnsi="Garamond"/>
-        </w:rPr>
-        <w:t xml:space="preserve"> chiusi i file </w:t>
-      </w:r>
-      <w:proofErr w:type="spellStart"/>
-      <w:r>
-        <w:rPr>
-          <w:rFonts w:ascii="Garamond" w:hAnsi="Garamond"/>
-        </w:rPr>
-        <w:t>descriptor</w:t>
-      </w:r>
-      <w:proofErr w:type="spellEnd"/>
-      <w:r>
-        <w:rPr>
-          <w:rFonts w:ascii="Garamond" w:hAnsi="Garamond"/>
-        </w:rPr>
-        <w:t xml:space="preserve"> 0,1</w:t>
-      </w:r>
-      <w:r>
-        <w:rPr>
-          <w:rFonts w:ascii="Garamond" w:hAnsi="Garamond"/>
-        </w:rPr>
-        <w:t xml:space="preserve"> e </w:t>
-      </w:r>
-      <w:r>
-        <w:rPr>
-          <w:rFonts w:ascii="Garamond" w:hAnsi="Garamond"/>
-        </w:rPr>
-        <w:t xml:space="preserve">2, che </w:t>
-      </w:r>
-      <w:r>
-        <w:rPr>
-          <w:rFonts w:ascii="Garamond" w:hAnsi="Garamond"/>
-        </w:rPr>
-        <w:t xml:space="preserve">corrispondono rispettivamente ai </w:t>
-      </w:r>
-      <w:r>
-        <w:rPr>
-          <w:rFonts w:ascii="Garamond" w:hAnsi="Garamond"/>
-        </w:rPr>
-        <w:t xml:space="preserve">file </w:t>
-      </w:r>
-      <w:proofErr w:type="spellStart"/>
-      <w:r>
-        <w:rPr>
-          <w:rFonts w:ascii="Garamond" w:hAnsi="Garamond"/>
-        </w:rPr>
-        <w:t>descriptor</w:t>
-      </w:r>
-      <w:proofErr w:type="spellEnd"/>
-      <w:r>
-        <w:rPr>
-          <w:rFonts w:ascii="Garamond" w:hAnsi="Garamond"/>
-        </w:rPr>
-        <w:t xml:space="preserve"> di </w:t>
-      </w:r>
-      <w:r>
-        <w:rPr>
-          <w:rFonts w:ascii="Garamond" w:hAnsi="Garamond"/>
-        </w:rPr>
-        <w:t xml:space="preserve">input, output ed </w:t>
-      </w:r>
-      <w:proofErr w:type="spellStart"/>
-      <w:r>
-        <w:rPr>
-          <w:rFonts w:ascii="Garamond" w:hAnsi="Garamond"/>
-        </w:rPr>
-        <w:t>error</w:t>
-      </w:r>
-      <w:proofErr w:type="spellEnd"/>
-      <w:r>
-        <w:rPr>
-          <w:rFonts w:ascii="Garamond" w:hAnsi="Garamond"/>
-        </w:rPr>
-        <w:t xml:space="preserve"> e</w:t>
-      </w:r>
-      <w:r>
-        <w:rPr>
-          <w:rFonts w:ascii="Garamond" w:hAnsi="Garamond"/>
-        </w:rPr>
-        <w:t xml:space="preserve"> </w:t>
-      </w:r>
-      <w:r>
-        <w:rPr>
-          <w:rFonts w:ascii="Garamond" w:hAnsi="Garamond"/>
-        </w:rPr>
-        <w:t xml:space="preserve">vengono </w:t>
-      </w:r>
-      <w:r>
-        <w:rPr>
-          <w:rFonts w:ascii="Garamond" w:hAnsi="Garamond"/>
-        </w:rPr>
-        <w:t xml:space="preserve">tutti </w:t>
-      </w:r>
-      <w:r>
-        <w:rPr>
-          <w:rFonts w:ascii="Garamond" w:hAnsi="Garamond"/>
-        </w:rPr>
-        <w:t xml:space="preserve">sostituiti con la </w:t>
-      </w:r>
-      <w:proofErr w:type="spellStart"/>
-      <w:r>
-        <w:rPr>
-          <w:rFonts w:ascii="Garamond" w:hAnsi="Garamond"/>
-        </w:rPr>
-        <w:t>socket</w:t>
-      </w:r>
-      <w:proofErr w:type="spellEnd"/>
-      <w:r>
-        <w:rPr>
-          <w:rFonts w:ascii="Garamond" w:hAnsi="Garamond"/>
-        </w:rPr>
-        <w:t xml:space="preserve"> che riceverà i messaggi: quella di benvenuto per servizi UDP e quella di connessione per servizi TCP. Dopodiché</w:t>
-      </w:r>
-      <w:r>
-        <w:rPr>
-          <w:rFonts w:ascii="Garamond" w:hAnsi="Garamond"/>
-        </w:rPr>
-        <w:t xml:space="preserve"> viene </w:t>
-      </w:r>
-      <w:r>
-        <w:rPr>
-          <w:rFonts w:ascii="Garamond" w:hAnsi="Garamond"/>
-        </w:rPr>
-        <w:t xml:space="preserve">sostituita l’immagine del processo figlio con quella del processo server </w:t>
-      </w:r>
-      <w:r>
-        <w:rPr>
-          <w:rFonts w:ascii="Garamond" w:hAnsi="Garamond"/>
-        </w:rPr>
-        <w:t>utile per soddisfare il servizio richiesto</w:t>
-      </w:r>
-      <w:r>
-        <w:rPr>
-          <w:rFonts w:ascii="Garamond" w:hAnsi="Garamond"/>
-        </w:rPr>
-        <w:t xml:space="preserve">. </w:t>
-      </w:r>
-      <w:r>
-        <w:rPr>
-          <w:rFonts w:ascii="Garamond" w:hAnsi="Garamond"/>
-        </w:rPr>
-        <w:t xml:space="preserve">Il processo padre ha il compito di rimuovere la </w:t>
-      </w:r>
-      <w:proofErr w:type="spellStart"/>
-      <w:r>
-        <w:rPr>
-          <w:rFonts w:ascii="Garamond" w:hAnsi="Garamond"/>
-        </w:rPr>
-        <w:t>socket</w:t>
-      </w:r>
-      <w:proofErr w:type="spellEnd"/>
-      <w:r>
-        <w:rPr>
-          <w:rFonts w:ascii="Garamond" w:hAnsi="Garamond"/>
-        </w:rPr>
-        <w:t xml:space="preserve"> di benvenuto del servizio aperto</w:t>
-      </w:r>
-      <w:r>
-        <w:rPr>
-          <w:rFonts w:ascii="Garamond" w:hAnsi="Garamond"/>
-        </w:rPr>
-        <w:t xml:space="preserve"> dalla lista </w:t>
-      </w:r>
-      <w:proofErr w:type="spellStart"/>
-      <w:r>
-        <w:rPr>
-          <w:rFonts w:ascii="Garamond" w:hAnsi="Garamond"/>
-        </w:rPr>
-        <w:t>fd_set</w:t>
-      </w:r>
-      <w:proofErr w:type="spellEnd"/>
-      <w:r>
-        <w:rPr>
-          <w:rFonts w:ascii="Garamond" w:hAnsi="Garamond"/>
-        </w:rPr>
-        <w:t xml:space="preserve"> fornita alla select,</w:t>
-      </w:r>
-      <w:r>
-        <w:rPr>
-          <w:rFonts w:ascii="Garamond" w:hAnsi="Garamond"/>
-        </w:rPr>
-        <w:t xml:space="preserve"> solo nel caso in cui questo </w:t>
-      </w:r>
-      <w:r>
-        <w:rPr>
-          <w:rFonts w:ascii="Garamond" w:hAnsi="Garamond"/>
-        </w:rPr>
-        <w:t xml:space="preserve">sia </w:t>
-      </w:r>
-      <w:r>
-        <w:rPr>
-          <w:rFonts w:ascii="Garamond" w:hAnsi="Garamond"/>
-        </w:rPr>
-        <w:t xml:space="preserve">di tipo </w:t>
-      </w:r>
-      <w:proofErr w:type="spellStart"/>
-      <w:r>
-        <w:rPr>
-          <w:rFonts w:ascii="Garamond" w:hAnsi="Garamond"/>
-        </w:rPr>
-        <w:t>wait</w:t>
-      </w:r>
-      <w:proofErr w:type="spellEnd"/>
-      <w:r>
-        <w:rPr>
-          <w:rFonts w:ascii="Garamond" w:hAnsi="Garamond"/>
-        </w:rPr>
-        <w:t xml:space="preserve"> e si occupa di chiudere la </w:t>
-      </w:r>
-      <w:proofErr w:type="spellStart"/>
-      <w:r>
-        <w:rPr>
-          <w:rFonts w:ascii="Garamond" w:hAnsi="Garamond"/>
-        </w:rPr>
-        <w:t>socket</w:t>
-      </w:r>
-      <w:proofErr w:type="spellEnd"/>
-      <w:r>
-        <w:rPr>
-          <w:rFonts w:ascii="Garamond" w:hAnsi="Garamond"/>
-        </w:rPr>
-        <w:t xml:space="preserve"> di connessione che è stata eventualmente creata in caso di creazione di un servizio </w:t>
-      </w:r>
-      <w:proofErr w:type="spellStart"/>
-      <w:r>
-        <w:rPr>
-          <w:rFonts w:ascii="Garamond" w:hAnsi="Garamond"/>
-        </w:rPr>
-        <w:t>tcp</w:t>
-      </w:r>
-      <w:proofErr w:type="spellEnd"/>
-      <w:r>
-        <w:rPr>
-          <w:rFonts w:ascii="Garamond" w:hAnsi="Garamond"/>
-        </w:rPr>
-        <w:t>.</w:t>
-      </w:r>
-    </w:p>
-    <w:p>
-      <w:pPr>
-        <w:spacing w:after="120" w:line="240" w:lineRule="auto"/>
-        <w:rPr>
-          <w:rFonts w:ascii="Garamond" w:hAnsi="Garamond"/>
-        </w:rPr>
-      </w:pPr>
-      <w:r>
-        <w:rPr>
-          <w:rFonts w:ascii="Garamond" w:hAnsi="Garamond"/>
-        </w:rPr>
-        <w:t xml:space="preserve">Infine, per gestire i segnali SIGCHLD inviati dai processi figli quando </w:t>
-      </w:r>
-      <w:r>
-        <w:rPr>
-          <w:rFonts w:ascii="Garamond" w:hAnsi="Garamond"/>
-        </w:rPr>
-        <w:t>terminano</w:t>
-      </w:r>
-      <w:r>
-        <w:rPr>
-          <w:rFonts w:ascii="Garamond" w:hAnsi="Garamond"/>
-        </w:rPr>
-        <w:t xml:space="preserve">, è stata disposta la procedura </w:t>
-      </w:r>
-      <w:proofErr w:type="spellStart"/>
-      <w:r>
-        <w:rPr>
-          <w:rFonts w:ascii="Garamond" w:hAnsi="Garamond"/>
-          <w:i/>
-          <w:iCs/>
-        </w:rPr>
-        <w:t>handle_</w:t>
-      </w:r>
-      <w:proofErr w:type="gramStart"/>
-      <w:r>
-        <w:rPr>
-          <w:rFonts w:ascii="Garamond" w:hAnsi="Garamond"/>
-          <w:i/>
-          <w:iCs/>
-        </w:rPr>
-        <w:t>signal</w:t>
-      </w:r>
-      <w:proofErr w:type="spellEnd"/>
-      <w:r>
-        <w:rPr>
-          <w:rFonts w:ascii="Garamond" w:hAnsi="Garamond"/>
-          <w:i/>
-          <w:iCs/>
-        </w:rPr>
-        <w:t>(</w:t>
-      </w:r>
-      <w:proofErr w:type="gramEnd"/>
-      <w:r>
-        <w:rPr>
-          <w:rFonts w:ascii="Garamond" w:hAnsi="Garamond"/>
-          <w:i/>
-          <w:iCs/>
-        </w:rPr>
-        <w:t>)</w:t>
-      </w:r>
-      <w:r>
-        <w:rPr>
-          <w:rFonts w:ascii="Garamond" w:hAnsi="Garamond"/>
-        </w:rPr>
-        <w:t xml:space="preserve"> che controlla che il segnale arrivato sia effettivamente un SIGCHLD. Se il processo terminato era un servizio di tipo </w:t>
-      </w:r>
-      <w:proofErr w:type="spellStart"/>
-      <w:r>
-        <w:rPr>
-          <w:rFonts w:ascii="Garamond" w:hAnsi="Garamond"/>
-        </w:rPr>
-        <w:t>wait</w:t>
-      </w:r>
-      <w:proofErr w:type="spellEnd"/>
-      <w:r>
-        <w:rPr>
-          <w:rFonts w:ascii="Garamond" w:hAnsi="Garamond"/>
-        </w:rPr>
-        <w:t xml:space="preserve"> la </w:t>
-      </w:r>
-      <w:proofErr w:type="spellStart"/>
-      <w:r>
-        <w:rPr>
-          <w:rFonts w:ascii="Garamond" w:hAnsi="Garamond"/>
-        </w:rPr>
-        <w:t>socket</w:t>
-      </w:r>
-      <w:proofErr w:type="spellEnd"/>
-      <w:r>
-        <w:rPr>
-          <w:rFonts w:ascii="Garamond" w:hAnsi="Garamond"/>
-        </w:rPr>
-        <w:t xml:space="preserve"> viene </w:t>
-      </w:r>
-      <w:proofErr w:type="spellStart"/>
-      <w:r>
-        <w:rPr>
-          <w:rFonts w:ascii="Garamond" w:hAnsi="Garamond"/>
-        </w:rPr>
-        <w:t>riaggiunta</w:t>
-      </w:r>
-      <w:proofErr w:type="spellEnd"/>
-      <w:r>
-        <w:rPr>
-          <w:rFonts w:ascii="Garamond" w:hAnsi="Garamond"/>
-        </w:rPr>
-        <w:t xml:space="preserve"> alla lista </w:t>
-      </w:r>
-      <w:proofErr w:type="spellStart"/>
-      <w:r>
-        <w:rPr>
-          <w:rFonts w:ascii="Garamond" w:hAnsi="Garamond"/>
-        </w:rPr>
-        <w:t>fd_set</w:t>
-      </w:r>
-      <w:proofErr w:type="spellEnd"/>
-      <w:r>
-        <w:rPr>
-          <w:rFonts w:ascii="Garamond" w:hAnsi="Garamond"/>
-        </w:rPr>
-        <w:t>; q</w:t>
-      </w:r>
-      <w:r>
-        <w:rPr>
-          <w:rFonts w:ascii="Garamond" w:hAnsi="Garamond"/>
-        </w:rPr>
-        <w:t>uesto consentirà</w:t>
-      </w:r>
-      <w:r>
-        <w:rPr>
-          <w:rFonts w:ascii="Garamond" w:hAnsi="Garamond"/>
-        </w:rPr>
-        <w:t xml:space="preserve"> alla </w:t>
-      </w:r>
-      <w:proofErr w:type="gramStart"/>
-      <w:r>
-        <w:rPr>
-          <w:rFonts w:ascii="Garamond" w:hAnsi="Garamond"/>
-          <w:i/>
-          <w:iCs/>
-        </w:rPr>
-        <w:t>select(</w:t>
-      </w:r>
-      <w:proofErr w:type="gramEnd"/>
-      <w:r>
-        <w:rPr>
-          <w:rFonts w:ascii="Garamond" w:hAnsi="Garamond"/>
-          <w:i/>
-          <w:iCs/>
-        </w:rPr>
-        <w:t xml:space="preserve">) </w:t>
+        <w:t xml:space="preserve">select() </w:t>
       </w:r>
       <w:r>
         <w:rPr>
@@ -2889,21 +2145,7 @@
         <w:rPr>
           <w:rFonts w:ascii="Garamond" w:hAnsi="Garamond"/>
         </w:rPr>
-        <w:t xml:space="preserve"> attraverso il supporto di un </w:t>
-      </w:r>
-      <w:proofErr w:type="spellStart"/>
-      <w:r>
-        <w:rPr>
-          <w:rFonts w:ascii="Garamond" w:hAnsi="Garamond"/>
-        </w:rPr>
-        <w:t>Makefile</w:t>
-      </w:r>
-      <w:proofErr w:type="spellEnd"/>
-      <w:r>
-        <w:rPr>
-          <w:rFonts w:ascii="Garamond" w:hAnsi="Garamond"/>
-        </w:rPr>
-        <w:t>, qui riportato</w:t>
+        <w:t xml:space="preserve"> attraverso il supporto di un Makefile, qui riportato</w:t>
       </w:r>
       <w:r>
         <w:rPr>
@@ -2929,7 +2171,6 @@
           <w:szCs w:val="19"/>
         </w:rPr>
       </w:pPr>
-      <w:proofErr w:type="spellStart"/>
       <w:r>
         <w:rPr>
           <w:rFonts w:ascii="Garamond" w:hAnsi="Garamond" w:cs="Courier New"/>
@@ -2939,7 +2180,6 @@
         </w:rPr>
         <w:t>all</w:t>
       </w:r>
-      <w:proofErr w:type="spellEnd"/>
       <w:r>
         <w:rPr>
           <w:rFonts w:ascii="Garamond" w:hAnsi="Garamond" w:cs="Courier New"/>
@@ -3022,8 +2262,6 @@
         </w:rPr>
         <w:tab/>
       </w:r>
-      <w:proofErr w:type="spellStart"/>
-      <w:proofErr w:type="gramStart"/>
       <w:r>
         <w:rPr>
           <w:rFonts w:ascii="Garamond" w:hAnsi="Garamond" w:cs="Courier New"/>
@@ -3033,8 +2271,6 @@
         </w:rPr>
         <w:t>superserver.o</w:t>
       </w:r>
-      <w:proofErr w:type="spellEnd"/>
-      <w:proofErr w:type="gramEnd"/>
     </w:p>
     <w:p>
       <w:pPr>
@@ -3061,40 +2297,8 @@
           <w:szCs w:val="19"/>
         </w:rPr>
         <w:tab/>
-      </w:r>
-      <w:proofErr w:type="spellStart"/>
-      <w:r>
-        <w:rPr>
-          <w:rFonts w:ascii="Garamond" w:hAnsi="Garamond" w:cs="Courier New"/>
-          <w:color w:val="000000"/>
-          <w:sz w:val="19"/>
-          <w:szCs w:val="19"/>
-        </w:rPr>
-        <w:t>gcc</w:t>
-      </w:r>
-      <w:proofErr w:type="spellEnd"/>
-      <w:r>
-        <w:rPr>
-          <w:rFonts w:ascii="Garamond" w:hAnsi="Garamond" w:cs="Courier New"/>
-          <w:color w:val="000000"/>
-          <w:sz w:val="19"/>
-          <w:szCs w:val="19"/>
-        </w:rPr>
-        <w:t xml:space="preserve"> ${CFLAGS} -o superserver.exe </w:t>
-      </w:r>
-      <w:proofErr w:type="spellStart"/>
-      <w:proofErr w:type="gramStart"/>
-      <w:r>
-        <w:rPr>
-          <w:rFonts w:ascii="Garamond" w:hAnsi="Garamond" w:cs="Courier New"/>
-          <w:color w:val="000000"/>
-          <w:sz w:val="19"/>
-          <w:szCs w:val="19"/>
-        </w:rPr>
-        <w:t>superserver.o</w:t>
-      </w:r>
-      <w:proofErr w:type="spellEnd"/>
-      <w:proofErr w:type="gramEnd"/>
+        <w:t>gcc ${CFLAGS} -o superserver.exe superserver.o</w:t>
+      </w:r>
     </w:p>
     <w:p>
       <w:pPr>
@@ -3131,8 +2335,6 @@
           <w:szCs w:val="19"/>
         </w:rPr>
       </w:pPr>
-      <w:proofErr w:type="spellStart"/>
-      <w:proofErr w:type="gramStart"/>
       <w:r>
         <w:rPr>
           <w:rFonts w:ascii="Garamond" w:hAnsi="Garamond" w:cs="Courier New"/>
@@ -3142,8 +2344,6 @@
         </w:rPr>
         <w:t>superserver.o</w:t>
       </w:r>
-      <w:proofErr w:type="spellEnd"/>
-      <w:proofErr w:type="gramEnd"/>
       <w:r>
         <w:rPr>
           <w:rFonts w:ascii="Garamond" w:hAnsi="Garamond" w:cs="Courier New"/>
@@ -3162,7 +2362,6 @@
         </w:rPr>
         <w:tab/>
       </w:r>
-      <w:proofErr w:type="spellStart"/>
       <w:r>
         <w:rPr>
           <w:rFonts w:ascii="Garamond" w:hAnsi="Garamond" w:cs="Courier New"/>
@@ -3172,7 +2371,6 @@
         </w:rPr>
         <w:t>superserver.c</w:t>
       </w:r>
-      <w:proofErr w:type="spellEnd"/>
     </w:p>
     <w:p>
       <w:pPr>
@@ -3199,38 +2397,8 @@
           <w:szCs w:val="19"/>
         </w:rPr>
         <w:tab/>
-      </w:r>
-      <w:proofErr w:type="spellStart"/>
-      <w:r>
-        <w:rPr>
-          <w:rFonts w:ascii="Garamond" w:hAnsi="Garamond" w:cs="Courier New"/>
-          <w:color w:val="000000"/>
-          <w:sz w:val="19"/>
-          <w:szCs w:val="19"/>
-        </w:rPr>
-        <w:t>gcc</w:t>
-      </w:r>
-      <w:proofErr w:type="spellEnd"/>
-      <w:r>
-        <w:rPr>
-          <w:rFonts w:ascii="Garamond" w:hAnsi="Garamond" w:cs="Courier New"/>
-          <w:color w:val="000000"/>
-          <w:sz w:val="19"/>
-          <w:szCs w:val="19"/>
-        </w:rPr>
-        <w:t xml:space="preserve"> -c ${CFLAGS} </w:t>
-      </w:r>
-      <w:proofErr w:type="spellStart"/>
-      <w:r>
-        <w:rPr>
-          <w:rFonts w:ascii="Garamond" w:hAnsi="Garamond" w:cs="Courier New"/>
-          <w:color w:val="000000"/>
-          <w:sz w:val="19"/>
-          <w:szCs w:val="19"/>
-        </w:rPr>
-        <w:t>superserver.c</w:t>
-      </w:r>
-      <w:proofErr w:type="spellEnd"/>
+        <w:t>gcc -c ${CFLAGS} superserver.c</w:t>
+      </w:r>
     </w:p>
     <w:p>
       <w:pPr>
@@ -3267,7 +2435,6 @@
           <w:szCs w:val="19"/>
         </w:rPr>
       </w:pPr>
-      <w:proofErr w:type="gramStart"/>
       <w:r>
         <w:rPr>
           <w:rFonts w:ascii="Garamond" w:hAnsi="Garamond" w:cs="Courier New"/>
@@ -3286,7 +2453,6 @@
         </w:rPr>
         <w:t xml:space="preserve">:   </w:t>
       </w:r>
-      <w:proofErr w:type="gramEnd"/>
       <w:r>
         <w:rPr>
           <w:rFonts w:ascii="Garamond" w:hAnsi="Garamond" w:cs="Courier New"/>
@@ -3296,25 +2462,14 @@
         </w:rPr>
         <w:tab/>
       </w:r>
-      <w:proofErr w:type="spellStart"/>
-      <w:r>
-        <w:rPr>
-          <w:rFonts w:ascii="Garamond" w:hAnsi="Garamond" w:cs="Courier New"/>
-          <w:color w:val="000000"/>
-          <w:sz w:val="19"/>
-          <w:szCs w:val="19"/>
-        </w:rPr>
-        <w:t>udpClient.o</w:t>
-      </w:r>
-      <w:proofErr w:type="spellEnd"/>
-      <w:r>
-        <w:rPr>
-          <w:rFonts w:ascii="Garamond" w:hAnsi="Garamond" w:cs="Courier New"/>
-          <w:color w:val="000000"/>
-          <w:sz w:val="19"/>
-          <w:szCs w:val="19"/>
-        </w:rPr>
-        <w:t xml:space="preserve"> </w:t>
+      <w:r>
+        <w:rPr>
+          <w:rFonts w:ascii="Garamond" w:hAnsi="Garamond" w:cs="Courier New"/>
+          <w:color w:val="000000"/>
+          <w:sz w:val="19"/>
+          <w:szCs w:val="19"/>
+        </w:rPr>
+        <w:t xml:space="preserve">udpClient.o </w:t>
       </w:r>
     </w:p>
     <w:p>
@@ -3342,46 +2497,7 @@
           <w:szCs w:val="19"/>
         </w:rPr>
         <w:tab/>
-      </w:r>
-      <w:proofErr w:type="spellStart"/>
-      <w:r>
-        <w:rPr>
-          <w:rFonts w:ascii="Garamond" w:hAnsi="Garamond" w:cs="Courier New"/>
-          <w:color w:val="000000"/>
-          <w:sz w:val="19"/>
-          <w:szCs w:val="19"/>
-        </w:rPr>
-        <w:t>gcc</w:t>
-      </w:r>
-      <w:proofErr w:type="spellEnd"/>
-      <w:r>
-        <w:rPr>
-          <w:rFonts w:ascii="Garamond" w:hAnsi="Garamond" w:cs="Courier New"/>
-          <w:color w:val="000000"/>
-          <w:sz w:val="19"/>
-          <w:szCs w:val="19"/>
-        </w:rPr>
-        <w:t xml:space="preserve"> ${CFLAGS} -o udpClient.exe </w:t>
-      </w:r>
-      <w:proofErr w:type="spellStart"/>
-      <w:r>
-        <w:rPr>
-          <w:rFonts w:ascii="Garamond" w:hAnsi="Garamond" w:cs="Courier New"/>
-          <w:color w:val="000000"/>
-          <w:sz w:val="19"/>
-          <w:szCs w:val="19"/>
-        </w:rPr>
-        <w:t>udpClient.o</w:t>
-      </w:r>
-      <w:proofErr w:type="spellEnd"/>
-      <w:r>
-        <w:rPr>
-          <w:rFonts w:ascii="Garamond" w:hAnsi="Garamond" w:cs="Courier New"/>
-          <w:color w:val="000000"/>
-          <w:sz w:val="19"/>
-          <w:szCs w:val="19"/>
-        </w:rPr>
-        <w:t xml:space="preserve"> </w:t>
+        <w:t xml:space="preserve">gcc ${CFLAGS} -o udpClient.exe udpClient.o </w:t>
       </w:r>
     </w:p>
     <w:p>
@@ -3419,8 +2535,6 @@
           <w:szCs w:val="19"/>
         </w:rPr>
       </w:pPr>
-      <w:proofErr w:type="spellStart"/>
-      <w:proofErr w:type="gramStart"/>
       <w:r>
         <w:rPr>
           <w:rFonts w:ascii="Garamond" w:hAnsi="Garamond" w:cs="Courier New"/>
@@ -3430,7 +2544,6 @@
         </w:rPr>
         <w:t>udpClient.o</w:t>
       </w:r>
-      <w:proofErr w:type="spellEnd"/>
       <w:r>
         <w:rPr>
           <w:rFonts w:ascii="Garamond" w:hAnsi="Garamond" w:cs="Courier New"/>
@@ -3449,7 +2562,6 @@
         </w:rPr>
         <w:tab/>
       </w:r>
-      <w:proofErr w:type="spellStart"/>
       <w:r>
         <w:rPr>
           <w:rFonts w:ascii="Garamond" w:hAnsi="Garamond" w:cs="Courier New"/>
@@ -3459,8 +2571,6 @@
         </w:rPr>
         <w:t>udpClient.c</w:t>
       </w:r>
-      <w:proofErr w:type="spellEnd"/>
-      <w:proofErr w:type="gramEnd"/>
     </w:p>
     <w:p>
       <w:pPr>
@@ -3487,38 +2597,8 @@
           <w:szCs w:val="19"/>
         </w:rPr>
         <w:tab/>
-      </w:r>
-      <w:proofErr w:type="spellStart"/>
-      <w:r>
-        <w:rPr>
-          <w:rFonts w:ascii="Garamond" w:hAnsi="Garamond" w:cs="Courier New"/>
-          <w:color w:val="000000"/>
-          <w:sz w:val="19"/>
-          <w:szCs w:val="19"/>
-        </w:rPr>
-        <w:t>gcc</w:t>
-      </w:r>
-      <w:proofErr w:type="spellEnd"/>
-      <w:r>
-        <w:rPr>
-          <w:rFonts w:ascii="Garamond" w:hAnsi="Garamond" w:cs="Courier New"/>
-          <w:color w:val="000000"/>
-          <w:sz w:val="19"/>
-          <w:szCs w:val="19"/>
-        </w:rPr>
-        <w:t xml:space="preserve"> -c ${CFLAGS} </w:t>
-      </w:r>
-      <w:proofErr w:type="spellStart"/>
-      <w:r>
-        <w:rPr>
-          <w:rFonts w:ascii="Garamond" w:hAnsi="Garamond" w:cs="Courier New"/>
-          <w:color w:val="000000"/>
-          <w:sz w:val="19"/>
-          <w:szCs w:val="19"/>
-        </w:rPr>
-        <w:t>udpClient.c</w:t>
-      </w:r>
-      <w:proofErr w:type="spellEnd"/>
+        <w:t>gcc -c ${CFLAGS} udpClient.c</w:t>
+      </w:r>
     </w:p>
     <w:p>
       <w:pPr>
@@ -3582,25 +2662,14 @@
         </w:rPr>
         <w:tab/>
       </w:r>
-      <w:proofErr w:type="spellStart"/>
-      <w:r>
-        <w:rPr>
-          <w:rFonts w:ascii="Garamond" w:hAnsi="Garamond" w:cs="Courier New"/>
-          <w:color w:val="000000"/>
-          <w:sz w:val="19"/>
-          <w:szCs w:val="19"/>
-        </w:rPr>
-        <w:t>udpServer.o</w:t>
-      </w:r>
-      <w:proofErr w:type="spellEnd"/>
-      <w:r>
-        <w:rPr>
-          <w:rFonts w:ascii="Garamond" w:hAnsi="Garamond" w:cs="Courier New"/>
-          <w:color w:val="000000"/>
-          <w:sz w:val="19"/>
-          <w:szCs w:val="19"/>
-        </w:rPr>
-        <w:t xml:space="preserve"> </w:t>
+      <w:r>
+        <w:rPr>
+          <w:rFonts w:ascii="Garamond" w:hAnsi="Garamond" w:cs="Courier New"/>
+          <w:color w:val="000000"/>
+          <w:sz w:val="19"/>
+          <w:szCs w:val="19"/>
+        </w:rPr>
+        <w:t xml:space="preserve">udpServer.o </w:t>
       </w:r>
     </w:p>
     <w:p>
@@ -3628,46 +2697,7 @@
           <w:szCs w:val="19"/>
         </w:rPr>
         <w:tab/>
-      </w:r>
-      <w:proofErr w:type="spellStart"/>
-      <w:r>
-        <w:rPr>
-          <w:rFonts w:ascii="Garamond" w:hAnsi="Garamond" w:cs="Courier New"/>
-          <w:color w:val="000000"/>
-          <w:sz w:val="19"/>
-          <w:szCs w:val="19"/>
-        </w:rPr>
-        <w:t>gcc</w:t>
-      </w:r>
-      <w:proofErr w:type="spellEnd"/>
-      <w:r>
-        <w:rPr>
-          <w:rFonts w:ascii="Garamond" w:hAnsi="Garamond" w:cs="Courier New"/>
-          <w:color w:val="000000"/>
-          <w:sz w:val="19"/>
-          <w:szCs w:val="19"/>
-        </w:rPr>
-        <w:t xml:space="preserve"> ${CFLAGS} -o udpServer.exe </w:t>
-      </w:r>
-      <w:proofErr w:type="spellStart"/>
-      <w:r>
-        <w:rPr>
-          <w:rFonts w:ascii="Garamond" w:hAnsi="Garamond" w:cs="Courier New"/>
-          <w:color w:val="000000"/>
-          <w:sz w:val="19"/>
-          <w:szCs w:val="19"/>
-        </w:rPr>
-        <w:t>udpServer.o</w:t>
-      </w:r>
-      <w:proofErr w:type="spellEnd"/>
-      <w:r>
-        <w:rPr>
-          <w:rFonts w:ascii="Garamond" w:hAnsi="Garamond" w:cs="Courier New"/>
-          <w:color w:val="000000"/>
-          <w:sz w:val="19"/>
-          <w:szCs w:val="19"/>
-        </w:rPr>
-        <w:t xml:space="preserve"> </w:t>
+        <w:t xml:space="preserve">gcc ${CFLAGS} -o udpServer.exe udpServer.o </w:t>
       </w:r>
     </w:p>
     <w:p>
@@ -3705,7 +2735,6 @@
           <w:szCs w:val="19"/>
         </w:rPr>
       </w:pPr>
-      <w:proofErr w:type="spellStart"/>
       <w:r>
         <w:rPr>
           <w:rFonts w:ascii="Garamond" w:hAnsi="Garamond" w:cs="Courier New"/>
@@ -3715,7 +2744,6 @@
         </w:rPr>
         <w:t>udpServer.o</w:t>
       </w:r>
-      <w:proofErr w:type="spellEnd"/>
       <w:r>
         <w:rPr>
           <w:rFonts w:ascii="Garamond" w:hAnsi="Garamond" w:cs="Courier New"/>
@@ -3734,7 +2762,6 @@
         </w:rPr>
         <w:tab/>
       </w:r>
-      <w:proofErr w:type="spellStart"/>
       <w:r>
         <w:rPr>
           <w:rFonts w:ascii="Garamond" w:hAnsi="Garamond" w:cs="Courier New"/>
@@ -3744,7 +2771,6 @@
         </w:rPr>
         <w:t>udpServer.c</w:t>
       </w:r>
-      <w:proofErr w:type="spellEnd"/>
     </w:p>
     <w:p>
       <w:pPr>
@@ -3772,38 +2798,8 @@
         </w:rPr>
         <w:lastRenderedPageBreak/>
         <w:tab/>
-      </w:r>
-      <w:proofErr w:type="spellStart"/>
-      <w:r>
-        <w:rPr>
-          <w:rFonts w:ascii="Garamond" w:hAnsi="Garamond" w:cs="Courier New"/>
-          <w:color w:val="000000"/>
-          <w:sz w:val="19"/>
-          <w:szCs w:val="19"/>
-        </w:rPr>
-        <w:t>gcc</w:t>
-      </w:r>
-      <w:proofErr w:type="spellEnd"/>
-      <w:r>
-        <w:rPr>
-          <w:rFonts w:ascii="Garamond" w:hAnsi="Garamond" w:cs="Courier New"/>
-          <w:color w:val="000000"/>
-          <w:sz w:val="19"/>
-          <w:szCs w:val="19"/>
-        </w:rPr>
-        <w:t xml:space="preserve"> -c ${CFLAGS} </w:t>
-      </w:r>
-      <w:proofErr w:type="spellStart"/>
-      <w:r>
-        <w:rPr>
-          <w:rFonts w:ascii="Garamond" w:hAnsi="Garamond" w:cs="Courier New"/>
-          <w:color w:val="000000"/>
-          <w:sz w:val="19"/>
-          <w:szCs w:val="19"/>
-        </w:rPr>
-        <w:t>udpServer.c</w:t>
-      </w:r>
-      <w:proofErr w:type="spellEnd"/>
+        <w:t>gcc -c ${CFLAGS} udpServer.c</w:t>
+      </w:r>
     </w:p>
     <w:p>
       <w:pPr>
@@ -3867,25 +2863,14 @@
         </w:rPr>
         <w:tab/>
       </w:r>
-      <w:proofErr w:type="spellStart"/>
-      <w:r>
-        <w:rPr>
-          <w:rFonts w:ascii="Garamond" w:hAnsi="Garamond" w:cs="Courier New"/>
-          <w:color w:val="000000"/>
-          <w:sz w:val="19"/>
-          <w:szCs w:val="19"/>
-        </w:rPr>
-        <w:t>tcpClient.o</w:t>
-      </w:r>
-      <w:proofErr w:type="spellEnd"/>
-      <w:r>
-        <w:rPr>
-          <w:rFonts w:ascii="Garamond" w:hAnsi="Garamond" w:cs="Courier New"/>
-          <w:color w:val="000000"/>
-          <w:sz w:val="19"/>
-          <w:szCs w:val="19"/>
-        </w:rPr>
-        <w:t xml:space="preserve"> </w:t>
+      <w:r>
+        <w:rPr>
+          <w:rFonts w:ascii="Garamond" w:hAnsi="Garamond" w:cs="Courier New"/>
+          <w:color w:val="000000"/>
+          <w:sz w:val="19"/>
+          <w:szCs w:val="19"/>
+        </w:rPr>
+        <w:t xml:space="preserve">tcpClient.o </w:t>
       </w:r>
     </w:p>
     <w:p>
@@ -3913,46 +2898,7 @@
           <w:szCs w:val="19"/>
         </w:rPr>
         <w:tab/>
-      </w:r>
-      <w:proofErr w:type="spellStart"/>
-      <w:r>
-        <w:rPr>
-          <w:rFonts w:ascii="Garamond" w:hAnsi="Garamond" w:cs="Courier New"/>
-          <w:color w:val="000000"/>
-          <w:sz w:val="19"/>
-          <w:szCs w:val="19"/>
-        </w:rPr>
-        <w:t>gcc</w:t>
-      </w:r>
-      <w:proofErr w:type="spellEnd"/>
-      <w:r>
-        <w:rPr>
-          <w:rFonts w:ascii="Garamond" w:hAnsi="Garamond" w:cs="Courier New"/>
-          <w:color w:val="000000"/>
-          <w:sz w:val="19"/>
-          <w:szCs w:val="19"/>
-        </w:rPr>
-        <w:t xml:space="preserve"> ${CFLAGS} -o tcpClient.exe </w:t>
-      </w:r>
-      <w:proofErr w:type="spellStart"/>
-      <w:r>
-        <w:rPr>
-          <w:rFonts w:ascii="Garamond" w:hAnsi="Garamond" w:cs="Courier New"/>
-          <w:color w:val="000000"/>
-          <w:sz w:val="19"/>
-          <w:szCs w:val="19"/>
-        </w:rPr>
-        <w:t>tcpClient.o</w:t>
-      </w:r>
-      <w:proofErr w:type="spellEnd"/>
-      <w:r>
-        <w:rPr>
-          <w:rFonts w:ascii="Garamond" w:hAnsi="Garamond" w:cs="Courier New"/>
-          <w:color w:val="000000"/>
-          <w:sz w:val="19"/>
-          <w:szCs w:val="19"/>
-        </w:rPr>
-        <w:t xml:space="preserve"> </w:t>
+        <w:t xml:space="preserve">gcc ${CFLAGS} -o tcpClient.exe tcpClient.o </w:t>
       </w:r>
     </w:p>
     <w:p>
@@ -3990,7 +2936,6 @@
           <w:szCs w:val="19"/>
         </w:rPr>
       </w:pPr>
-      <w:proofErr w:type="spellStart"/>
       <w:r>
         <w:rPr>
           <w:rFonts w:ascii="Garamond" w:hAnsi="Garamond" w:cs="Courier New"/>
@@ -4000,7 +2945,6 @@
         </w:rPr>
         <w:t>tcpClient.o</w:t>
       </w:r>
-      <w:proofErr w:type="spellEnd"/>
       <w:r>
         <w:rPr>
           <w:rFonts w:ascii="Garamond" w:hAnsi="Garamond" w:cs="Courier New"/>
@@ -4019,7 +2963,6 @@
         </w:rPr>
         <w:tab/>
       </w:r>
-      <w:proofErr w:type="spellStart"/>
       <w:r>
         <w:rPr>
           <w:rFonts w:ascii="Garamond" w:hAnsi="Garamond" w:cs="Courier New"/>
@@ -4029,7 +2972,6 @@
         </w:rPr>
         <w:t>tcpClient.c</w:t>
       </w:r>
-      <w:proofErr w:type="spellEnd"/>
     </w:p>
     <w:p>
       <w:pPr>
@@ -4056,38 +2998,8 @@
           <w:szCs w:val="19"/>
         </w:rPr>
         <w:tab/>
-      </w:r>
-      <w:proofErr w:type="spellStart"/>
-      <w:r>
-        <w:rPr>
-          <w:rFonts w:ascii="Garamond" w:hAnsi="Garamond" w:cs="Courier New"/>
-          <w:color w:val="000000"/>
-          <w:sz w:val="19"/>
-          <w:szCs w:val="19"/>
-        </w:rPr>
-        <w:t>gcc</w:t>
-      </w:r>
-      <w:proofErr w:type="spellEnd"/>
-      <w:r>
-        <w:rPr>
-          <w:rFonts w:ascii="Garamond" w:hAnsi="Garamond" w:cs="Courier New"/>
-          <w:color w:val="000000"/>
-          <w:sz w:val="19"/>
-          <w:szCs w:val="19"/>
-        </w:rPr>
-        <w:t xml:space="preserve"> -c ${CFLAGS} </w:t>
-      </w:r>
-      <w:proofErr w:type="spellStart"/>
-      <w:r>
-        <w:rPr>
-          <w:rFonts w:ascii="Garamond" w:hAnsi="Garamond" w:cs="Courier New"/>
-          <w:color w:val="000000"/>
-          <w:sz w:val="19"/>
-          <w:szCs w:val="19"/>
-        </w:rPr>
-        <w:t>tcpClient.c</w:t>
-      </w:r>
-      <w:proofErr w:type="spellEnd"/>
+        <w:t>gcc -c ${CFLAGS} tcpClient.c</w:t>
+      </w:r>
     </w:p>
     <w:p>
       <w:pPr>
@@ -4124,7 +3036,6 @@
           <w:szCs w:val="19"/>
         </w:rPr>
       </w:pPr>
-      <w:proofErr w:type="gramStart"/>
       <w:r>
         <w:rPr>
           <w:rFonts w:ascii="Garamond" w:hAnsi="Garamond" w:cs="Courier New"/>
@@ -4143,7 +3054,6 @@
         </w:rPr>
         <w:t xml:space="preserve">:   </w:t>
       </w:r>
-      <w:proofErr w:type="gramEnd"/>
       <w:r>
         <w:rPr>
           <w:rFonts w:ascii="Garamond" w:hAnsi="Garamond" w:cs="Courier New"/>
@@ -4153,25 +3063,14 @@
         </w:rPr>
         <w:tab/>
       </w:r>
-      <w:proofErr w:type="spellStart"/>
-      <w:r>
-        <w:rPr>
-          <w:rFonts w:ascii="Garamond" w:hAnsi="Garamond" w:cs="Courier New"/>
-          <w:color w:val="000000"/>
-          <w:sz w:val="19"/>
-          <w:szCs w:val="19"/>
-        </w:rPr>
-        <w:t>tcpServer.o</w:t>
-      </w:r>
-      <w:proofErr w:type="spellEnd"/>
-      <w:r>
-        <w:rPr>
-          <w:rFonts w:ascii="Garamond" w:hAnsi="Garamond" w:cs="Courier New"/>
-          <w:color w:val="000000"/>
-          <w:sz w:val="19"/>
-          <w:szCs w:val="19"/>
-        </w:rPr>
-        <w:t xml:space="preserve"> </w:t>
+      <w:r>
+        <w:rPr>
+          <w:rFonts w:ascii="Garamond" w:hAnsi="Garamond" w:cs="Courier New"/>
+          <w:color w:val="000000"/>
+          <w:sz w:val="19"/>
+          <w:szCs w:val="19"/>
+        </w:rPr>
+        <w:t xml:space="preserve">tcpServer.o </w:t>
       </w:r>
     </w:p>
     <w:p>
@@ -4199,46 +3098,7 @@
           <w:szCs w:val="19"/>
         </w:rPr>
         <w:tab/>
-      </w:r>
-      <w:proofErr w:type="spellStart"/>
-      <w:r>
-        <w:rPr>
-          <w:rFonts w:ascii="Garamond" w:hAnsi="Garamond" w:cs="Courier New"/>
-          <w:color w:val="000000"/>
-          <w:sz w:val="19"/>
-          <w:szCs w:val="19"/>
-        </w:rPr>
-        <w:t>gcc</w:t>
-      </w:r>
-      <w:proofErr w:type="spellEnd"/>
-      <w:r>
-        <w:rPr>
-          <w:rFonts w:ascii="Garamond" w:hAnsi="Garamond" w:cs="Courier New"/>
-          <w:color w:val="000000"/>
-          <w:sz w:val="19"/>
-          <w:szCs w:val="19"/>
-        </w:rPr>
-        <w:t xml:space="preserve"> ${CFLAGS} -o tcpServer.exe </w:t>
-      </w:r>
-      <w:proofErr w:type="spellStart"/>
-      <w:r>
-        <w:rPr>
-          <w:rFonts w:ascii="Garamond" w:hAnsi="Garamond" w:cs="Courier New"/>
-          <w:color w:val="000000"/>
-          <w:sz w:val="19"/>
-          <w:szCs w:val="19"/>
-        </w:rPr>
-        <w:t>tcpServer.o</w:t>
-      </w:r>
-      <w:proofErr w:type="spellEnd"/>
-      <w:r>
-        <w:rPr>
-          <w:rFonts w:ascii="Garamond" w:hAnsi="Garamond" w:cs="Courier New"/>
-          <w:color w:val="000000"/>
-          <w:sz w:val="19"/>
-          <w:szCs w:val="19"/>
-        </w:rPr>
-        <w:t xml:space="preserve"> </w:t>
+        <w:t xml:space="preserve">gcc ${CFLAGS} -o tcpServer.exe tcpServer.o </w:t>
       </w:r>
     </w:p>
     <w:p>
@@ -4276,7 +3136,6 @@
           <w:szCs w:val="19"/>
         </w:rPr>
       </w:pPr>
-      <w:proofErr w:type="spellStart"/>
       <w:r>
         <w:rPr>
           <w:rFonts w:ascii="Garamond" w:hAnsi="Garamond" w:cs="Courier New"/>
@@ -4286,7 +3145,6 @@
         </w:rPr>
         <w:t>tcpServer.o</w:t>
       </w:r>
-      <w:proofErr w:type="spellEnd"/>
       <w:r>
         <w:rPr>
           <w:rFonts w:ascii="Garamond" w:hAnsi="Garamond" w:cs="Courier New"/>
@@ -4305,7 +3163,6 @@
         </w:rPr>
         <w:tab/>
       </w:r>
-      <w:proofErr w:type="spellStart"/>
       <w:r>
         <w:rPr>
           <w:rFonts w:ascii="Garamond" w:hAnsi="Garamond" w:cs="Courier New"/>
@@ -4315,7 +3172,6 @@
         </w:rPr>
         <w:t>tcpServer.c</w:t>
       </w:r>
-      <w:proofErr w:type="spellEnd"/>
     </w:p>
     <w:p>
       <w:pPr>
@@ -4342,38 +3198,8 @@
           <w:szCs w:val="19"/>
         </w:rPr>
         <w:tab/>
-      </w:r>
-      <w:proofErr w:type="spellStart"/>
-      <w:r>
-        <w:rPr>
-          <w:rFonts w:ascii="Garamond" w:hAnsi="Garamond" w:cs="Courier New"/>
-          <w:color w:val="000000"/>
-          <w:sz w:val="19"/>
-          <w:szCs w:val="19"/>
-        </w:rPr>
-        <w:t>gcc</w:t>
-      </w:r>
-      <w:proofErr w:type="spellEnd"/>
-      <w:r>
-        <w:rPr>
-          <w:rFonts w:ascii="Garamond" w:hAnsi="Garamond" w:cs="Courier New"/>
-          <w:color w:val="000000"/>
-          <w:sz w:val="19"/>
-          <w:szCs w:val="19"/>
-        </w:rPr>
-        <w:t xml:space="preserve"> -c ${CFLAGS} </w:t>
-      </w:r>
-      <w:proofErr w:type="spellStart"/>
-      <w:r>
-        <w:rPr>
-          <w:rFonts w:ascii="Garamond" w:hAnsi="Garamond" w:cs="Courier New"/>
-          <w:color w:val="000000"/>
-          <w:sz w:val="19"/>
-          <w:szCs w:val="19"/>
-        </w:rPr>
-        <w:t>tcpServer.c</w:t>
-      </w:r>
-      <w:proofErr w:type="spellEnd"/>
+        <w:t>gcc -c ${CFLAGS} tcpServer.c</w:t>
+      </w:r>
     </w:p>
     <w:p>
       <w:pPr>
@@ -4410,7 +3236,6 @@
           <w:szCs w:val="19"/>
         </w:rPr>
       </w:pPr>
-      <w:proofErr w:type="gramStart"/>
       <w:r>
         <w:rPr>
           <w:rFonts w:ascii="Garamond" w:hAnsi="Garamond" w:cs="Courier New"/>
@@ -4420,7 +3245,6 @@
         </w:rPr>
         <w:t>.PHONY</w:t>
       </w:r>
-      <w:proofErr w:type="gramEnd"/>
       <w:r>
         <w:rPr>
           <w:rFonts w:ascii="Garamond" w:hAnsi="Garamond" w:cs="Courier New"/>
@@ -4439,7 +3263,6 @@
         </w:rPr>
         <w:tab/>
       </w:r>
-      <w:proofErr w:type="spellStart"/>
       <w:r>
         <w:rPr>
           <w:rFonts w:ascii="Garamond" w:hAnsi="Garamond" w:cs="Courier New"/>
@@ -4449,7 +3272,6 @@
         </w:rPr>
         <w:t>clean</w:t>
       </w:r>
-      <w:proofErr w:type="spellEnd"/>
     </w:p>
     <w:p>
       <w:pPr>
@@ -4486,7 +3308,6 @@
           <w:szCs w:val="19"/>
         </w:rPr>
       </w:pPr>
-      <w:proofErr w:type="spellStart"/>
       <w:r>
         <w:rPr>
           <w:rFonts w:ascii="Garamond" w:hAnsi="Garamond" w:cs="Courier New"/>
@@ -4496,7 +3317,6 @@
         </w:rPr>
         <w:t>clean</w:t>
       </w:r>
-      <w:proofErr w:type="spellEnd"/>
       <w:r>
         <w:rPr>
           <w:rFonts w:ascii="Garamond" w:hAnsi="Garamond" w:cs="Courier New"/>
@@ -4532,67 +3352,7 @@
           <w:szCs w:val="19"/>
         </w:rPr>
         <w:tab/>
-        <w:t>-</w:t>
-      </w:r>
-      <w:proofErr w:type="spellStart"/>
-      <w:r>
-        <w:rPr>
-          <w:rFonts w:ascii="Garamond" w:hAnsi="Garamond" w:cs="Courier New"/>
-          <w:color w:val="000000"/>
-          <w:sz w:val="19"/>
-          <w:szCs w:val="19"/>
-        </w:rPr>
-        <w:t>rm</w:t>
-      </w:r>
-      <w:proofErr w:type="spellEnd"/>
-      <w:r>
-        <w:rPr>
-          <w:rFonts w:ascii="Garamond" w:hAnsi="Garamond" w:cs="Courier New"/>
-          <w:color w:val="000000"/>
-          <w:sz w:val="19"/>
-          <w:szCs w:val="19"/>
-        </w:rPr>
-        <w:t xml:space="preserve"> -f </w:t>
-      </w:r>
-      <w:proofErr w:type="gramStart"/>
-      <w:r>
-        <w:rPr>
-          <w:rFonts w:ascii="Garamond" w:hAnsi="Garamond" w:cs="Courier New"/>
-          <w:color w:val="000000"/>
-          <w:sz w:val="19"/>
-          <w:szCs w:val="19"/>
-        </w:rPr>
-        <w:t>*.</w:t>
-      </w:r>
-      <w:proofErr w:type="spellStart"/>
-      <w:r>
-        <w:rPr>
-          <w:rFonts w:ascii="Garamond" w:hAnsi="Garamond" w:cs="Courier New"/>
-          <w:color w:val="000000"/>
-          <w:sz w:val="19"/>
-          <w:szCs w:val="19"/>
-        </w:rPr>
-        <w:t>exe</w:t>
-      </w:r>
-      <w:proofErr w:type="spellEnd"/>
-      <w:r>
-        <w:rPr>
-          <w:rFonts w:ascii="Garamond" w:hAnsi="Garamond" w:cs="Courier New"/>
-          <w:color w:val="000000"/>
-          <w:sz w:val="19"/>
-          <w:szCs w:val="19"/>
-        </w:rPr>
-        <w:t xml:space="preserve">  *</w:t>
-      </w:r>
-      <w:proofErr w:type="gramEnd"/>
-      <w:r>
-        <w:rPr>
-          <w:rFonts w:ascii="Garamond" w:hAnsi="Garamond" w:cs="Courier New"/>
-          <w:color w:val="000000"/>
-          <w:sz w:val="19"/>
-          <w:szCs w:val="19"/>
-        </w:rPr>
-        <w:t>.o</w:t>
+        <w:t>-rm -f *.exe  *.o</w:t>
       </w:r>
     </w:p>
     <w:p>
@@ -4641,7 +3401,6 @@
           <w:color w:val="auto"/>
         </w:rPr>
       </w:pPr>
-      <w:proofErr w:type="spellStart"/>
       <w:r>
         <w:rPr>
           <w:rFonts w:ascii="Garamond" w:hAnsi="Garamond"/>
@@ -4656,52 +3415,7 @@
           <w:bCs/>
           <w:color w:val="auto"/>
         </w:rPr>
-        <w:t>dpServer</w:t>
-      </w:r>
-      <w:proofErr w:type="spellEnd"/>
-      <w:r>
-        <w:rPr>
-          <w:rFonts w:ascii="Garamond" w:hAnsi="Garamond"/>
-          <w:bCs/>
-          <w:color w:val="auto"/>
-        </w:rPr>
-        <w:t xml:space="preserve"> </w:t>
-      </w:r>
-      <w:proofErr w:type="spellStart"/>
-      <w:r>
-        <w:rPr>
-          <w:rFonts w:ascii="Garamond" w:hAnsi="Garamond"/>
-          <w:bCs/>
-          <w:color w:val="auto"/>
-        </w:rPr>
-        <w:t>behavior</w:t>
-      </w:r>
-      <w:proofErr w:type="spellEnd"/>
-      <w:r>
-        <w:rPr>
-          <w:rFonts w:ascii="Garamond" w:hAnsi="Garamond"/>
-          <w:bCs/>
-          <w:color w:val="auto"/>
-        </w:rPr>
-        <w:t xml:space="preserve"> in </w:t>
-      </w:r>
-      <w:proofErr w:type="spellStart"/>
-      <w:r>
-        <w:rPr>
-          <w:rFonts w:ascii="Garamond" w:hAnsi="Garamond"/>
-          <w:bCs/>
-          <w:color w:val="auto"/>
-        </w:rPr>
-        <w:t>wait</w:t>
-      </w:r>
-      <w:proofErr w:type="spellEnd"/>
-      <w:r>
-        <w:rPr>
-          <w:rFonts w:ascii="Garamond" w:hAnsi="Garamond"/>
-          <w:bCs/>
-          <w:color w:val="auto"/>
-        </w:rPr>
-        <w:t xml:space="preserve"> mode</w:t>
+        <w:t>dpServer behavior in wait mode</w:t>
       </w:r>
     </w:p>
     <w:p>
@@ -4727,49 +3441,7 @@
         <w:rPr>
           <w:rFonts w:ascii="Garamond" w:hAnsi="Garamond"/>
         </w:rPr>
-        <w:t xml:space="preserve"> per un servizio in </w:t>
-      </w:r>
-      <w:proofErr w:type="spellStart"/>
-      <w:r>
-        <w:rPr>
-          <w:rFonts w:ascii="Garamond" w:hAnsi="Garamond"/>
-        </w:rPr>
-        <w:t>wait</w:t>
-      </w:r>
-      <w:proofErr w:type="spellEnd"/>
-      <w:r>
-        <w:rPr>
-          <w:rFonts w:ascii="Garamond" w:hAnsi="Garamond"/>
-        </w:rPr>
-        <w:t xml:space="preserve"> mode, esso si occupa di eseguire un </w:t>
-      </w:r>
-      <w:proofErr w:type="spellStart"/>
-      <w:r>
-        <w:rPr>
-          <w:rFonts w:ascii="Garamond" w:hAnsi="Garamond"/>
-        </w:rPr>
-        <w:t>udpServer</w:t>
-      </w:r>
-      <w:proofErr w:type="spellEnd"/>
-      <w:r>
-        <w:rPr>
-          <w:rFonts w:ascii="Garamond" w:hAnsi="Garamond"/>
-        </w:rPr>
-        <w:t xml:space="preserve"> per gestirne la richiesta. Nel momento in cui sopraggiunge un nuovo client a richiedere lo stesso servizio, il superserver non accetta richieste in quanto in </w:t>
-      </w:r>
-      <w:proofErr w:type="spellStart"/>
-      <w:r>
-        <w:rPr>
-          <w:rFonts w:ascii="Garamond" w:hAnsi="Garamond"/>
-        </w:rPr>
-        <w:t>wait</w:t>
-      </w:r>
-      <w:proofErr w:type="spellEnd"/>
-      <w:r>
-        <w:rPr>
-          <w:rFonts w:ascii="Garamond" w:hAnsi="Garamond"/>
-        </w:rPr>
-        <w:t xml:space="preserve"> mode, dunque non vengono eseguiti ulteriori server</w:t>
+        <w:t xml:space="preserve"> per un servizio in wait mode, esso si occupa di eseguire un udpServer per gestirne la richiesta. Nel momento in cui sopraggiunge un nuovo client a richiedere lo stesso servizio, il superserver non accetta richieste in quanto in wait mode, dunque non vengono eseguiti ulteriori server</w:t>
       </w:r>
       <w:r>
         <w:rPr>
@@ -4833,35 +3505,7 @@
         <w:rPr>
           <w:rFonts w:ascii="Garamond" w:hAnsi="Garamond"/>
         </w:rPr>
-        <w:t xml:space="preserve">di un processo server che risponde correttamente al messaggio e rimane in attesa di ulteriori messaggi. </w:t>
-      </w:r>
-      <w:proofErr w:type="gramStart"/>
-      <w:r>
-        <w:rPr>
-          <w:rFonts w:ascii="Garamond" w:hAnsi="Garamond"/>
-        </w:rPr>
-        <w:t>E’</w:t>
-      </w:r>
-      <w:proofErr w:type="gramEnd"/>
-      <w:r>
-        <w:rPr>
-          <w:rFonts w:ascii="Garamond" w:hAnsi="Garamond"/>
-        </w:rPr>
-        <w:t xml:space="preserve"> stato poi utilizzato un secondo client (B) per effettuare una seconda richiesta, “Prova Client 2”, al quale però il superserver, rispettando i vincoli della </w:t>
-      </w:r>
-      <w:proofErr w:type="spellStart"/>
-      <w:r>
-        <w:rPr>
-          <w:rFonts w:ascii="Garamond" w:hAnsi="Garamond"/>
-        </w:rPr>
-        <w:t>wait</w:t>
-      </w:r>
-      <w:proofErr w:type="spellEnd"/>
-      <w:r>
-        <w:rPr>
-          <w:rFonts w:ascii="Garamond" w:hAnsi="Garamond"/>
-        </w:rPr>
-        <w:t xml:space="preserve"> mode, non ha allocato alcun server. Il client B ha ottenuto ugualmente risposta in quanto il server dedicato ad A si è occupato di tale richiesta.</w:t>
+        <w:t>di un processo server che risponde correttamente al messaggio e rimane in attesa di ulteriori messaggi. E’ stato poi utilizzato un secondo client (B) per effettuare una seconda richiesta, “Prova Client 2”, al quale però il superserver, rispettando i vincoli della wait mode, non ha allocato alcun server. Il client B ha ottenuto ugualmente risposta in quanto il server dedicato ad A si è occupato di tale richiesta.</w:t>
       </w:r>
       <w:r>
         <w:rPr>
@@ -4953,7 +3597,6 @@
           <w:color w:val="auto"/>
         </w:rPr>
       </w:pPr>
-      <w:proofErr w:type="spellStart"/>
       <w:r>
         <w:rPr>
           <w:rFonts w:ascii="Garamond" w:hAnsi="Garamond"/>
@@ -4968,52 +3611,156 @@
           <w:bCs/>
           <w:color w:val="auto"/>
         </w:rPr>
-        <w:t>dpServer</w:t>
-      </w:r>
-      <w:proofErr w:type="spellEnd"/>
-      <w:r>
-        <w:rPr>
-          <w:rFonts w:ascii="Garamond" w:hAnsi="Garamond"/>
-          <w:bCs/>
-          <w:color w:val="auto"/>
+        <w:t>dpServer behavior in no-wait mode</w:t>
+      </w:r>
+    </w:p>
+    <w:p>
+      <w:pPr>
+        <w:spacing w:after="120" w:line="240" w:lineRule="auto"/>
+        <w:rPr>
+          <w:rFonts w:ascii="Garamond" w:hAnsi="Garamond"/>
+        </w:rPr>
+      </w:pPr>
+      <w:r>
+        <w:rPr>
+          <w:rFonts w:ascii="Garamond" w:hAnsi="Garamond"/>
+        </w:rPr>
+        <w:t xml:space="preserve">Quando il superserver riceve una richiesta da parte di un client UDP per un servizio in </w:t>
+      </w:r>
+      <w:r>
+        <w:rPr>
+          <w:rFonts w:ascii="Garamond" w:hAnsi="Garamond"/>
+        </w:rPr>
+        <w:t>no-</w:t>
+      </w:r>
+      <w:r>
+        <w:rPr>
+          <w:rFonts w:ascii="Garamond" w:hAnsi="Garamond"/>
+        </w:rPr>
+        <w:t>wait mode</w:t>
+      </w:r>
+      <w:r>
+        <w:rPr>
+          <w:rFonts w:ascii="Garamond" w:hAnsi="Garamond"/>
         </w:rPr>
         <w:t xml:space="preserve"> </w:t>
       </w:r>
-      <w:proofErr w:type="spellStart"/>
-      <w:r>
-        <w:rPr>
-          <w:rFonts w:ascii="Garamond" w:hAnsi="Garamond"/>
-          <w:bCs/>
-          <w:color w:val="auto"/>
-        </w:rPr>
-        <w:t>behavior</w:t>
-      </w:r>
-      <w:proofErr w:type="spellEnd"/>
-      <w:r>
-        <w:rPr>
-          <w:rFonts w:ascii="Garamond" w:hAnsi="Garamond"/>
-          <w:bCs/>
-          <w:color w:val="auto"/>
-        </w:rPr>
-        <w:t xml:space="preserve"> in no-</w:t>
-      </w:r>
-      <w:proofErr w:type="spellStart"/>
-      <w:r>
-        <w:rPr>
-          <w:rFonts w:ascii="Garamond" w:hAnsi="Garamond"/>
-          <w:bCs/>
-          <w:color w:val="auto"/>
-        </w:rPr>
-        <w:t>wait</w:t>
-      </w:r>
-      <w:proofErr w:type="spellEnd"/>
-      <w:r>
-        <w:rPr>
-          <w:rFonts w:ascii="Garamond" w:hAnsi="Garamond"/>
-          <w:bCs/>
-          <w:color w:val="auto"/>
-        </w:rPr>
-        <w:t xml:space="preserve"> mode</w:t>
+      <w:r>
+        <w:rPr>
+          <w:rFonts w:ascii="Garamond" w:hAnsi="Garamond"/>
+        </w:rPr>
+        <w:t xml:space="preserve">genera un processo udpServer, che si occuperà di rispondere alla richiesta del client. Siccome il servizio richiesto è di tipo no-wait, il superserver non toglie mai l’ascolto </w:t>
+      </w:r>
+      <w:r>
+        <w:rPr>
+          <w:rFonts w:ascii="Garamond" w:hAnsi="Garamond"/>
+        </w:rPr>
+        <w:t>di nuove richieste di tale servizio</w:t>
+      </w:r>
+      <w:r>
+        <w:rPr>
+          <w:rFonts w:ascii="Garamond" w:hAnsi="Garamond"/>
+        </w:rPr>
+        <w:t xml:space="preserve">, creando così una situazione di “concorrenza” tra superserver e i server udp precedentemente creati, </w:t>
+      </w:r>
+      <w:r>
+        <w:rPr>
+          <w:rFonts w:ascii="Garamond" w:hAnsi="Garamond"/>
+        </w:rPr>
+        <w:t xml:space="preserve">in quanto </w:t>
+      </w:r>
+      <w:r>
+        <w:rPr>
+          <w:rFonts w:ascii="Garamond" w:hAnsi="Garamond"/>
+        </w:rPr>
+        <w:t xml:space="preserve">tutti </w:t>
+      </w:r>
+      <w:r>
+        <w:rPr>
+          <w:rFonts w:ascii="Garamond" w:hAnsi="Garamond"/>
+        </w:rPr>
+        <w:t xml:space="preserve">in attesa di richieste </w:t>
+      </w:r>
+      <w:r>
+        <w:rPr>
+          <w:rFonts w:ascii="Garamond" w:hAnsi="Garamond"/>
+        </w:rPr>
+        <w:t xml:space="preserve">sulla stessa porta. </w:t>
+      </w:r>
+      <w:r>
+        <w:rPr>
+          <w:rFonts w:ascii="Garamond" w:hAnsi="Garamond"/>
+        </w:rPr>
+        <w:t xml:space="preserve">Quando </w:t>
+      </w:r>
+      <w:r>
+        <w:rPr>
+          <w:rFonts w:ascii="Garamond" w:hAnsi="Garamond"/>
+        </w:rPr>
+        <w:t xml:space="preserve">si inviano dei messaggi </w:t>
+      </w:r>
+      <w:r>
+        <w:rPr>
+          <w:rFonts w:ascii="Garamond" w:hAnsi="Garamond"/>
+        </w:rPr>
+        <w:t>da un client</w:t>
+      </w:r>
+      <w:r>
+        <w:rPr>
+          <w:rFonts w:ascii="Garamond" w:hAnsi="Garamond"/>
+        </w:rPr>
+        <w:t xml:space="preserve">, non è possibile prevedere chi tra superserver e udpServer </w:t>
+      </w:r>
+      <w:r>
+        <w:rPr>
+          <w:rFonts w:ascii="Garamond" w:hAnsi="Garamond"/>
+        </w:rPr>
+        <w:t xml:space="preserve">eseguiti </w:t>
+      </w:r>
+      <w:r>
+        <w:rPr>
+          <w:rFonts w:ascii="Garamond" w:hAnsi="Garamond"/>
+        </w:rPr>
+        <w:t xml:space="preserve">risponderà alla </w:t>
+      </w:r>
+      <w:bookmarkStart w:id="1" w:name="_GoBack"/>
+      <w:bookmarkEnd w:id="1"/>
+      <w:r>
+        <w:rPr>
+          <w:rFonts w:ascii="Garamond" w:hAnsi="Garamond"/>
+        </w:rPr>
+        <w:t>richiesta</w:t>
+      </w:r>
+      <w:r>
+        <w:rPr>
+          <w:rFonts w:ascii="Garamond" w:hAnsi="Garamond"/>
+        </w:rPr>
+        <w:t>. N</w:t>
+      </w:r>
+      <w:r>
+        <w:rPr>
+          <w:rFonts w:ascii="Garamond" w:hAnsi="Garamond"/>
+        </w:rPr>
+        <w:t xml:space="preserve">ello screen riportato, si è cercato di evidenziare questo fenomeno: se il messaggio viene ricevuto prima dal superserver, viene </w:t>
+      </w:r>
+      <w:r>
+        <w:rPr>
+          <w:rFonts w:ascii="Garamond" w:hAnsi="Garamond"/>
+        </w:rPr>
+        <w:lastRenderedPageBreak/>
+        <w:t>aggiunto un nuovo server sulla stessa service-port, che poi risponde alla richiesta; se invece il messaggio viene ricevuto prima da</w:t>
+      </w:r>
+      <w:r>
+        <w:rPr>
+          <w:rFonts w:ascii="Garamond" w:hAnsi="Garamond"/>
+        </w:rPr>
+        <w:t xml:space="preserve"> un</w:t>
+      </w:r>
+      <w:r>
+        <w:rPr>
+          <w:rFonts w:ascii="Garamond" w:hAnsi="Garamond"/>
+        </w:rPr>
+        <w:t xml:space="preserve"> udpServer, quest’ultimo risponde direttamente al client.</w:t>
       </w:r>
     </w:p>
     <w:p>
@@ -5021,272 +3768,27 @@
         <w:spacing w:after="120" w:line="240" w:lineRule="auto"/>
         <w:rPr>
           <w:rFonts w:ascii="Garamond" w:hAnsi="Garamond"/>
-        </w:rPr>
-      </w:pPr>
-      <w:r>
-        <w:rPr>
-          <w:rFonts w:ascii="Garamond" w:hAnsi="Garamond"/>
-        </w:rPr>
-        <w:t xml:space="preserve">Quando il superserver riceve una richiesta da parte di un client UDP per un servizio in </w:t>
-      </w:r>
-      <w:r>
-        <w:rPr>
-          <w:rFonts w:ascii="Garamond" w:hAnsi="Garamond"/>
-        </w:rPr>
-        <w:t>no-</w:t>
-      </w:r>
-      <w:proofErr w:type="spellStart"/>
-      <w:r>
-        <w:rPr>
-          <w:rFonts w:ascii="Garamond" w:hAnsi="Garamond"/>
-        </w:rPr>
-        <w:t>wait</w:t>
-      </w:r>
-      <w:proofErr w:type="spellEnd"/>
-      <w:r>
-        <w:rPr>
-          <w:rFonts w:ascii="Garamond" w:hAnsi="Garamond"/>
-        </w:rPr>
-        <w:t xml:space="preserve"> mode</w:t>
-      </w:r>
-      <w:r>
-        <w:rPr>
-          <w:rFonts w:ascii="Garamond" w:hAnsi="Garamond"/>
-        </w:rPr>
-        <w:t xml:space="preserve"> </w:t>
-      </w:r>
-      <w:r>
-        <w:rPr>
-          <w:rFonts w:ascii="Garamond" w:hAnsi="Garamond"/>
-        </w:rPr>
-        <w:t xml:space="preserve">genera un processo </w:t>
-      </w:r>
-      <w:proofErr w:type="spellStart"/>
-      <w:r>
-        <w:rPr>
-          <w:rFonts w:ascii="Garamond" w:hAnsi="Garamond"/>
-        </w:rPr>
-        <w:t>udpServer</w:t>
-      </w:r>
-      <w:proofErr w:type="spellEnd"/>
-      <w:r>
-        <w:rPr>
-          <w:rFonts w:ascii="Garamond" w:hAnsi="Garamond"/>
-        </w:rPr>
-        <w:t>, che si occuperà di rispondere alla richiesta del client. Siccome il servizio richiesto è di tipo no-</w:t>
-      </w:r>
-      <w:proofErr w:type="spellStart"/>
-      <w:r>
-        <w:rPr>
-          <w:rFonts w:ascii="Garamond" w:hAnsi="Garamond"/>
-        </w:rPr>
-        <w:t>wait</w:t>
-      </w:r>
-      <w:proofErr w:type="spellEnd"/>
-      <w:r>
-        <w:rPr>
-          <w:rFonts w:ascii="Garamond" w:hAnsi="Garamond"/>
-        </w:rPr>
-        <w:t xml:space="preserve">, il superserver non toglie mai l’ascolto </w:t>
-      </w:r>
-      <w:r>
-        <w:rPr>
-          <w:rFonts w:ascii="Garamond" w:hAnsi="Garamond"/>
-        </w:rPr>
-        <w:t>di nuove richieste di tale servizio</w:t>
-      </w:r>
-      <w:r>
-        <w:rPr>
-          <w:rFonts w:ascii="Garamond" w:hAnsi="Garamond"/>
-        </w:rPr>
-        <w:t xml:space="preserve">, creando così una situazione di “concorrenza” tra superserver e i server </w:t>
-      </w:r>
-      <w:proofErr w:type="spellStart"/>
-      <w:r>
-        <w:rPr>
-          <w:rFonts w:ascii="Garamond" w:hAnsi="Garamond"/>
-        </w:rPr>
-        <w:t>udp</w:t>
-      </w:r>
-      <w:proofErr w:type="spellEnd"/>
-      <w:r>
-        <w:rPr>
-          <w:rFonts w:ascii="Garamond" w:hAnsi="Garamond"/>
-        </w:rPr>
-        <w:t xml:space="preserve"> precedentemente creati, </w:t>
-      </w:r>
-      <w:r>
-        <w:rPr>
-          <w:rFonts w:ascii="Garamond" w:hAnsi="Garamond"/>
-        </w:rPr>
-        <w:t xml:space="preserve">in quanto </w:t>
-      </w:r>
-      <w:r>
-        <w:rPr>
-          <w:rFonts w:ascii="Garamond" w:hAnsi="Garamond"/>
-        </w:rPr>
-        <w:t xml:space="preserve">tutti </w:t>
-      </w:r>
-      <w:r>
-        <w:rPr>
-          <w:rFonts w:ascii="Garamond" w:hAnsi="Garamond"/>
-        </w:rPr>
-        <w:t xml:space="preserve">in attesa di richieste </w:t>
-      </w:r>
-      <w:r>
-        <w:rPr>
-          <w:rFonts w:ascii="Garamond" w:hAnsi="Garamond"/>
-        </w:rPr>
-        <w:t xml:space="preserve">sulla stessa porta. </w:t>
-      </w:r>
-      <w:r>
-        <w:rPr>
-          <w:rFonts w:ascii="Garamond" w:hAnsi="Garamond"/>
-        </w:rPr>
-        <w:t xml:space="preserve">Quando </w:t>
-      </w:r>
-      <w:r>
-        <w:rPr>
-          <w:rFonts w:ascii="Garamond" w:hAnsi="Garamond"/>
-        </w:rPr>
-        <w:t xml:space="preserve">si inviano dei messaggi </w:t>
-      </w:r>
-      <w:r>
-        <w:rPr>
-          <w:rFonts w:ascii="Garamond" w:hAnsi="Garamond"/>
-        </w:rPr>
-        <w:t>da un client</w:t>
-      </w:r>
-      <w:r>
-        <w:rPr>
-          <w:rFonts w:ascii="Garamond" w:hAnsi="Garamond"/>
-        </w:rPr>
-        <w:t xml:space="preserve">, non è possibile prevedere chi tra superserver e </w:t>
-      </w:r>
-      <w:proofErr w:type="spellStart"/>
-      <w:r>
-        <w:rPr>
-          <w:rFonts w:ascii="Garamond" w:hAnsi="Garamond"/>
-        </w:rPr>
-        <w:t>udpServer</w:t>
-      </w:r>
-      <w:proofErr w:type="spellEnd"/>
-      <w:r>
-        <w:rPr>
-          <w:rFonts w:ascii="Garamond" w:hAnsi="Garamond"/>
-        </w:rPr>
-        <w:t xml:space="preserve"> </w:t>
-      </w:r>
-      <w:r>
-        <w:rPr>
-          <w:rFonts w:ascii="Garamond" w:hAnsi="Garamond"/>
-        </w:rPr>
-        <w:t xml:space="preserve">eseguiti </w:t>
-      </w:r>
-      <w:r>
-        <w:rPr>
-          <w:rFonts w:ascii="Garamond" w:hAnsi="Garamond"/>
-        </w:rPr>
-        <w:t>risponderà alla nostra richiesta</w:t>
-      </w:r>
-      <w:r>
-        <w:rPr>
-          <w:rFonts w:ascii="Garamond" w:hAnsi="Garamond"/>
-        </w:rPr>
-        <w:t>. N</w:t>
-      </w:r>
-      <w:r>
-        <w:rPr>
-          <w:rFonts w:ascii="Garamond" w:hAnsi="Garamond"/>
-        </w:rPr>
-        <w:t xml:space="preserve">ello screen riportato, si è cercato di evidenziare questo fenomeno: se il messaggio viene ricevuto prima dal superserver, </w:t>
-      </w:r>
-      <w:r>
-        <w:rPr>
-          <w:rFonts w:ascii="Garamond" w:hAnsi="Garamond"/>
-        </w:rPr>
-        <w:lastRenderedPageBreak/>
-        <w:t>viene aggiunto un nuovo server sulla stessa service-port, che poi risponde alla richiesta; se invece il messaggio viene ricevuto prima da</w:t>
-      </w:r>
-      <w:r>
-        <w:rPr>
-          <w:rFonts w:ascii="Garamond" w:hAnsi="Garamond"/>
-        </w:rPr>
-        <w:t xml:space="preserve"> un</w:t>
-      </w:r>
-      <w:r>
-        <w:rPr>
-          <w:rFonts w:ascii="Garamond" w:hAnsi="Garamond"/>
-        </w:rPr>
-        <w:t xml:space="preserve"> u</w:t>
-      </w:r>
-      <w:proofErr w:type="spellStart"/>
-      <w:r>
-        <w:rPr>
-          <w:rFonts w:ascii="Garamond" w:hAnsi="Garamond"/>
-        </w:rPr>
-        <w:t>dpServer</w:t>
-      </w:r>
-      <w:proofErr w:type="spellEnd"/>
-      <w:r>
-        <w:rPr>
-          <w:rFonts w:ascii="Garamond" w:hAnsi="Garamond"/>
-        </w:rPr>
-        <w:t>, quest’ultimo risponde direttamente al client.</w:t>
-      </w:r>
-    </w:p>
-    <w:p>
-      <w:pPr>
-        <w:spacing w:after="120" w:line="240" w:lineRule="auto"/>
-        <w:rPr>
-          <w:rFonts w:ascii="Garamond" w:hAnsi="Garamond"/>
           <w:noProof/>
-          <w:color w:val="FF0000"/>
           <w:lang w:eastAsia="it-IT"/>
         </w:rPr>
       </w:pPr>
       <w:r>
         <w:rPr>
           <w:rFonts w:ascii="Garamond" w:hAnsi="Garamond"/>
-          <w:color w:val="FF0000"/>
         </w:rPr>
         <w:t xml:space="preserve">Per evidenziare meglio questo fenomeno, è stata inserita una </w:t>
       </w:r>
-      <w:proofErr w:type="spellStart"/>
-      <w:proofErr w:type="gramStart"/>
       <w:r>
         <w:rPr>
           <w:rFonts w:ascii="Garamond" w:hAnsi="Garamond"/>
           <w:i/>
           <w:iCs/>
-          <w:color w:val="FF0000"/>
-        </w:rPr>
-        <w:t>usleep</w:t>
-      </w:r>
-      <w:proofErr w:type="spellEnd"/>
-      <w:r>
-        <w:rPr>
-          <w:rFonts w:ascii="Garamond" w:hAnsi="Garamond"/>
-          <w:i/>
-          <w:iCs/>
-          <w:color w:val="FF0000"/>
-        </w:rPr>
-        <w:t>(</w:t>
-      </w:r>
-      <w:proofErr w:type="gramEnd"/>
-      <w:r>
-        <w:rPr>
-          <w:rFonts w:ascii="Garamond" w:hAnsi="Garamond"/>
-          <w:i/>
-          <w:iCs/>
-          <w:color w:val="FF0000"/>
-        </w:rPr>
-        <w:t>)</w:t>
-      </w:r>
-      <w:r>
-        <w:rPr>
-          <w:rFonts w:ascii="Garamond" w:hAnsi="Garamond"/>
-          <w:color w:val="FF0000"/>
+        </w:rPr>
+        <w:t>usleep()</w:t>
+      </w:r>
+      <w:r>
+        <w:rPr>
+          <w:rFonts w:ascii="Garamond" w:hAnsi="Garamond"/>
         </w:rPr>
         <w:t xml:space="preserve"> al processo padre subito prima di tornare alla select, la quale permette di effettuare una attesa in micro-secondi, dei quali ne abbiamo inseriti 5. Tale scelta è stata valutata perché altrimenti non sarebbe stato possibile controllare il flusso di pacchetti inviati dal client.</w:t>
       </w:r>
@@ -5294,7 +3796,6 @@
         <w:rPr>
           <w:rFonts w:ascii="Garamond" w:hAnsi="Garamond"/>
           <w:noProof/>
-          <w:color w:val="FF0000"/>
           <w:lang w:eastAsia="it-IT"/>
         </w:rPr>
         <w:t xml:space="preserve"> </w:t>
@@ -5385,7 +3886,6 @@
           <w:color w:val="auto"/>
         </w:rPr>
       </w:pPr>
-      <w:proofErr w:type="spellStart"/>
       <w:r>
         <w:rPr>
           <w:rFonts w:ascii="Garamond" w:hAnsi="Garamond"/>
@@ -5400,52 +3900,7 @@
           <w:bCs/>
           <w:color w:val="auto"/>
         </w:rPr>
-        <w:t>cpServer</w:t>
-      </w:r>
-      <w:proofErr w:type="spellEnd"/>
-      <w:r>
-        <w:rPr>
-          <w:rFonts w:ascii="Garamond" w:hAnsi="Garamond"/>
-          <w:bCs/>
-          <w:color w:val="auto"/>
-        </w:rPr>
-        <w:t xml:space="preserve"> </w:t>
-      </w:r>
-      <w:proofErr w:type="spellStart"/>
-      <w:r>
-        <w:rPr>
-          <w:rFonts w:ascii="Garamond" w:hAnsi="Garamond"/>
-          <w:bCs/>
-          <w:color w:val="auto"/>
-        </w:rPr>
-        <w:t>behavior</w:t>
-      </w:r>
-      <w:proofErr w:type="spellEnd"/>
-      <w:r>
-        <w:rPr>
-          <w:rFonts w:ascii="Garamond" w:hAnsi="Garamond"/>
-          <w:bCs/>
-          <w:color w:val="auto"/>
-        </w:rPr>
-        <w:t xml:space="preserve"> in </w:t>
-      </w:r>
-      <w:proofErr w:type="spellStart"/>
-      <w:r>
-        <w:rPr>
-          <w:rFonts w:ascii="Garamond" w:hAnsi="Garamond"/>
-          <w:bCs/>
-          <w:color w:val="auto"/>
-        </w:rPr>
-        <w:t>wait</w:t>
-      </w:r>
-      <w:proofErr w:type="spellEnd"/>
-      <w:r>
-        <w:rPr>
-          <w:rFonts w:ascii="Garamond" w:hAnsi="Garamond"/>
-          <w:bCs/>
-          <w:color w:val="auto"/>
-        </w:rPr>
-        <w:t xml:space="preserve"> mode</w:t>
+        <w:t>cpServer behavior in wait mode</w:t>
       </w:r>
     </w:p>
     <w:p>
@@ -5471,21 +3926,7 @@
         <w:rPr>
           <w:rFonts w:ascii="Garamond" w:hAnsi="Garamond"/>
         </w:rPr>
-        <w:t xml:space="preserve"> per un servizio in </w:t>
-      </w:r>
-      <w:proofErr w:type="spellStart"/>
-      <w:r>
-        <w:rPr>
-          <w:rFonts w:ascii="Garamond" w:hAnsi="Garamond"/>
-        </w:rPr>
-        <w:t>wait</w:t>
-      </w:r>
-      <w:proofErr w:type="spellEnd"/>
-      <w:r>
-        <w:rPr>
-          <w:rFonts w:ascii="Garamond" w:hAnsi="Garamond"/>
-        </w:rPr>
-        <w:t xml:space="preserve"> mode</w:t>
+        <w:t xml:space="preserve"> per un servizio in wait mode</w:t>
       </w:r>
       <w:r>
         <w:rPr>
@@ -5688,14 +4129,7 @@
         <w:rPr>
           <w:rFonts w:ascii="Garamond" w:hAnsi="Garamond"/>
         </w:rPr>
-        <w:t xml:space="preserve"> alloca il </w:t>
-      </w:r>
-      <w:proofErr w:type="spellStart"/>
-      <w:r>
-        <w:rPr>
-          <w:rFonts w:ascii="Garamond" w:hAnsi="Garamond"/>
-        </w:rPr>
-        <w:t>tcp</w:t>
+        <w:t xml:space="preserve"> alloca il tcp</w:t>
       </w:r>
       <w:r>
         <w:rPr>
@@ -5707,14 +4141,7 @@
         <w:rPr>
           <w:rFonts w:ascii="Garamond" w:hAnsi="Garamond"/>
         </w:rPr>
-        <w:t>erver</w:t>
-      </w:r>
-      <w:proofErr w:type="spellEnd"/>
-      <w:r>
-        <w:rPr>
-          <w:rFonts w:ascii="Garamond" w:hAnsi="Garamond"/>
-        </w:rPr>
-        <w:t xml:space="preserve"> </w:t>
+        <w:t xml:space="preserve">erver </w:t>
       </w:r>
       <w:r>
         <w:rPr>
@@ -5823,7 +4250,6 @@
           <w:color w:val="auto"/>
         </w:rPr>
       </w:pPr>
-      <w:proofErr w:type="spellStart"/>
       <w:r>
         <w:rPr>
           <w:rFonts w:ascii="Garamond" w:hAnsi="Garamond"/>
@@ -5838,59 +4264,14 @@
           <w:bCs/>
           <w:color w:val="auto"/>
         </w:rPr>
-        <w:t>cpServer</w:t>
-      </w:r>
-      <w:proofErr w:type="spellEnd"/>
+        <w:t>cpServer behavior in no-wait mod</w:t>
+      </w:r>
       <w:r>
         <w:rPr>
           <w:rFonts w:ascii="Garamond" w:hAnsi="Garamond"/>
           <w:bCs/>
           <w:color w:val="auto"/>
         </w:rPr>
-        <w:t xml:space="preserve"> </w:t>
-      </w:r>
-      <w:proofErr w:type="spellStart"/>
-      <w:r>
-        <w:rPr>
-          <w:rFonts w:ascii="Garamond" w:hAnsi="Garamond"/>
-          <w:bCs/>
-          <w:color w:val="auto"/>
-        </w:rPr>
-        <w:t>behavior</w:t>
-      </w:r>
-      <w:proofErr w:type="spellEnd"/>
-      <w:r>
-        <w:rPr>
-          <w:rFonts w:ascii="Garamond" w:hAnsi="Garamond"/>
-          <w:bCs/>
-          <w:color w:val="auto"/>
-        </w:rPr>
-        <w:t xml:space="preserve"> in no-</w:t>
-      </w:r>
-      <w:proofErr w:type="spellStart"/>
-      <w:r>
-        <w:rPr>
-          <w:rFonts w:ascii="Garamond" w:hAnsi="Garamond"/>
-          <w:bCs/>
-          <w:color w:val="auto"/>
-        </w:rPr>
-        <w:t>wait</w:t>
-      </w:r>
-      <w:proofErr w:type="spellEnd"/>
-      <w:r>
-        <w:rPr>
-          <w:rFonts w:ascii="Garamond" w:hAnsi="Garamond"/>
-          <w:bCs/>
-          <w:color w:val="auto"/>
-        </w:rPr>
-        <w:t xml:space="preserve"> mod</w:t>
-      </w:r>
-      <w:r>
-        <w:rPr>
-          <w:rFonts w:ascii="Garamond" w:hAnsi="Garamond"/>
-          <w:bCs/>
-          <w:color w:val="auto"/>
-        </w:rPr>
         <w:t>e</w:t>
       </w:r>
     </w:p>
@@ -5929,21 +4310,7 @@
         <w:rPr>
           <w:rFonts w:ascii="Garamond" w:hAnsi="Garamond"/>
         </w:rPr>
-        <w:t>no-</w:t>
-      </w:r>
-      <w:proofErr w:type="spellStart"/>
-      <w:r>
-        <w:rPr>
-          <w:rFonts w:ascii="Garamond" w:hAnsi="Garamond"/>
-        </w:rPr>
-        <w:t>wait</w:t>
-      </w:r>
-      <w:proofErr w:type="spellEnd"/>
-      <w:r>
-        <w:rPr>
-          <w:rFonts w:ascii="Garamond" w:hAnsi="Garamond"/>
-        </w:rPr>
-        <w:t>, per ciascun</w:t>
+        <w:t>no-wait, per ciascun</w:t>
       </w:r>
       <w:r>
         <w:rPr>
@@ -6788,8 +5155,8 @@
   <w:abstractNum w:abstractNumId="7" w15:restartNumberingAfterBreak="0">
     <w:nsid w:val="48801C13"/>
     <w:multiLevelType w:val="hybridMultilevel"/>
-    <w:tmpl w:val="5668649A"/>
-    <w:lvl w:ilvl="0" w:tplc="0410000F">
+    <w:tmpl w:val="6BF634C0"/>
+    <w:lvl w:ilvl="0" w:tplc="12BE5F62">
       <w:start w:val="1"/>
       <w:numFmt w:val="decimal"/>
       <w:lvlText w:val="%1."/>
@@ -6799,9 +5166,12 @@
       </w:pPr>
       <w:rPr>
         <w:rFonts w:hint="default"/>
+        <w:b w:val="0"/>
+        <w:bCs/>
+        <w:color w:val="auto"/>
       </w:rPr>
     </w:lvl>
-    <w:lvl w:ilvl="1" w:tplc="04100001">
+    <w:lvl w:ilvl="1" w:tplc="434E57C8">
       <w:start w:val="1"/>
       <w:numFmt w:val="bullet"/>
       <w:lvlText w:val=""/>
@@ -6811,6 +5181,7 @@
       </w:pPr>
       <w:rPr>
         <w:rFonts w:ascii="Symbol" w:hAnsi="Symbol" w:hint="default"/>
+        <w:color w:val="auto"/>
       </w:rPr>
     </w:lvl>
     <w:lvl w:ilvl="2" w:tplc="0410000F">
@@ -8288,7 +6659,7 @@
 </file>
 
 <file path=customXml/itemProps1.xml><?xml version="1.0" encoding="utf-8"?>
-<ds:datastoreItem xmlns:ds="http://schemas.openxmlformats.org/officeDocument/2006/customXml" ds:itemID="{B1DC6B4A-695A-4796-ADFE-C4D648C742CE}">
+<ds:datastoreItem xmlns:ds="http://schemas.openxmlformats.org/officeDocument/2006/customXml" ds:itemID="{D471FCF6-5C9F-4068-9C30-F34512B3714B}">
   <ds:schemaRefs>
     <ds:schemaRef ds:uri="http://schemas.openxmlformats.org/officeDocument/2006/bibliography"/>
   </ds:schemaRefs>

</xml_diff>